<commit_message>
Nuevos archivos y terminos.
</commit_message>
<xml_diff>
--- a/anotaciones/layouts.docx
+++ b/anotaciones/layouts.docx
@@ -70,10 +70,21 @@
       </w:pPr>
       <w:r>
         <w:rPr>
-          <w:sz w:val="32"/>
-          <w:szCs w:val="32"/>
-        </w:rPr>
-        <w:t xml:space="preserve">Emmet: Herramienta que viene por defecto en la gran mayoría de editores de código. Permite, </w:t>
+          <w:b/>
+          <w:bCs/>
+          <w:i/>
+          <w:iCs/>
+          <w:sz w:val="32"/>
+          <w:szCs w:val="32"/>
+        </w:rPr>
+        <w:t>Emmet:</w:t>
+      </w:r>
+      <w:r>
+        <w:rPr>
+          <w:sz w:val="32"/>
+          <w:szCs w:val="32"/>
+        </w:rPr>
+        <w:t xml:space="preserve"> Herramienta que viene por defecto en la gran mayoría de editores de código. Permite, </w:t>
       </w:r>
       <w:r>
         <w:rPr>
@@ -97,49 +108,88 @@
       <w:r>
         <w:rPr>
           <w:rFonts w:cstheme="minorHAnsi"/>
-          <w:sz w:val="32"/>
-          <w:szCs w:val="32"/>
-          <w:shd w:val="clear" w:color="auto" w:fill="FFFFFF"/>
-        </w:rPr>
-        <w:t>Signo &gt;: Deja claro que dentro de una etiqueta vendrá otra nueva. Siendo la correlación padre &gt; hijo.</w:t>
-      </w:r>
-    </w:p>
-    <w:p>
-      <w:pPr>
-        <w:rPr>
-          <w:rFonts w:cstheme="minorHAnsi"/>
-          <w:sz w:val="32"/>
-          <w:szCs w:val="32"/>
-          <w:shd w:val="clear" w:color="auto" w:fill="FFFFFF"/>
-        </w:rPr>
-      </w:pPr>
-      <w:r>
-        <w:rPr>
-          <w:rFonts w:cstheme="minorHAnsi"/>
-          <w:sz w:val="32"/>
-          <w:szCs w:val="32"/>
-          <w:shd w:val="clear" w:color="auto" w:fill="FFFFFF"/>
-        </w:rPr>
-        <w:t>Signo +: Deja claro que dentro de una etiqueta hija, vendrán añadidas otras etiquetas siendo la correlación padre&gt;hijo+hermano1+hermano2+hermano3.</w:t>
-      </w:r>
-    </w:p>
-    <w:p>
-      <w:pPr>
-        <w:rPr>
-          <w:rFonts w:cstheme="minorHAnsi"/>
-          <w:sz w:val="32"/>
-          <w:szCs w:val="32"/>
-          <w:shd w:val="clear" w:color="auto" w:fill="FFFFFF"/>
-        </w:rPr>
-      </w:pPr>
-      <w:r>
-        <w:rPr>
-          <w:rFonts w:cstheme="minorHAnsi"/>
-          <w:sz w:val="32"/>
-          <w:szCs w:val="32"/>
-          <w:shd w:val="clear" w:color="auto" w:fill="FFFFFF"/>
-        </w:rPr>
-        <w:t>Signo *: Multiplica la cantidad de elementos que tendrá una etiqueta dentro de sí.</w:t>
+          <w:b/>
+          <w:bCs/>
+          <w:i/>
+          <w:iCs/>
+          <w:sz w:val="32"/>
+          <w:szCs w:val="32"/>
+          <w:shd w:val="clear" w:color="auto" w:fill="FFFFFF"/>
+        </w:rPr>
+        <w:t>Signo &gt;:</w:t>
+      </w:r>
+      <w:r>
+        <w:rPr>
+          <w:rFonts w:cstheme="minorHAnsi"/>
+          <w:sz w:val="32"/>
+          <w:szCs w:val="32"/>
+          <w:shd w:val="clear" w:color="auto" w:fill="FFFFFF"/>
+        </w:rPr>
+        <w:t xml:space="preserve"> Deja claro que dentro de una etiqueta vendrá otra nueva. Siendo la correlación padre &gt; hijo.</w:t>
+      </w:r>
+    </w:p>
+    <w:p>
+      <w:pPr>
+        <w:rPr>
+          <w:rFonts w:cstheme="minorHAnsi"/>
+          <w:sz w:val="32"/>
+          <w:szCs w:val="32"/>
+          <w:shd w:val="clear" w:color="auto" w:fill="FFFFFF"/>
+        </w:rPr>
+      </w:pPr>
+      <w:r>
+        <w:rPr>
+          <w:rFonts w:cstheme="minorHAnsi"/>
+          <w:b/>
+          <w:bCs/>
+          <w:i/>
+          <w:iCs/>
+          <w:sz w:val="32"/>
+          <w:szCs w:val="32"/>
+          <w:shd w:val="clear" w:color="auto" w:fill="FFFFFF"/>
+        </w:rPr>
+        <w:t>Signo +:</w:t>
+      </w:r>
+      <w:r>
+        <w:rPr>
+          <w:rFonts w:cstheme="minorHAnsi"/>
+          <w:sz w:val="32"/>
+          <w:szCs w:val="32"/>
+          <w:shd w:val="clear" w:color="auto" w:fill="FFFFFF"/>
+        </w:rPr>
+        <w:t xml:space="preserve"> Deja claro que dentro de una etiqueta hija, vendrán añadidas otras etiquetas siendo la correlación padre&gt;hijo+hermano1+hermano2+hermano3.</w:t>
+      </w:r>
+    </w:p>
+    <w:p>
+      <w:pPr>
+        <w:rPr>
+          <w:rFonts w:cstheme="minorHAnsi"/>
+          <w:sz w:val="32"/>
+          <w:szCs w:val="32"/>
+          <w:shd w:val="clear" w:color="auto" w:fill="FFFFFF"/>
+        </w:rPr>
+      </w:pPr>
+      <w:r>
+        <w:rPr>
+          <w:rFonts w:cstheme="minorHAnsi"/>
+          <w:b/>
+          <w:bCs/>
+          <w:i/>
+          <w:iCs/>
+          <w:sz w:val="32"/>
+          <w:szCs w:val="32"/>
+          <w:shd w:val="clear" w:color="auto" w:fill="FFFFFF"/>
+        </w:rPr>
+        <w:t>Signo *:</w:t>
+      </w:r>
+      <w:r>
+        <w:rPr>
+          <w:rFonts w:cstheme="minorHAnsi"/>
+          <w:sz w:val="32"/>
+          <w:szCs w:val="32"/>
+          <w:shd w:val="clear" w:color="auto" w:fill="FFFFFF"/>
+        </w:rPr>
+        <w:t xml:space="preserve"> Multiplica la cantidad de elementos que tendrá una etiqueta dentro de sí.</w:t>
       </w:r>
     </w:p>
     <w:p>
@@ -154,11 +204,24 @@
       <w:r>
         <w:rPr>
           <w:rFonts w:cstheme="minorHAnsi"/>
-          <w:sz w:val="32"/>
-          <w:szCs w:val="32"/>
-          <w:shd w:val="clear" w:color="auto" w:fill="FFFFFF"/>
-        </w:rPr>
-        <w:t xml:space="preserve">Medida REM: </w:t>
+          <w:b/>
+          <w:bCs/>
+          <w:i/>
+          <w:iCs/>
+          <w:sz w:val="32"/>
+          <w:szCs w:val="32"/>
+          <w:shd w:val="clear" w:color="auto" w:fill="FFFFFF"/>
+        </w:rPr>
+        <w:t>Medida REM:</w:t>
+      </w:r>
+      <w:r>
+        <w:rPr>
+          <w:rFonts w:cstheme="minorHAnsi"/>
+          <w:sz w:val="32"/>
+          <w:szCs w:val="32"/>
+          <w:shd w:val="clear" w:color="auto" w:fill="FFFFFF"/>
+        </w:rPr>
+        <w:t xml:space="preserve"> </w:t>
       </w:r>
       <w:r>
         <w:rPr>
@@ -402,11 +465,24 @@
       <w:r>
         <w:rPr>
           <w:rFonts w:cstheme="minorHAnsi"/>
+          <w:b/>
+          <w:bCs/>
+          <w:i/>
+          <w:iCs/>
           <w:sz w:val="32"/>
           <w:szCs w:val="32"/>
           <w:shd w:val="clear" w:color="auto" w:fill="FAFDFA"/>
         </w:rPr>
-        <w:t xml:space="preserve">Medida EM: EM es relativa a la propiedad </w:t>
+        <w:t>Medida EM:</w:t>
+      </w:r>
+      <w:r>
+        <w:rPr>
+          <w:rFonts w:cstheme="minorHAnsi"/>
+          <w:sz w:val="32"/>
+          <w:szCs w:val="32"/>
+          <w:shd w:val="clear" w:color="auto" w:fill="FAFDFA"/>
+        </w:rPr>
+        <w:t xml:space="preserve"> EM es relativa a la propiedad </w:t>
       </w:r>
       <w:proofErr w:type="spellStart"/>
       <w:r>
@@ -511,14 +587,22 @@
       <w:pPr>
         <w:rPr>
           <w:rFonts w:cstheme="minorHAnsi"/>
-          <w:sz w:val="32"/>
-          <w:szCs w:val="32"/>
-          <w:shd w:val="clear" w:color="auto" w:fill="FFFFFF"/>
-        </w:rPr>
-      </w:pPr>
-      <w:r>
-        <w:rPr>
-          <w:rFonts w:cstheme="minorHAnsi"/>
+          <w:b/>
+          <w:bCs/>
+          <w:i/>
+          <w:iCs/>
+          <w:sz w:val="32"/>
+          <w:szCs w:val="32"/>
+          <w:shd w:val="clear" w:color="auto" w:fill="FFFFFF"/>
+        </w:rPr>
+      </w:pPr>
+      <w:r>
+        <w:rPr>
+          <w:rFonts w:cstheme="minorHAnsi"/>
+          <w:b/>
+          <w:bCs/>
+          <w:i/>
+          <w:iCs/>
           <w:sz w:val="32"/>
           <w:szCs w:val="32"/>
           <w:shd w:val="clear" w:color="auto" w:fill="FFFFFF"/>
@@ -621,14 +705,22 @@
       <w:pPr>
         <w:rPr>
           <w:rFonts w:cstheme="minorHAnsi"/>
-          <w:sz w:val="32"/>
-          <w:szCs w:val="32"/>
-          <w:shd w:val="clear" w:color="auto" w:fill="FFFFFF"/>
-        </w:rPr>
-      </w:pPr>
-      <w:r>
-        <w:rPr>
-          <w:rFonts w:cstheme="minorHAnsi"/>
+          <w:b/>
+          <w:bCs/>
+          <w:i/>
+          <w:iCs/>
+          <w:sz w:val="32"/>
+          <w:szCs w:val="32"/>
+          <w:shd w:val="clear" w:color="auto" w:fill="FFFFFF"/>
+        </w:rPr>
+      </w:pPr>
+      <w:r>
+        <w:rPr>
+          <w:rFonts w:cstheme="minorHAnsi"/>
+          <w:b/>
+          <w:bCs/>
+          <w:i/>
+          <w:iCs/>
           <w:sz w:val="32"/>
           <w:szCs w:val="32"/>
           <w:shd w:val="clear" w:color="auto" w:fill="FFFFFF"/>
@@ -730,14 +822,22 @@
       <w:pPr>
         <w:rPr>
           <w:rFonts w:cstheme="minorHAnsi"/>
-          <w:sz w:val="32"/>
-          <w:szCs w:val="32"/>
-          <w:shd w:val="clear" w:color="auto" w:fill="FFFFFF"/>
-        </w:rPr>
-      </w:pPr>
-      <w:r>
-        <w:rPr>
-          <w:rFonts w:cstheme="minorHAnsi"/>
+          <w:b/>
+          <w:bCs/>
+          <w:i/>
+          <w:iCs/>
+          <w:sz w:val="32"/>
+          <w:szCs w:val="32"/>
+          <w:shd w:val="clear" w:color="auto" w:fill="FFFFFF"/>
+        </w:rPr>
+      </w:pPr>
+      <w:r>
+        <w:rPr>
+          <w:rFonts w:cstheme="minorHAnsi"/>
+          <w:b/>
+          <w:bCs/>
+          <w:i/>
+          <w:iCs/>
           <w:sz w:val="32"/>
           <w:szCs w:val="32"/>
           <w:shd w:val="clear" w:color="auto" w:fill="FFFFFF"/>
@@ -848,14 +948,22 @@
       <w:pPr>
         <w:rPr>
           <w:rFonts w:cstheme="minorHAnsi"/>
-          <w:sz w:val="32"/>
-          <w:szCs w:val="32"/>
-          <w:shd w:val="clear" w:color="auto" w:fill="FFFFFF"/>
-        </w:rPr>
-      </w:pPr>
-      <w:r>
-        <w:rPr>
-          <w:rFonts w:cstheme="minorHAnsi"/>
+          <w:b/>
+          <w:bCs/>
+          <w:i/>
+          <w:iCs/>
+          <w:sz w:val="32"/>
+          <w:szCs w:val="32"/>
+          <w:shd w:val="clear" w:color="auto" w:fill="FFFFFF"/>
+        </w:rPr>
+      </w:pPr>
+      <w:r>
+        <w:rPr>
+          <w:rFonts w:cstheme="minorHAnsi"/>
+          <w:b/>
+          <w:bCs/>
+          <w:i/>
+          <w:iCs/>
           <w:sz w:val="32"/>
           <w:szCs w:val="32"/>
           <w:shd w:val="clear" w:color="auto" w:fill="FFFFFF"/>
@@ -1011,14 +1119,22 @@
       <w:pPr>
         <w:rPr>
           <w:rFonts w:cstheme="minorHAnsi"/>
-          <w:sz w:val="32"/>
-          <w:szCs w:val="32"/>
-          <w:shd w:val="clear" w:color="auto" w:fill="FFFFFF"/>
-        </w:rPr>
-      </w:pPr>
-      <w:r>
-        <w:rPr>
-          <w:rFonts w:cstheme="minorHAnsi"/>
+          <w:b/>
+          <w:bCs/>
+          <w:i/>
+          <w:iCs/>
+          <w:sz w:val="32"/>
+          <w:szCs w:val="32"/>
+          <w:shd w:val="clear" w:color="auto" w:fill="FFFFFF"/>
+        </w:rPr>
+      </w:pPr>
+      <w:r>
+        <w:rPr>
+          <w:rFonts w:cstheme="minorHAnsi"/>
+          <w:b/>
+          <w:bCs/>
+          <w:i/>
+          <w:iCs/>
           <w:sz w:val="32"/>
           <w:szCs w:val="32"/>
           <w:shd w:val="clear" w:color="auto" w:fill="FFFFFF"/>
@@ -1179,6 +1295,10 @@
       <w:r>
         <w:rPr>
           <w:rFonts w:cstheme="minorHAnsi"/>
+          <w:b/>
+          <w:bCs/>
+          <w:i/>
+          <w:iCs/>
           <w:sz w:val="32"/>
           <w:szCs w:val="32"/>
           <w:shd w:val="clear" w:color="auto" w:fill="FFFFFF"/>
@@ -1189,6 +1309,10 @@
       <w:r>
         <w:rPr>
           <w:rFonts w:cstheme="minorHAnsi"/>
+          <w:b/>
+          <w:bCs/>
+          <w:i/>
+          <w:iCs/>
           <w:sz w:val="32"/>
           <w:szCs w:val="32"/>
           <w:shd w:val="clear" w:color="auto" w:fill="FFFFFF"/>
@@ -1199,20 +1323,24 @@
       <w:r>
         <w:rPr>
           <w:rFonts w:cstheme="minorHAnsi"/>
-          <w:sz w:val="32"/>
-          <w:szCs w:val="32"/>
-          <w:shd w:val="clear" w:color="auto" w:fill="FFFFFF"/>
-        </w:rPr>
-        <w:t xml:space="preserve">: Concepto en donde la </w:t>
-      </w:r>
-      <w:r>
-        <w:rPr>
-          <w:rFonts w:cstheme="minorHAnsi"/>
-          <w:sz w:val="32"/>
-          <w:szCs w:val="32"/>
-          <w:shd w:val="clear" w:color="auto" w:fill="FFFFFF"/>
-        </w:rPr>
-        <w:t xml:space="preserve">versión móvil de una página web debe ser la correcta. </w:t>
+          <w:b/>
+          <w:bCs/>
+          <w:i/>
+          <w:iCs/>
+          <w:sz w:val="32"/>
+          <w:szCs w:val="32"/>
+          <w:shd w:val="clear" w:color="auto" w:fill="FFFFFF"/>
+        </w:rPr>
+        <w:t>:</w:t>
+      </w:r>
+      <w:r>
+        <w:rPr>
+          <w:rFonts w:cstheme="minorHAnsi"/>
+          <w:sz w:val="32"/>
+          <w:szCs w:val="32"/>
+          <w:shd w:val="clear" w:color="auto" w:fill="FFFFFF"/>
+        </w:rPr>
+        <w:t xml:space="preserve"> Concepto en donde la versión móvil de una página web debe ser la correcta. </w:t>
       </w:r>
     </w:p>
     <w:p>
@@ -1850,6 +1978,10 @@
       <w:r>
         <w:rPr>
           <w:rFonts w:eastAsia="Times New Roman" w:cstheme="minorHAnsi"/>
+          <w:b/>
+          <w:bCs/>
+          <w:i/>
+          <w:iCs/>
           <w:kern w:val="0"/>
           <w:sz w:val="32"/>
           <w:szCs w:val="32"/>
@@ -1862,6 +1994,10 @@
       <w:r>
         <w:rPr>
           <w:rFonts w:eastAsia="Times New Roman" w:cstheme="minorHAnsi"/>
+          <w:b/>
+          <w:bCs/>
+          <w:i/>
+          <w:iCs/>
           <w:kern w:val="0"/>
           <w:sz w:val="32"/>
           <w:szCs w:val="32"/>
@@ -1874,13 +2010,28 @@
       <w:r>
         <w:rPr>
           <w:rFonts w:eastAsia="Times New Roman" w:cstheme="minorHAnsi"/>
-          <w:kern w:val="0"/>
-          <w:sz w:val="32"/>
-          <w:szCs w:val="32"/>
-          <w:lang w:eastAsia="es-CO"/>
-          <w14:ligatures w14:val="none"/>
-        </w:rPr>
-        <w:t xml:space="preserve">: Habilita al navegador para que reconozca esa visualización de la pagina como si fuera un dispositivo móvil. </w:t>
+          <w:b/>
+          <w:bCs/>
+          <w:i/>
+          <w:iCs/>
+          <w:kern w:val="0"/>
+          <w:sz w:val="32"/>
+          <w:szCs w:val="32"/>
+          <w:lang w:eastAsia="es-CO"/>
+          <w14:ligatures w14:val="none"/>
+        </w:rPr>
+        <w:t>:</w:t>
+      </w:r>
+      <w:r>
+        <w:rPr>
+          <w:rFonts w:eastAsia="Times New Roman" w:cstheme="minorHAnsi"/>
+          <w:kern w:val="0"/>
+          <w:sz w:val="32"/>
+          <w:szCs w:val="32"/>
+          <w:lang w:eastAsia="es-CO"/>
+          <w14:ligatures w14:val="none"/>
+        </w:rPr>
+        <w:t xml:space="preserve"> Habilita al navegador para que reconozca esa visualización de la pagina como si fuera un dispositivo móvil. </w:t>
       </w:r>
     </w:p>
     <w:p>
@@ -1900,6 +2051,10 @@
       <w:r>
         <w:rPr>
           <w:rFonts w:eastAsia="Times New Roman" w:cstheme="minorHAnsi"/>
+          <w:b/>
+          <w:bCs/>
+          <w:i/>
+          <w:iCs/>
           <w:kern w:val="0"/>
           <w:sz w:val="32"/>
           <w:szCs w:val="32"/>
@@ -1912,6 +2067,10 @@
       <w:r>
         <w:rPr>
           <w:rFonts w:eastAsia="Times New Roman" w:cstheme="minorHAnsi"/>
+          <w:b/>
+          <w:bCs/>
+          <w:i/>
+          <w:iCs/>
           <w:kern w:val="0"/>
           <w:sz w:val="32"/>
           <w:szCs w:val="32"/>
@@ -1924,6 +2083,10 @@
       <w:r>
         <w:rPr>
           <w:rFonts w:eastAsia="Times New Roman" w:cstheme="minorHAnsi"/>
+          <w:b/>
+          <w:bCs/>
+          <w:i/>
+          <w:iCs/>
           <w:kern w:val="0"/>
           <w:sz w:val="32"/>
           <w:szCs w:val="32"/>
@@ -1936,13 +2099,28 @@
       <w:r>
         <w:rPr>
           <w:rFonts w:eastAsia="Times New Roman" w:cstheme="minorHAnsi"/>
-          <w:kern w:val="0"/>
-          <w:sz w:val="32"/>
-          <w:szCs w:val="32"/>
-          <w:lang w:eastAsia="es-CO"/>
-          <w14:ligatures w14:val="none"/>
-        </w:rPr>
-        <w:t xml:space="preserve">: Define cuanto zoom (o como se muestra el contenido) puede ser aplicado en la </w:t>
+          <w:b/>
+          <w:bCs/>
+          <w:i/>
+          <w:iCs/>
+          <w:kern w:val="0"/>
+          <w:sz w:val="32"/>
+          <w:szCs w:val="32"/>
+          <w:lang w:eastAsia="es-CO"/>
+          <w14:ligatures w14:val="none"/>
+        </w:rPr>
+        <w:t>:</w:t>
+      </w:r>
+      <w:r>
+        <w:rPr>
+          <w:rFonts w:eastAsia="Times New Roman" w:cstheme="minorHAnsi"/>
+          <w:kern w:val="0"/>
+          <w:sz w:val="32"/>
+          <w:szCs w:val="32"/>
+          <w:lang w:eastAsia="es-CO"/>
+          <w14:ligatures w14:val="none"/>
+        </w:rPr>
+        <w:t xml:space="preserve"> Define cuanto zoom (o como se muestra el contenido) puede ser aplicado en la </w:t>
       </w:r>
       <w:proofErr w:type="spellStart"/>
       <w:r>
@@ -1975,6 +2153,10 @@
         <w:spacing w:before="360" w:after="360" w:line="240" w:lineRule="auto"/>
         <w:rPr>
           <w:rFonts w:eastAsia="Times New Roman" w:cstheme="minorHAnsi"/>
+          <w:b/>
+          <w:bCs/>
+          <w:i/>
+          <w:iCs/>
           <w:kern w:val="0"/>
           <w:sz w:val="32"/>
           <w:szCs w:val="32"/>
@@ -1986,6 +2168,10 @@
       <w:r>
         <w:rPr>
           <w:rFonts w:eastAsia="Times New Roman" w:cstheme="minorHAnsi"/>
+          <w:b/>
+          <w:bCs/>
+          <w:i/>
+          <w:iCs/>
           <w:kern w:val="0"/>
           <w:sz w:val="32"/>
           <w:szCs w:val="32"/>
@@ -1998,6 +2184,10 @@
       <w:r>
         <w:rPr>
           <w:rFonts w:eastAsia="Times New Roman" w:cstheme="minorHAnsi"/>
+          <w:b/>
+          <w:bCs/>
+          <w:i/>
+          <w:iCs/>
           <w:kern w:val="0"/>
           <w:sz w:val="32"/>
           <w:szCs w:val="32"/>
@@ -2013,6 +2203,10 @@
         <w:spacing w:before="360" w:after="360" w:line="240" w:lineRule="auto"/>
         <w:rPr>
           <w:rFonts w:eastAsia="Times New Roman" w:cstheme="minorHAnsi"/>
+          <w:b/>
+          <w:bCs/>
+          <w:i/>
+          <w:iCs/>
           <w:kern w:val="0"/>
           <w:sz w:val="32"/>
           <w:szCs w:val="32"/>
@@ -2024,6 +2218,10 @@
       <w:r>
         <w:rPr>
           <w:rFonts w:eastAsia="Times New Roman" w:cstheme="minorHAnsi"/>
+          <w:b/>
+          <w:bCs/>
+          <w:i/>
+          <w:iCs/>
           <w:kern w:val="0"/>
           <w:sz w:val="32"/>
           <w:szCs w:val="32"/>
@@ -2036,6 +2234,10 @@
       <w:r>
         <w:rPr>
           <w:rFonts w:eastAsia="Times New Roman" w:cstheme="minorHAnsi"/>
+          <w:b/>
+          <w:bCs/>
+          <w:i/>
+          <w:iCs/>
           <w:kern w:val="0"/>
           <w:sz w:val="32"/>
           <w:szCs w:val="32"/>
@@ -2061,13 +2263,28 @@
       <w:r>
         <w:rPr>
           <w:rFonts w:eastAsia="Times New Roman" w:cstheme="minorHAnsi"/>
-          <w:kern w:val="0"/>
-          <w:sz w:val="32"/>
-          <w:szCs w:val="32"/>
-          <w:lang w:eastAsia="es-CO"/>
-          <w14:ligatures w14:val="none"/>
-        </w:rPr>
-        <w:t xml:space="preserve">Bloques: Usar propiedad </w:t>
+          <w:b/>
+          <w:bCs/>
+          <w:i/>
+          <w:iCs/>
+          <w:kern w:val="0"/>
+          <w:sz w:val="32"/>
+          <w:szCs w:val="32"/>
+          <w:lang w:eastAsia="es-CO"/>
+          <w14:ligatures w14:val="none"/>
+        </w:rPr>
+        <w:t>Bloques:</w:t>
+      </w:r>
+      <w:r>
+        <w:rPr>
+          <w:rFonts w:eastAsia="Times New Roman" w:cstheme="minorHAnsi"/>
+          <w:kern w:val="0"/>
+          <w:sz w:val="32"/>
+          <w:szCs w:val="32"/>
+          <w:lang w:eastAsia="es-CO"/>
+          <w14:ligatures w14:val="none"/>
+        </w:rPr>
+        <w:t xml:space="preserve"> Usar propiedad </w:t>
       </w:r>
       <w:proofErr w:type="spellStart"/>
       <w:r>
@@ -2110,13 +2327,28 @@
       <w:r>
         <w:rPr>
           <w:rFonts w:eastAsia="Times New Roman" w:cstheme="minorHAnsi"/>
-          <w:kern w:val="0"/>
-          <w:sz w:val="32"/>
-          <w:szCs w:val="32"/>
-          <w:lang w:eastAsia="es-CO"/>
-          <w14:ligatures w14:val="none"/>
-        </w:rPr>
-        <w:t xml:space="preserve">Textos: Usar propiedad </w:t>
+          <w:b/>
+          <w:bCs/>
+          <w:i/>
+          <w:iCs/>
+          <w:kern w:val="0"/>
+          <w:sz w:val="32"/>
+          <w:szCs w:val="32"/>
+          <w:lang w:eastAsia="es-CO"/>
+          <w14:ligatures w14:val="none"/>
+        </w:rPr>
+        <w:t>Textos:</w:t>
+      </w:r>
+      <w:r>
+        <w:rPr>
+          <w:rFonts w:eastAsia="Times New Roman" w:cstheme="minorHAnsi"/>
+          <w:kern w:val="0"/>
+          <w:sz w:val="32"/>
+          <w:szCs w:val="32"/>
+          <w:lang w:eastAsia="es-CO"/>
+          <w14:ligatures w14:val="none"/>
+        </w:rPr>
+        <w:t xml:space="preserve"> Usar propiedad </w:t>
       </w:r>
       <w:proofErr w:type="spellStart"/>
       <w:r>
@@ -2159,13 +2391,28 @@
       <w:r>
         <w:rPr>
           <w:rFonts w:eastAsia="Times New Roman" w:cstheme="minorHAnsi"/>
-          <w:kern w:val="0"/>
-          <w:sz w:val="32"/>
-          <w:szCs w:val="32"/>
-          <w:lang w:eastAsia="es-CO"/>
-          <w14:ligatures w14:val="none"/>
-        </w:rPr>
-        <w:t>Variables CSS: Se pueden crear usando el selector :</w:t>
+          <w:b/>
+          <w:bCs/>
+          <w:i/>
+          <w:iCs/>
+          <w:kern w:val="0"/>
+          <w:sz w:val="32"/>
+          <w:szCs w:val="32"/>
+          <w:lang w:eastAsia="es-CO"/>
+          <w14:ligatures w14:val="none"/>
+        </w:rPr>
+        <w:t>Variables CSS:</w:t>
+      </w:r>
+      <w:r>
+        <w:rPr>
+          <w:rFonts w:eastAsia="Times New Roman" w:cstheme="minorHAnsi"/>
+          <w:kern w:val="0"/>
+          <w:sz w:val="32"/>
+          <w:szCs w:val="32"/>
+          <w:lang w:eastAsia="es-CO"/>
+          <w14:ligatures w14:val="none"/>
+        </w:rPr>
+        <w:t xml:space="preserve"> Se pueden crear usando el selector :</w:t>
       </w:r>
       <w:proofErr w:type="spellStart"/>
       <w:r>
@@ -2286,79 +2533,156 @@
           <w:lang w:eastAsia="es-CO"/>
           <w14:ligatures w14:val="none"/>
         </w:rPr>
-        <w:t xml:space="preserve">Referenciar variables CSS: </w:t>
+        <w:t xml:space="preserve">Entonces… </w:t>
+      </w:r>
+      <w:r>
+        <w:rPr>
+          <w:rFonts w:cstheme="minorHAnsi"/>
+          <w:sz w:val="32"/>
+          <w:szCs w:val="32"/>
+          <w:shd w:val="clear" w:color="auto" w:fill="FAFDFA"/>
+        </w:rPr>
+        <w:t>Declarar dentro de algún selector (que se logra ser el </w:t>
+      </w:r>
+      <w:r>
+        <w:rPr>
+          <w:rStyle w:val="CdigoHTML"/>
+          <w:rFonts w:asciiTheme="minorHAnsi" w:eastAsiaTheme="minorHAnsi" w:hAnsiTheme="minorHAnsi" w:cstheme="minorHAnsi"/>
+          <w:sz w:val="32"/>
+          <w:szCs w:val="32"/>
+          <w:shd w:val="clear" w:color="auto" w:fill="F0F3F5"/>
+        </w:rPr>
+        <w:t>:</w:t>
       </w:r>
       <w:proofErr w:type="spellStart"/>
       <w:r>
         <w:rPr>
-          <w:rFonts w:eastAsia="Times New Roman" w:cstheme="minorHAnsi"/>
-          <w:kern w:val="0"/>
-          <w:sz w:val="32"/>
-          <w:szCs w:val="32"/>
-          <w:lang w:eastAsia="es-CO"/>
-          <w14:ligatures w14:val="none"/>
-        </w:rPr>
-        <w:t>font-family</w:t>
+          <w:rStyle w:val="CdigoHTML"/>
+          <w:rFonts w:asciiTheme="minorHAnsi" w:eastAsiaTheme="minorHAnsi" w:hAnsiTheme="minorHAnsi" w:cstheme="minorHAnsi"/>
+          <w:sz w:val="32"/>
+          <w:szCs w:val="32"/>
+          <w:shd w:val="clear" w:color="auto" w:fill="F0F3F5"/>
+        </w:rPr>
+        <w:t>root</w:t>
       </w:r>
       <w:proofErr w:type="spellEnd"/>
       <w:r>
         <w:rPr>
-          <w:rFonts w:eastAsia="Times New Roman" w:cstheme="minorHAnsi"/>
-          <w:kern w:val="0"/>
-          <w:sz w:val="32"/>
-          <w:szCs w:val="32"/>
-          <w:lang w:eastAsia="es-CO"/>
-          <w14:ligatures w14:val="none"/>
-        </w:rPr>
-        <w:t xml:space="preserve">: </w:t>
+          <w:rStyle w:val="CdigoHTML"/>
+          <w:rFonts w:asciiTheme="minorHAnsi" w:eastAsiaTheme="minorHAnsi" w:hAnsiTheme="minorHAnsi" w:cstheme="minorHAnsi"/>
+          <w:sz w:val="32"/>
+          <w:szCs w:val="32"/>
+          <w:shd w:val="clear" w:color="auto" w:fill="F0F3F5"/>
+        </w:rPr>
+        <w:t>{}</w:t>
+      </w:r>
+      <w:r>
+        <w:rPr>
+          <w:rFonts w:cstheme="minorHAnsi"/>
+          <w:sz w:val="32"/>
+          <w:szCs w:val="32"/>
+          <w:shd w:val="clear" w:color="auto" w:fill="FAFDFA"/>
+        </w:rPr>
+        <w:t>) escribiendo el </w:t>
+      </w:r>
+      <w:r>
+        <w:rPr>
+          <w:rStyle w:val="CdigoHTML"/>
+          <w:rFonts w:asciiTheme="minorHAnsi" w:eastAsiaTheme="minorHAnsi" w:hAnsiTheme="minorHAnsi" w:cstheme="minorHAnsi"/>
+          <w:sz w:val="32"/>
+          <w:szCs w:val="32"/>
+          <w:shd w:val="clear" w:color="auto" w:fill="F0F3F5"/>
+        </w:rPr>
+        <w:t>--nombre-de-la-variable: valor</w:t>
+      </w:r>
+      <w:r>
+        <w:rPr>
+          <w:rFonts w:cstheme="minorHAnsi"/>
+          <w:sz w:val="32"/>
+          <w:szCs w:val="32"/>
+          <w:shd w:val="clear" w:color="auto" w:fill="FAFDFA"/>
+        </w:rPr>
+        <w:t> y llamar las variables según la sintaxis, utilizando una función </w:t>
       </w:r>
       <w:proofErr w:type="spellStart"/>
       <w:r>
         <w:rPr>
-          <w:rFonts w:eastAsia="Times New Roman" w:cstheme="minorHAnsi"/>
-          <w:kern w:val="0"/>
-          <w:sz w:val="32"/>
-          <w:szCs w:val="32"/>
-          <w:lang w:eastAsia="es-CO"/>
-          <w14:ligatures w14:val="none"/>
+          <w:rStyle w:val="CdigoHTML"/>
+          <w:rFonts w:asciiTheme="minorHAnsi" w:eastAsiaTheme="minorHAnsi" w:hAnsiTheme="minorHAnsi" w:cstheme="minorHAnsi"/>
+          <w:sz w:val="32"/>
+          <w:szCs w:val="32"/>
+          <w:shd w:val="clear" w:color="auto" w:fill="F0F3F5"/>
         </w:rPr>
         <w:t>var</w:t>
       </w:r>
       <w:proofErr w:type="spellEnd"/>
       <w:r>
         <w:rPr>
-          <w:rFonts w:eastAsia="Times New Roman" w:cstheme="minorHAnsi"/>
-          <w:kern w:val="0"/>
-          <w:sz w:val="32"/>
-          <w:szCs w:val="32"/>
-          <w:lang w:eastAsia="es-CO"/>
-          <w14:ligatures w14:val="none"/>
-        </w:rPr>
-        <w:t>(--open-</w:t>
+          <w:rFonts w:cstheme="minorHAnsi"/>
+          <w:sz w:val="32"/>
+          <w:szCs w:val="32"/>
+          <w:shd w:val="clear" w:color="auto" w:fill="FAFDFA"/>
+        </w:rPr>
+        <w:t> con el nombre de la variable dentro de esa función.</w:t>
+      </w:r>
+      <w:r>
+        <w:rPr>
+          <w:rFonts w:cstheme="minorHAnsi"/>
+          <w:sz w:val="32"/>
+          <w:szCs w:val="32"/>
+          <w:shd w:val="clear" w:color="auto" w:fill="FAFDFA"/>
+        </w:rPr>
+        <w:t xml:space="preserve"> </w:t>
+      </w:r>
+      <w:r>
+        <w:rPr>
+          <w:rFonts w:cstheme="minorHAnsi"/>
+          <w:sz w:val="32"/>
+          <w:szCs w:val="32"/>
+          <w:shd w:val="clear" w:color="auto" w:fill="FFFFFF"/>
+        </w:rPr>
+        <w:t xml:space="preserve">Opción correcta porque </w:t>
+      </w:r>
+      <w:r>
+        <w:rPr>
+          <w:rFonts w:cstheme="minorHAnsi"/>
+          <w:sz w:val="32"/>
+          <w:szCs w:val="32"/>
+          <w:shd w:val="clear" w:color="auto" w:fill="FFFFFF"/>
+        </w:rPr>
+        <w:lastRenderedPageBreak/>
+        <w:t>precisamos declarar variables CSS dentro de algún selector. Y para utilizar esas variables necesitamos seguir la sintaxis </w:t>
       </w:r>
       <w:proofErr w:type="spellStart"/>
       <w:r>
         <w:rPr>
-          <w:rFonts w:eastAsia="Times New Roman" w:cstheme="minorHAnsi"/>
-          <w:kern w:val="0"/>
-          <w:sz w:val="32"/>
-          <w:szCs w:val="32"/>
-          <w:lang w:eastAsia="es-CO"/>
-          <w14:ligatures w14:val="none"/>
-        </w:rPr>
-        <w:t>sans</w:t>
+          <w:rStyle w:val="CdigoHTML"/>
+          <w:rFonts w:asciiTheme="minorHAnsi" w:eastAsiaTheme="minorHAnsi" w:hAnsiTheme="minorHAnsi" w:cstheme="minorHAnsi"/>
+          <w:sz w:val="32"/>
+          <w:szCs w:val="32"/>
+          <w:shd w:val="clear" w:color="auto" w:fill="F0F3F5"/>
+        </w:rPr>
+        <w:t>var</w:t>
       </w:r>
       <w:proofErr w:type="spellEnd"/>
       <w:r>
         <w:rPr>
-          <w:rFonts w:eastAsia="Times New Roman" w:cstheme="minorHAnsi"/>
-          <w:kern w:val="0"/>
-          <w:sz w:val="32"/>
-          <w:szCs w:val="32"/>
-          <w:lang w:eastAsia="es-CO"/>
-          <w14:ligatures w14:val="none"/>
-        </w:rPr>
-        <w:t>);</w:t>
+          <w:rStyle w:val="CdigoHTML"/>
+          <w:rFonts w:asciiTheme="minorHAnsi" w:eastAsiaTheme="minorHAnsi" w:hAnsiTheme="minorHAnsi" w:cstheme="minorHAnsi"/>
+          <w:sz w:val="32"/>
+          <w:szCs w:val="32"/>
+          <w:shd w:val="clear" w:color="auto" w:fill="F0F3F5"/>
+        </w:rPr>
+        <w:t>(--nombre-de-la-variable)</w:t>
+      </w:r>
+      <w:r>
+        <w:rPr>
+          <w:rFonts w:cstheme="minorHAnsi"/>
+          <w:sz w:val="32"/>
+          <w:szCs w:val="32"/>
+          <w:shd w:val="clear" w:color="auto" w:fill="FFFFFF"/>
+        </w:rPr>
+        <w:t>.</w:t>
       </w:r>
     </w:p>
     <w:p>
@@ -2367,13 +2691,73 @@
         <w:spacing w:before="360" w:after="360" w:line="240" w:lineRule="auto"/>
         <w:rPr>
           <w:rFonts w:eastAsia="Times New Roman" w:cstheme="minorHAnsi"/>
-          <w:kern w:val="0"/>
-          <w:sz w:val="32"/>
-          <w:szCs w:val="32"/>
-          <w:lang w:eastAsia="es-CO"/>
-          <w14:ligatures w14:val="none"/>
-        </w:rPr>
-      </w:pPr>
+          <w:b/>
+          <w:bCs/>
+          <w:color w:val="00B050"/>
+          <w:kern w:val="0"/>
+          <w:sz w:val="32"/>
+          <w:szCs w:val="32"/>
+          <w:lang w:val="en-US" w:eastAsia="es-CO"/>
+          <w14:ligatures w14:val="none"/>
+        </w:rPr>
+      </w:pPr>
+      <w:proofErr w:type="spellStart"/>
+      <w:r>
+        <w:rPr>
+          <w:rFonts w:eastAsia="Times New Roman" w:cstheme="minorHAnsi"/>
+          <w:b/>
+          <w:bCs/>
+          <w:i/>
+          <w:iCs/>
+          <w:kern w:val="0"/>
+          <w:sz w:val="32"/>
+          <w:szCs w:val="32"/>
+          <w:lang w:val="en-US" w:eastAsia="es-CO"/>
+          <w14:ligatures w14:val="none"/>
+        </w:rPr>
+        <w:t>Referenciar</w:t>
+      </w:r>
+      <w:proofErr w:type="spellEnd"/>
+      <w:r>
+        <w:rPr>
+          <w:rFonts w:eastAsia="Times New Roman" w:cstheme="minorHAnsi"/>
+          <w:b/>
+          <w:bCs/>
+          <w:i/>
+          <w:iCs/>
+          <w:kern w:val="0"/>
+          <w:sz w:val="32"/>
+          <w:szCs w:val="32"/>
+          <w:lang w:val="en-US" w:eastAsia="es-CO"/>
+          <w14:ligatures w14:val="none"/>
+        </w:rPr>
+        <w:t xml:space="preserve"> variables CSS:</w:t>
+      </w:r>
+      <w:r>
+        <w:rPr>
+          <w:rFonts w:eastAsia="Times New Roman" w:cstheme="minorHAnsi"/>
+          <w:kern w:val="0"/>
+          <w:sz w:val="32"/>
+          <w:szCs w:val="32"/>
+          <w:lang w:val="en-US" w:eastAsia="es-CO"/>
+          <w14:ligatures w14:val="none"/>
+        </w:rPr>
+        <w:t xml:space="preserve"> font-family: </w:t>
+      </w:r>
+      <w:r>
+        <w:rPr>
+          <w:rFonts w:eastAsia="Times New Roman" w:cstheme="minorHAnsi"/>
+          <w:b/>
+          <w:bCs/>
+          <w:color w:val="00B050"/>
+          <w:kern w:val="0"/>
+          <w:sz w:val="32"/>
+          <w:szCs w:val="32"/>
+          <w:lang w:val="en-US" w:eastAsia="es-CO"/>
+          <w14:ligatures w14:val="none"/>
+        </w:rPr>
+        <w:t>var(--open-sans);</w:t>
+      </w:r>
     </w:p>
     <w:p>
       <w:pPr>
@@ -2381,13 +2765,1209 @@
         <w:spacing w:before="360" w:after="360" w:line="240" w:lineRule="auto"/>
         <w:rPr>
           <w:rFonts w:eastAsia="Times New Roman" w:cstheme="minorHAnsi"/>
-          <w:kern w:val="0"/>
-          <w:sz w:val="32"/>
-          <w:szCs w:val="32"/>
-          <w:lang w:eastAsia="es-CO"/>
-          <w14:ligatures w14:val="none"/>
-        </w:rPr>
-      </w:pPr>
+          <w:b/>
+          <w:bCs/>
+          <w:color w:val="00B050"/>
+          <w:kern w:val="0"/>
+          <w:sz w:val="32"/>
+          <w:szCs w:val="32"/>
+          <w:lang w:val="en-US" w:eastAsia="es-CO"/>
+          <w14:ligatures w14:val="none"/>
+        </w:rPr>
+      </w:pPr>
+    </w:p>
+    <w:p>
+      <w:pPr>
+        <w:shd w:val="clear" w:color="auto" w:fill="FFFFFF"/>
+        <w:spacing w:before="360" w:after="360" w:line="240" w:lineRule="auto"/>
+        <w:jc w:val="center"/>
+        <w:rPr>
+          <w:rFonts w:eastAsia="Times New Roman" w:cstheme="minorHAnsi"/>
+          <w:kern w:val="0"/>
+          <w:sz w:val="52"/>
+          <w:szCs w:val="52"/>
+          <w:lang w:val="en-US" w:eastAsia="es-CO"/>
+          <w14:ligatures w14:val="none"/>
+        </w:rPr>
+      </w:pPr>
+      <w:proofErr w:type="spellStart"/>
+      <w:r>
+        <w:rPr>
+          <w:rFonts w:eastAsia="Times New Roman" w:cstheme="minorHAnsi"/>
+          <w:kern w:val="0"/>
+          <w:sz w:val="52"/>
+          <w:szCs w:val="52"/>
+          <w:lang w:val="en-US" w:eastAsia="es-CO"/>
+          <w14:ligatures w14:val="none"/>
+        </w:rPr>
+        <w:t>Clase</w:t>
+      </w:r>
+      <w:proofErr w:type="spellEnd"/>
+      <w:r>
+        <w:rPr>
+          <w:rFonts w:eastAsia="Times New Roman" w:cstheme="minorHAnsi"/>
+          <w:kern w:val="0"/>
+          <w:sz w:val="52"/>
+          <w:szCs w:val="52"/>
+          <w:lang w:val="en-US" w:eastAsia="es-CO"/>
+          <w14:ligatures w14:val="none"/>
+        </w:rPr>
+        <w:t xml:space="preserve"> 3</w:t>
+      </w:r>
+    </w:p>
+    <w:p>
+      <w:pPr>
+        <w:shd w:val="clear" w:color="auto" w:fill="FFFFFF"/>
+        <w:spacing w:before="360" w:after="360" w:line="240" w:lineRule="auto"/>
+        <w:rPr>
+          <w:rFonts w:eastAsia="Times New Roman" w:cstheme="minorHAnsi"/>
+          <w:kern w:val="0"/>
+          <w:sz w:val="32"/>
+          <w:szCs w:val="32"/>
+          <w:lang w:eastAsia="es-CO"/>
+          <w14:ligatures w14:val="none"/>
+        </w:rPr>
+      </w:pPr>
+      <w:r>
+        <w:rPr>
+          <w:rFonts w:eastAsia="Times New Roman" w:cstheme="minorHAnsi"/>
+          <w:kern w:val="0"/>
+          <w:sz w:val="32"/>
+          <w:szCs w:val="32"/>
+          <w:lang w:eastAsia="es-CO"/>
+          <w14:ligatures w14:val="none"/>
+        </w:rPr>
+        <w:t xml:space="preserve">Emmet signo (.): Permite crear y nombrar las clases del </w:t>
+      </w:r>
+      <w:proofErr w:type="spellStart"/>
+      <w:r>
+        <w:rPr>
+          <w:rFonts w:eastAsia="Times New Roman" w:cstheme="minorHAnsi"/>
+          <w:kern w:val="0"/>
+          <w:sz w:val="32"/>
+          <w:szCs w:val="32"/>
+          <w:lang w:eastAsia="es-CO"/>
+          <w14:ligatures w14:val="none"/>
+        </w:rPr>
+        <w:t>element</w:t>
+      </w:r>
+      <w:proofErr w:type="spellEnd"/>
+      <w:r>
+        <w:rPr>
+          <w:rFonts w:eastAsia="Times New Roman" w:cstheme="minorHAnsi"/>
+          <w:kern w:val="0"/>
+          <w:sz w:val="32"/>
+          <w:szCs w:val="32"/>
+          <w:lang w:eastAsia="es-CO"/>
+          <w14:ligatures w14:val="none"/>
+        </w:rPr>
+        <w:t>.</w:t>
+      </w:r>
+    </w:p>
+    <w:p>
+      <w:pPr>
+        <w:shd w:val="clear" w:color="auto" w:fill="FFFFFF"/>
+        <w:spacing w:before="360" w:after="360" w:line="240" w:lineRule="auto"/>
+        <w:rPr>
+          <w:rFonts w:eastAsia="Times New Roman" w:cstheme="minorHAnsi"/>
+          <w:kern w:val="0"/>
+          <w:sz w:val="32"/>
+          <w:szCs w:val="32"/>
+          <w:lang w:eastAsia="es-CO"/>
+          <w14:ligatures w14:val="none"/>
+        </w:rPr>
+      </w:pPr>
+      <w:r>
+        <w:rPr>
+          <w:rFonts w:eastAsia="Times New Roman" w:cstheme="minorHAnsi"/>
+          <w:kern w:val="0"/>
+          <w:sz w:val="32"/>
+          <w:szCs w:val="32"/>
+          <w:lang w:eastAsia="es-CO"/>
+          <w14:ligatures w14:val="none"/>
+        </w:rPr>
+        <w:t xml:space="preserve">Etiqueta </w:t>
+      </w:r>
+      <w:proofErr w:type="spellStart"/>
+      <w:r>
+        <w:rPr>
+          <w:rFonts w:eastAsia="Times New Roman" w:cstheme="minorHAnsi"/>
+          <w:kern w:val="0"/>
+          <w:sz w:val="32"/>
+          <w:szCs w:val="32"/>
+          <w:lang w:eastAsia="es-CO"/>
+          <w14:ligatures w14:val="none"/>
+        </w:rPr>
+        <w:t>html</w:t>
+      </w:r>
+      <w:proofErr w:type="spellEnd"/>
+      <w:r>
+        <w:rPr>
+          <w:rFonts w:eastAsia="Times New Roman" w:cstheme="minorHAnsi"/>
+          <w:kern w:val="0"/>
+          <w:sz w:val="32"/>
+          <w:szCs w:val="32"/>
+          <w:lang w:eastAsia="es-CO"/>
+          <w14:ligatures w14:val="none"/>
+        </w:rPr>
+        <w:t xml:space="preserve"> Figure: </w:t>
+      </w:r>
+      <w:r>
+        <w:rPr>
+          <w:rFonts w:cstheme="minorHAnsi"/>
+          <w:color w:val="1B1B1B"/>
+          <w:sz w:val="32"/>
+          <w:szCs w:val="32"/>
+          <w:shd w:val="clear" w:color="auto" w:fill="FFFFFF"/>
+        </w:rPr>
+        <w:t>El </w:t>
+      </w:r>
+      <w:r>
+        <w:rPr>
+          <w:rStyle w:val="nfasis"/>
+          <w:rFonts w:cstheme="minorHAnsi"/>
+          <w:color w:val="1B1B1B"/>
+          <w:sz w:val="32"/>
+          <w:szCs w:val="32"/>
+          <w:shd w:val="clear" w:color="auto" w:fill="FFFFFF"/>
+        </w:rPr>
+        <w:t>elemento HTML</w:t>
+      </w:r>
+      <w:r>
+        <w:rPr>
+          <w:rFonts w:cstheme="minorHAnsi"/>
+          <w:color w:val="1B1B1B"/>
+          <w:sz w:val="32"/>
+          <w:szCs w:val="32"/>
+          <w:shd w:val="clear" w:color="auto" w:fill="FFFFFF"/>
+        </w:rPr>
+        <w:t> &lt;figure&gt; representa contenido independiente, a menudo con un título. Si bien se relaciona con el flujo principal, su posición es independiente de éste. Por lo general, se trata de una imagen, una ilustración, un diagrama, un fragmento de código, o un esquema al que se hace referencia en el texto principal, pero que se puede mover a otra página o a un apéndice sin que afecte al flujo principal.</w:t>
+      </w:r>
+    </w:p>
+    <w:p>
+      <w:pPr>
+        <w:shd w:val="clear" w:color="auto" w:fill="FFFFFF"/>
+        <w:spacing w:before="360" w:after="360" w:line="240" w:lineRule="auto"/>
+        <w:rPr>
+          <w:rFonts w:eastAsia="Times New Roman" w:cstheme="minorHAnsi"/>
+          <w:kern w:val="0"/>
+          <w:sz w:val="32"/>
+          <w:szCs w:val="32"/>
+          <w:lang w:eastAsia="es-CO"/>
+          <w14:ligatures w14:val="none"/>
+        </w:rPr>
+      </w:pPr>
+      <w:r>
+        <w:rPr>
+          <w:rFonts w:eastAsia="Times New Roman" w:cstheme="minorHAnsi"/>
+          <w:kern w:val="0"/>
+          <w:sz w:val="32"/>
+          <w:szCs w:val="32"/>
+          <w:lang w:eastAsia="es-CO"/>
+          <w14:ligatures w14:val="none"/>
+        </w:rPr>
+        <w:t xml:space="preserve">Etiqueta </w:t>
+      </w:r>
+      <w:proofErr w:type="spellStart"/>
+      <w:r>
+        <w:rPr>
+          <w:rFonts w:eastAsia="Times New Roman" w:cstheme="minorHAnsi"/>
+          <w:kern w:val="0"/>
+          <w:sz w:val="32"/>
+          <w:szCs w:val="32"/>
+          <w:lang w:eastAsia="es-CO"/>
+          <w14:ligatures w14:val="none"/>
+        </w:rPr>
+        <w:t>html</w:t>
+      </w:r>
+      <w:proofErr w:type="spellEnd"/>
+      <w:r>
+        <w:rPr>
+          <w:rFonts w:eastAsia="Times New Roman" w:cstheme="minorHAnsi"/>
+          <w:kern w:val="0"/>
+          <w:sz w:val="32"/>
+          <w:szCs w:val="32"/>
+          <w:lang w:eastAsia="es-CO"/>
+          <w14:ligatures w14:val="none"/>
+        </w:rPr>
+        <w:t xml:space="preserve"> </w:t>
+      </w:r>
+      <w:proofErr w:type="spellStart"/>
+      <w:r>
+        <w:rPr>
+          <w:rFonts w:eastAsia="Times New Roman" w:cstheme="minorHAnsi"/>
+          <w:kern w:val="0"/>
+          <w:sz w:val="32"/>
+          <w:szCs w:val="32"/>
+          <w:lang w:eastAsia="es-CO"/>
+          <w14:ligatures w14:val="none"/>
+        </w:rPr>
+        <w:t>figC</w:t>
+      </w:r>
+      <w:proofErr w:type="spellEnd"/>
+      <w:r>
+        <w:rPr>
+          <w:rFonts w:eastAsia="Times New Roman" w:cstheme="minorHAnsi"/>
+          <w:kern w:val="0"/>
+          <w:sz w:val="32"/>
+          <w:szCs w:val="32"/>
+          <w:lang w:eastAsia="es-CO"/>
+          <w14:ligatures w14:val="none"/>
+        </w:rPr>
+        <w:t xml:space="preserve">: </w:t>
+      </w:r>
+      <w:r>
+        <w:rPr>
+          <w:rFonts w:cstheme="minorHAnsi"/>
+          <w:color w:val="1B1B1B"/>
+          <w:sz w:val="32"/>
+          <w:szCs w:val="32"/>
+          <w:shd w:val="clear" w:color="auto" w:fill="FFFFFF"/>
+        </w:rPr>
+        <w:t>El elemento </w:t>
+      </w:r>
+      <w:r>
+        <w:rPr>
+          <w:rStyle w:val="Textoennegrita"/>
+          <w:rFonts w:cstheme="minorHAnsi"/>
+          <w:color w:val="1B1B1B"/>
+          <w:sz w:val="32"/>
+          <w:szCs w:val="32"/>
+          <w:shd w:val="clear" w:color="auto" w:fill="FFFFFF"/>
+        </w:rPr>
+        <w:t>HTML </w:t>
+      </w:r>
+      <w:r>
+        <w:rPr>
+          <w:rStyle w:val="CdigoHTML"/>
+          <w:rFonts w:asciiTheme="minorHAnsi" w:eastAsiaTheme="minorHAnsi" w:hAnsiTheme="minorHAnsi" w:cstheme="minorHAnsi"/>
+          <w:b/>
+          <w:bCs/>
+          <w:color w:val="1B1B1B"/>
+          <w:sz w:val="32"/>
+          <w:szCs w:val="32"/>
+          <w:shd w:val="clear" w:color="auto" w:fill="FFFFFF"/>
+        </w:rPr>
+        <w:t>&lt;</w:t>
+      </w:r>
+      <w:proofErr w:type="spellStart"/>
+      <w:r>
+        <w:rPr>
+          <w:rStyle w:val="CdigoHTML"/>
+          <w:rFonts w:asciiTheme="minorHAnsi" w:eastAsiaTheme="minorHAnsi" w:hAnsiTheme="minorHAnsi" w:cstheme="minorHAnsi"/>
+          <w:b/>
+          <w:bCs/>
+          <w:color w:val="1B1B1B"/>
+          <w:sz w:val="32"/>
+          <w:szCs w:val="32"/>
+          <w:shd w:val="clear" w:color="auto" w:fill="FFFFFF"/>
+        </w:rPr>
+        <w:t>figcaption</w:t>
+      </w:r>
+      <w:proofErr w:type="spellEnd"/>
+      <w:r>
+        <w:rPr>
+          <w:rStyle w:val="CdigoHTML"/>
+          <w:rFonts w:asciiTheme="minorHAnsi" w:eastAsiaTheme="minorHAnsi" w:hAnsiTheme="minorHAnsi" w:cstheme="minorHAnsi"/>
+          <w:b/>
+          <w:bCs/>
+          <w:color w:val="1B1B1B"/>
+          <w:sz w:val="32"/>
+          <w:szCs w:val="32"/>
+          <w:shd w:val="clear" w:color="auto" w:fill="FFFFFF"/>
+        </w:rPr>
+        <w:t>&gt;</w:t>
+      </w:r>
+      <w:r>
+        <w:rPr>
+          <w:rFonts w:cstheme="minorHAnsi"/>
+          <w:color w:val="1B1B1B"/>
+          <w:sz w:val="32"/>
+          <w:szCs w:val="32"/>
+          <w:shd w:val="clear" w:color="auto" w:fill="FFFFFF"/>
+        </w:rPr>
+        <w:t> representa un subtítulo o leyenda asociado al contenido del elemento padre </w:t>
+      </w:r>
+      <w:hyperlink r:id="rId5" w:history="1">
+        <w:r>
+          <w:rPr>
+            <w:rStyle w:val="CdigoHTML"/>
+            <w:rFonts w:asciiTheme="minorHAnsi" w:eastAsiaTheme="minorHAnsi" w:hAnsiTheme="minorHAnsi" w:cstheme="minorHAnsi"/>
+            <w:color w:val="0000FF"/>
+            <w:sz w:val="32"/>
+            <w:szCs w:val="32"/>
+            <w:u w:val="single"/>
+            <w:shd w:val="clear" w:color="auto" w:fill="FFFFFF"/>
+          </w:rPr>
+          <w:t>&lt;figure&gt;</w:t>
+        </w:r>
+      </w:hyperlink>
+      <w:r>
+        <w:rPr>
+          <w:rFonts w:cstheme="minorHAnsi"/>
+          <w:color w:val="1B1B1B"/>
+          <w:sz w:val="32"/>
+          <w:szCs w:val="32"/>
+          <w:shd w:val="clear" w:color="auto" w:fill="FFFFFF"/>
+        </w:rPr>
+        <w:t>, pudiendo ser colocado como primer o último hijo. Es importante destacar que el elemento </w:t>
+      </w:r>
+      <w:r>
+        <w:rPr>
+          <w:rStyle w:val="CdigoHTML"/>
+          <w:rFonts w:asciiTheme="minorHAnsi" w:eastAsiaTheme="minorHAnsi" w:hAnsiTheme="minorHAnsi" w:cstheme="minorHAnsi"/>
+          <w:b/>
+          <w:bCs/>
+          <w:color w:val="1B1B1B"/>
+          <w:sz w:val="32"/>
+          <w:szCs w:val="32"/>
+          <w:shd w:val="clear" w:color="auto" w:fill="FFFFFF"/>
+        </w:rPr>
+        <w:t>&lt;</w:t>
+      </w:r>
+      <w:proofErr w:type="spellStart"/>
+      <w:r>
+        <w:rPr>
+          <w:rStyle w:val="CdigoHTML"/>
+          <w:rFonts w:asciiTheme="minorHAnsi" w:eastAsiaTheme="minorHAnsi" w:hAnsiTheme="minorHAnsi" w:cstheme="minorHAnsi"/>
+          <w:b/>
+          <w:bCs/>
+          <w:color w:val="1B1B1B"/>
+          <w:sz w:val="32"/>
+          <w:szCs w:val="32"/>
+          <w:shd w:val="clear" w:color="auto" w:fill="FFFFFF"/>
+        </w:rPr>
+        <w:t>figcaption</w:t>
+      </w:r>
+      <w:proofErr w:type="spellEnd"/>
+      <w:r>
+        <w:rPr>
+          <w:rStyle w:val="CdigoHTML"/>
+          <w:rFonts w:asciiTheme="minorHAnsi" w:eastAsiaTheme="minorHAnsi" w:hAnsiTheme="minorHAnsi" w:cstheme="minorHAnsi"/>
+          <w:b/>
+          <w:bCs/>
+          <w:color w:val="1B1B1B"/>
+          <w:sz w:val="32"/>
+          <w:szCs w:val="32"/>
+          <w:shd w:val="clear" w:color="auto" w:fill="FFFFFF"/>
+        </w:rPr>
+        <w:t>&gt;</w:t>
+      </w:r>
+      <w:r>
+        <w:rPr>
+          <w:rFonts w:cstheme="minorHAnsi"/>
+          <w:color w:val="1B1B1B"/>
+          <w:sz w:val="32"/>
+          <w:szCs w:val="32"/>
+          <w:shd w:val="clear" w:color="auto" w:fill="FFFFFF"/>
+        </w:rPr>
+        <w:t> es opcional.</w:t>
+      </w:r>
+    </w:p>
+    <w:p>
+      <w:pPr>
+        <w:shd w:val="clear" w:color="auto" w:fill="FFFFFF"/>
+        <w:spacing w:before="360" w:after="360" w:line="240" w:lineRule="auto"/>
+        <w:rPr>
+          <w:rFonts w:cstheme="minorHAnsi"/>
+          <w:color w:val="1B1B1B"/>
+          <w:sz w:val="32"/>
+          <w:szCs w:val="32"/>
+          <w:shd w:val="clear" w:color="auto" w:fill="FFFFFF"/>
+        </w:rPr>
+      </w:pPr>
+      <w:r>
+        <w:rPr>
+          <w:rFonts w:eastAsia="Times New Roman" w:cstheme="minorHAnsi"/>
+          <w:kern w:val="0"/>
+          <w:sz w:val="32"/>
+          <w:szCs w:val="32"/>
+          <w:lang w:eastAsia="es-CO"/>
+          <w14:ligatures w14:val="none"/>
+        </w:rPr>
+        <w:t>Propiedad line-</w:t>
+      </w:r>
+      <w:proofErr w:type="spellStart"/>
+      <w:r>
+        <w:rPr>
+          <w:rFonts w:eastAsia="Times New Roman" w:cstheme="minorHAnsi"/>
+          <w:kern w:val="0"/>
+          <w:sz w:val="32"/>
+          <w:szCs w:val="32"/>
+          <w:lang w:eastAsia="es-CO"/>
+          <w14:ligatures w14:val="none"/>
+        </w:rPr>
+        <w:t>height</w:t>
+      </w:r>
+      <w:proofErr w:type="spellEnd"/>
+      <w:r>
+        <w:rPr>
+          <w:rFonts w:eastAsia="Times New Roman" w:cstheme="minorHAnsi"/>
+          <w:kern w:val="0"/>
+          <w:sz w:val="32"/>
+          <w:szCs w:val="32"/>
+          <w:lang w:eastAsia="es-CO"/>
+          <w14:ligatures w14:val="none"/>
+        </w:rPr>
+        <w:t xml:space="preserve">:  </w:t>
+      </w:r>
+      <w:r>
+        <w:rPr>
+          <w:rFonts w:cstheme="minorHAnsi"/>
+          <w:color w:val="1B1B1B"/>
+          <w:sz w:val="32"/>
+          <w:szCs w:val="32"/>
+          <w:shd w:val="clear" w:color="auto" w:fill="FFFFFF"/>
+        </w:rPr>
+        <w:t>La propiedad </w:t>
+      </w:r>
+      <w:hyperlink r:id="rId6" w:history="1">
+        <w:r>
+          <w:rPr>
+            <w:rStyle w:val="Hipervnculo"/>
+            <w:rFonts w:cstheme="minorHAnsi"/>
+            <w:sz w:val="32"/>
+            <w:szCs w:val="32"/>
+            <w:shd w:val="clear" w:color="auto" w:fill="FFFFFF"/>
+          </w:rPr>
+          <w:t>CSS</w:t>
+        </w:r>
+      </w:hyperlink>
+      <w:r>
+        <w:rPr>
+          <w:rFonts w:cstheme="minorHAnsi"/>
+          <w:color w:val="1B1B1B"/>
+          <w:sz w:val="32"/>
+          <w:szCs w:val="32"/>
+          <w:shd w:val="clear" w:color="auto" w:fill="FFFFFF"/>
+        </w:rPr>
+        <w:t> </w:t>
+      </w:r>
+      <w:r>
+        <w:rPr>
+          <w:rStyle w:val="CdigoHTML"/>
+          <w:rFonts w:asciiTheme="minorHAnsi" w:eastAsiaTheme="minorHAnsi" w:hAnsiTheme="minorHAnsi" w:cstheme="minorHAnsi"/>
+          <w:color w:val="1B1B1B"/>
+          <w:sz w:val="32"/>
+          <w:szCs w:val="32"/>
+        </w:rPr>
+        <w:t>line-</w:t>
+      </w:r>
+      <w:proofErr w:type="spellStart"/>
+      <w:r>
+        <w:rPr>
+          <w:rStyle w:val="CdigoHTML"/>
+          <w:rFonts w:asciiTheme="minorHAnsi" w:eastAsiaTheme="minorHAnsi" w:hAnsiTheme="minorHAnsi" w:cstheme="minorHAnsi"/>
+          <w:color w:val="1B1B1B"/>
+          <w:sz w:val="32"/>
+          <w:szCs w:val="32"/>
+        </w:rPr>
+        <w:t>height</w:t>
+      </w:r>
+      <w:proofErr w:type="spellEnd"/>
+      <w:r>
+        <w:rPr>
+          <w:rFonts w:cstheme="minorHAnsi"/>
+          <w:color w:val="1B1B1B"/>
+          <w:sz w:val="32"/>
+          <w:szCs w:val="32"/>
+          <w:shd w:val="clear" w:color="auto" w:fill="FFFFFF"/>
+        </w:rPr>
+        <w:t xml:space="preserve"> establece la altura de una casilla remarcada por líneas. Comúnmente se usa para establecer la distancia entre líneas de texto. A nivel de elementos de bloque, define la altura mínima de las casillas encuadradas por líneas dentro del elemento. En elementos en </w:t>
+      </w:r>
+      <w:proofErr w:type="spellStart"/>
+      <w:r>
+        <w:rPr>
+          <w:rFonts w:cstheme="minorHAnsi"/>
+          <w:color w:val="1B1B1B"/>
+          <w:sz w:val="32"/>
+          <w:szCs w:val="32"/>
+          <w:shd w:val="clear" w:color="auto" w:fill="FFFFFF"/>
+        </w:rPr>
+        <w:t>linea</w:t>
+      </w:r>
+      <w:proofErr w:type="spellEnd"/>
+      <w:r>
+        <w:rPr>
+          <w:rFonts w:cstheme="minorHAnsi"/>
+          <w:color w:val="1B1B1B"/>
+          <w:sz w:val="32"/>
+          <w:szCs w:val="32"/>
+          <w:shd w:val="clear" w:color="auto" w:fill="FFFFFF"/>
+        </w:rPr>
+        <w:t xml:space="preserve"> no reemplazables, especifica la altura que se usa para calcular la altura de la </w:t>
+      </w:r>
+      <w:proofErr w:type="spellStart"/>
+      <w:r>
+        <w:rPr>
+          <w:rFonts w:cstheme="minorHAnsi"/>
+          <w:color w:val="1B1B1B"/>
+          <w:sz w:val="32"/>
+          <w:szCs w:val="32"/>
+          <w:shd w:val="clear" w:color="auto" w:fill="FFFFFF"/>
+        </w:rPr>
+        <w:t>casila</w:t>
+      </w:r>
+      <w:proofErr w:type="spellEnd"/>
+      <w:r>
+        <w:rPr>
+          <w:rFonts w:cstheme="minorHAnsi"/>
+          <w:color w:val="1B1B1B"/>
+          <w:sz w:val="32"/>
+          <w:szCs w:val="32"/>
+          <w:shd w:val="clear" w:color="auto" w:fill="FFFFFF"/>
+        </w:rPr>
+        <w:t xml:space="preserve"> encuadrada por líneas.</w:t>
+      </w:r>
+    </w:p>
+    <w:p>
+      <w:pPr>
+        <w:shd w:val="clear" w:color="auto" w:fill="FFFFFF"/>
+        <w:spacing w:before="360" w:after="360" w:line="240" w:lineRule="auto"/>
+        <w:rPr>
+          <w:rFonts w:cstheme="minorHAnsi"/>
+          <w:sz w:val="32"/>
+          <w:szCs w:val="32"/>
+          <w:shd w:val="clear" w:color="auto" w:fill="FFFFFF"/>
+        </w:rPr>
+      </w:pPr>
+      <w:r>
+        <w:rPr>
+          <w:rFonts w:cstheme="minorHAnsi"/>
+          <w:color w:val="1B1B1B"/>
+          <w:sz w:val="32"/>
+          <w:szCs w:val="32"/>
+          <w:shd w:val="clear" w:color="auto" w:fill="FFFFFF"/>
+        </w:rPr>
+        <w:lastRenderedPageBreak/>
+        <w:t>Valor 100vw: Representa el ancho del elemento en relación del ancho total de la pantalla del dispositiv</w:t>
+      </w:r>
+      <w:r>
+        <w:rPr>
+          <w:rFonts w:cstheme="minorHAnsi"/>
+          <w:sz w:val="32"/>
+          <w:szCs w:val="32"/>
+          <w:shd w:val="clear" w:color="auto" w:fill="FFFFFF"/>
+        </w:rPr>
+        <w:t xml:space="preserve">o. </w:t>
+      </w:r>
+      <w:proofErr w:type="spellStart"/>
+      <w:r>
+        <w:rPr>
+          <w:rFonts w:cstheme="minorHAnsi"/>
+          <w:sz w:val="32"/>
+          <w:szCs w:val="32"/>
+          <w:shd w:val="clear" w:color="auto" w:fill="FFFFFF"/>
+        </w:rPr>
+        <w:t>vw</w:t>
+      </w:r>
+      <w:proofErr w:type="spellEnd"/>
+      <w:r>
+        <w:rPr>
+          <w:rFonts w:cstheme="minorHAnsi"/>
+          <w:sz w:val="32"/>
+          <w:szCs w:val="32"/>
+          <w:shd w:val="clear" w:color="auto" w:fill="FFFFFF"/>
+        </w:rPr>
+        <w:t xml:space="preserve"> está específicamente relacionada a la largura de la pantalla (en pixel).</w:t>
+      </w:r>
+    </w:p>
+    <w:p>
+      <w:pPr>
+        <w:shd w:val="clear" w:color="auto" w:fill="FFFFFF"/>
+        <w:spacing w:before="360" w:after="360" w:line="240" w:lineRule="auto"/>
+        <w:rPr>
+          <w:rFonts w:cstheme="minorHAnsi"/>
+          <w:sz w:val="32"/>
+          <w:szCs w:val="32"/>
+          <w:shd w:val="clear" w:color="auto" w:fill="FFFFFF"/>
+        </w:rPr>
+      </w:pPr>
+      <w:r>
+        <w:rPr>
+          <w:rFonts w:cstheme="minorHAnsi"/>
+          <w:sz w:val="32"/>
+          <w:szCs w:val="32"/>
+          <w:shd w:val="clear" w:color="auto" w:fill="FFFFFF"/>
+        </w:rPr>
+        <w:t xml:space="preserve">Limitaciones de los dispositivos: </w:t>
+      </w:r>
+    </w:p>
+    <w:p>
+      <w:pPr>
+        <w:shd w:val="clear" w:color="auto" w:fill="FFFFFF"/>
+        <w:spacing w:before="360" w:after="360" w:line="240" w:lineRule="auto"/>
+        <w:rPr>
+          <w:rFonts w:cstheme="minorHAnsi"/>
+          <w:sz w:val="32"/>
+          <w:szCs w:val="32"/>
+          <w:shd w:val="clear" w:color="auto" w:fill="FFFFFF"/>
+        </w:rPr>
+      </w:pPr>
+      <w:r>
+        <w:rPr>
+          <w:rFonts w:cstheme="minorHAnsi"/>
+          <w:sz w:val="32"/>
+          <w:szCs w:val="32"/>
+          <w:shd w:val="clear" w:color="auto" w:fill="FFFFFF"/>
+        </w:rPr>
+        <w:t xml:space="preserve">Teniendo en cuenta las pantallas compactas: </w:t>
+      </w:r>
+    </w:p>
+    <w:p>
+      <w:pPr>
+        <w:shd w:val="clear" w:color="auto" w:fill="FFFFFF"/>
+        <w:spacing w:before="360" w:after="360" w:line="240" w:lineRule="auto"/>
+        <w:rPr>
+          <w:rFonts w:cstheme="minorHAnsi"/>
+          <w:sz w:val="32"/>
+          <w:szCs w:val="32"/>
+          <w:shd w:val="clear" w:color="auto" w:fill="FFFFFF"/>
+        </w:rPr>
+      </w:pPr>
+      <w:r>
+        <w:rPr>
+          <w:rFonts w:cstheme="minorHAnsi"/>
+          <w:sz w:val="32"/>
+          <w:szCs w:val="32"/>
+          <w:shd w:val="clear" w:color="auto" w:fill="FFFFFF"/>
+        </w:rPr>
+        <w:t xml:space="preserve">Espaciamientos superiores, inferiores y laterales de los elementos de la página. La orientación de las pantallas es vertical, por tanto los elementos deben de mostrarse adecuadamente en ese sentido. </w:t>
+      </w:r>
+    </w:p>
+    <w:p>
+      <w:pPr>
+        <w:shd w:val="clear" w:color="auto" w:fill="FFFFFF"/>
+        <w:spacing w:before="360" w:after="360" w:line="240" w:lineRule="auto"/>
+        <w:rPr>
+          <w:rFonts w:cstheme="minorHAnsi"/>
+          <w:sz w:val="32"/>
+          <w:szCs w:val="32"/>
+          <w:shd w:val="clear" w:color="auto" w:fill="FFFFFF"/>
+        </w:rPr>
+      </w:pPr>
+      <w:proofErr w:type="spellStart"/>
+      <w:r>
+        <w:rPr>
+          <w:rFonts w:cstheme="minorHAnsi"/>
+          <w:sz w:val="32"/>
+          <w:szCs w:val="32"/>
+          <w:shd w:val="clear" w:color="auto" w:fill="FFFFFF"/>
+        </w:rPr>
+        <w:t>Precision</w:t>
+      </w:r>
+      <w:proofErr w:type="spellEnd"/>
+      <w:r>
+        <w:rPr>
+          <w:rFonts w:cstheme="minorHAnsi"/>
+          <w:sz w:val="32"/>
+          <w:szCs w:val="32"/>
+          <w:shd w:val="clear" w:color="auto" w:fill="FFFFFF"/>
+        </w:rPr>
+        <w:t xml:space="preserve"> del toque. Algunos dispositivos puede que no tengan la precisión suficiente a la hora de tocar en la pantalla ciertos elementos. Se debe tener en cuenta el tamaño de los elementos dependiendo del dispositivo. Se recomienda dejar el suficiente espacio entre los elementos de la pagina para así dar cierto margen de imprecisión al usuario. </w:t>
+      </w:r>
+    </w:p>
+    <w:p>
+      <w:pPr>
+        <w:shd w:val="clear" w:color="auto" w:fill="FFFFFF"/>
+        <w:spacing w:before="360" w:after="360" w:line="240" w:lineRule="auto"/>
+        <w:rPr>
+          <w:rFonts w:cstheme="minorHAnsi"/>
+          <w:sz w:val="32"/>
+          <w:szCs w:val="32"/>
+          <w:shd w:val="clear" w:color="auto" w:fill="FFFFFF"/>
+        </w:rPr>
+      </w:pPr>
+      <w:r>
+        <w:rPr>
+          <w:rFonts w:cstheme="minorHAnsi"/>
+          <w:sz w:val="32"/>
+          <w:szCs w:val="32"/>
+          <w:shd w:val="clear" w:color="auto" w:fill="FFFFFF"/>
+        </w:rPr>
+        <w:t xml:space="preserve">Señal del dispositivo o conectividad a la red. Puede que dependiendo de la señal, ciertos elementos o datos carguen o no de la manera adecuada. </w:t>
+      </w:r>
+    </w:p>
+    <w:p>
+      <w:pPr>
+        <w:shd w:val="clear" w:color="auto" w:fill="FFFFFF"/>
+        <w:spacing w:before="360" w:after="360" w:line="240" w:lineRule="auto"/>
+        <w:rPr>
+          <w:rFonts w:cstheme="minorHAnsi"/>
+          <w:sz w:val="32"/>
+          <w:szCs w:val="32"/>
+          <w:shd w:val="clear" w:color="auto" w:fill="FFFFFF"/>
+        </w:rPr>
+      </w:pPr>
+    </w:p>
+    <w:p>
+      <w:pPr>
+        <w:shd w:val="clear" w:color="auto" w:fill="FFFFFF"/>
+        <w:spacing w:before="360" w:after="360" w:line="240" w:lineRule="auto"/>
+        <w:jc w:val="center"/>
+        <w:rPr>
+          <w:rFonts w:cstheme="minorHAnsi"/>
+          <w:sz w:val="52"/>
+          <w:szCs w:val="52"/>
+          <w:shd w:val="clear" w:color="auto" w:fill="FFFFFF"/>
+        </w:rPr>
+      </w:pPr>
+    </w:p>
+    <w:p>
+      <w:pPr>
+        <w:shd w:val="clear" w:color="auto" w:fill="FFFFFF"/>
+        <w:spacing w:before="360" w:after="360" w:line="240" w:lineRule="auto"/>
+        <w:jc w:val="center"/>
+        <w:rPr>
+          <w:rFonts w:cstheme="minorHAnsi"/>
+          <w:sz w:val="52"/>
+          <w:szCs w:val="52"/>
+          <w:shd w:val="clear" w:color="auto" w:fill="FFFFFF"/>
+        </w:rPr>
+      </w:pPr>
+    </w:p>
+    <w:p>
+      <w:pPr>
+        <w:shd w:val="clear" w:color="auto" w:fill="FFFFFF"/>
+        <w:spacing w:before="360" w:after="360" w:line="240" w:lineRule="auto"/>
+        <w:jc w:val="center"/>
+        <w:rPr>
+          <w:rFonts w:cstheme="minorHAnsi"/>
+          <w:sz w:val="52"/>
+          <w:szCs w:val="52"/>
+          <w:shd w:val="clear" w:color="auto" w:fill="FFFFFF"/>
+        </w:rPr>
+      </w:pPr>
+    </w:p>
+    <w:p>
+      <w:pPr>
+        <w:shd w:val="clear" w:color="auto" w:fill="FFFFFF"/>
+        <w:spacing w:before="360" w:after="360" w:line="240" w:lineRule="auto"/>
+        <w:jc w:val="center"/>
+        <w:rPr>
+          <w:rFonts w:cstheme="minorHAnsi"/>
+          <w:sz w:val="52"/>
+          <w:szCs w:val="52"/>
+          <w:shd w:val="clear" w:color="auto" w:fill="FFFFFF"/>
+          <w:lang w:val="en-US"/>
+        </w:rPr>
+      </w:pPr>
+      <w:proofErr w:type="spellStart"/>
+      <w:r>
+        <w:rPr>
+          <w:rFonts w:cstheme="minorHAnsi"/>
+          <w:sz w:val="52"/>
+          <w:szCs w:val="52"/>
+          <w:shd w:val="clear" w:color="auto" w:fill="FFFFFF"/>
+          <w:lang w:val="en-US"/>
+        </w:rPr>
+        <w:lastRenderedPageBreak/>
+        <w:t>Clase</w:t>
+      </w:r>
+      <w:proofErr w:type="spellEnd"/>
+      <w:r>
+        <w:rPr>
+          <w:rFonts w:cstheme="minorHAnsi"/>
+          <w:sz w:val="52"/>
+          <w:szCs w:val="52"/>
+          <w:shd w:val="clear" w:color="auto" w:fill="FFFFFF"/>
+          <w:lang w:val="en-US"/>
+        </w:rPr>
+        <w:t xml:space="preserve"> 4</w:t>
+      </w:r>
+    </w:p>
+    <w:p>
+      <w:pPr>
+        <w:shd w:val="clear" w:color="auto" w:fill="FFFFFF"/>
+        <w:spacing w:before="360" w:after="360" w:line="240" w:lineRule="auto"/>
+        <w:jc w:val="center"/>
+        <w:rPr>
+          <w:rFonts w:cstheme="minorHAnsi"/>
+          <w:sz w:val="52"/>
+          <w:szCs w:val="52"/>
+          <w:shd w:val="clear" w:color="auto" w:fill="FFFFFF"/>
+          <w:lang w:val="en-US"/>
+        </w:rPr>
+      </w:pPr>
+    </w:p>
+    <w:p>
+      <w:pPr>
+        <w:shd w:val="clear" w:color="auto" w:fill="FFFFFF"/>
+        <w:spacing w:before="360" w:after="360" w:line="240" w:lineRule="auto"/>
+        <w:rPr>
+          <w:rFonts w:cstheme="minorHAnsi"/>
+          <w:sz w:val="32"/>
+          <w:szCs w:val="32"/>
+          <w:shd w:val="clear" w:color="auto" w:fill="FFFFFF"/>
+          <w:lang w:val="en-US"/>
+        </w:rPr>
+      </w:pPr>
+      <w:r>
+        <w:rPr>
+          <w:rFonts w:cstheme="minorHAnsi"/>
+          <w:sz w:val="32"/>
+          <w:szCs w:val="32"/>
+          <w:shd w:val="clear" w:color="auto" w:fill="FFFFFF"/>
+          <w:lang w:val="en-US"/>
+        </w:rPr>
+        <w:t xml:space="preserve">Background-repeat: </w:t>
+      </w:r>
+    </w:p>
+    <w:p>
+      <w:pPr>
+        <w:shd w:val="clear" w:color="auto" w:fill="FFFFFF"/>
+        <w:spacing w:before="360" w:after="360" w:line="240" w:lineRule="auto"/>
+        <w:rPr>
+          <w:rFonts w:cstheme="minorHAnsi"/>
+          <w:sz w:val="32"/>
+          <w:szCs w:val="32"/>
+          <w:shd w:val="clear" w:color="auto" w:fill="FFFFFF"/>
+          <w:lang w:val="en-US"/>
+        </w:rPr>
+      </w:pPr>
+      <w:r>
+        <w:rPr>
+          <w:rFonts w:cstheme="minorHAnsi"/>
+          <w:sz w:val="32"/>
+          <w:szCs w:val="32"/>
+          <w:shd w:val="clear" w:color="auto" w:fill="FFFFFF"/>
+          <w:lang w:val="en-US"/>
+        </w:rPr>
+        <w:t xml:space="preserve">Background-position: </w:t>
+      </w:r>
+    </w:p>
+    <w:p>
+      <w:pPr>
+        <w:shd w:val="clear" w:color="auto" w:fill="FFFFFF"/>
+        <w:spacing w:before="360" w:after="360" w:line="240" w:lineRule="auto"/>
+        <w:rPr>
+          <w:rFonts w:eastAsia="Times New Roman" w:cstheme="minorHAnsi"/>
+          <w:kern w:val="0"/>
+          <w:sz w:val="32"/>
+          <w:szCs w:val="32"/>
+          <w:lang w:val="en-US" w:eastAsia="es-CO"/>
+          <w14:ligatures w14:val="none"/>
+        </w:rPr>
+      </w:pPr>
+      <w:proofErr w:type="spellStart"/>
+      <w:r>
+        <w:rPr>
+          <w:rFonts w:eastAsia="Times New Roman" w:cstheme="minorHAnsi"/>
+          <w:kern w:val="0"/>
+          <w:sz w:val="32"/>
+          <w:szCs w:val="32"/>
+          <w:lang w:val="en-US" w:eastAsia="es-CO"/>
+          <w14:ligatures w14:val="none"/>
+        </w:rPr>
+        <w:t>Etiqueta</w:t>
+      </w:r>
+      <w:proofErr w:type="spellEnd"/>
+      <w:r>
+        <w:rPr>
+          <w:rFonts w:eastAsia="Times New Roman" w:cstheme="minorHAnsi"/>
+          <w:kern w:val="0"/>
+          <w:sz w:val="32"/>
+          <w:szCs w:val="32"/>
+          <w:lang w:val="en-US" w:eastAsia="es-CO"/>
+          <w14:ligatures w14:val="none"/>
+        </w:rPr>
+        <w:t xml:space="preserve"> address: </w:t>
+      </w:r>
+    </w:p>
+    <w:p>
+      <w:pPr>
+        <w:shd w:val="clear" w:color="auto" w:fill="FFFFFF"/>
+        <w:spacing w:before="360" w:after="360" w:line="240" w:lineRule="auto"/>
+        <w:rPr>
+          <w:rFonts w:eastAsia="Times New Roman" w:cstheme="minorHAnsi"/>
+          <w:kern w:val="0"/>
+          <w:sz w:val="32"/>
+          <w:szCs w:val="32"/>
+          <w:lang w:val="en-US" w:eastAsia="es-CO"/>
+          <w14:ligatures w14:val="none"/>
+        </w:rPr>
+      </w:pPr>
+      <w:proofErr w:type="spellStart"/>
+      <w:r>
+        <w:rPr>
+          <w:rFonts w:eastAsia="Times New Roman" w:cstheme="minorHAnsi"/>
+          <w:kern w:val="0"/>
+          <w:sz w:val="32"/>
+          <w:szCs w:val="32"/>
+          <w:lang w:val="en-US" w:eastAsia="es-CO"/>
+          <w14:ligatures w14:val="none"/>
+        </w:rPr>
+        <w:t>Etiqueta</w:t>
+      </w:r>
+      <w:proofErr w:type="spellEnd"/>
+      <w:r>
+        <w:rPr>
+          <w:rFonts w:eastAsia="Times New Roman" w:cstheme="minorHAnsi"/>
+          <w:kern w:val="0"/>
+          <w:sz w:val="32"/>
+          <w:szCs w:val="32"/>
+          <w:lang w:val="en-US" w:eastAsia="es-CO"/>
+          <w14:ligatures w14:val="none"/>
+        </w:rPr>
+        <w:t xml:space="preserve"> article: </w:t>
+      </w:r>
+    </w:p>
+    <w:p>
+      <w:pPr>
+        <w:shd w:val="clear" w:color="auto" w:fill="FFFFFF"/>
+        <w:spacing w:before="360" w:after="360" w:line="240" w:lineRule="auto"/>
+        <w:rPr>
+          <w:rFonts w:eastAsia="Times New Roman" w:cstheme="minorHAnsi"/>
+          <w:kern w:val="0"/>
+          <w:sz w:val="32"/>
+          <w:szCs w:val="32"/>
+          <w:lang w:val="en-US" w:eastAsia="es-CO"/>
+          <w14:ligatures w14:val="none"/>
+        </w:rPr>
+      </w:pPr>
+      <w:proofErr w:type="spellStart"/>
+      <w:r>
+        <w:rPr>
+          <w:rFonts w:eastAsia="Times New Roman" w:cstheme="minorHAnsi"/>
+          <w:kern w:val="0"/>
+          <w:sz w:val="32"/>
+          <w:szCs w:val="32"/>
+          <w:lang w:val="en-US" w:eastAsia="es-CO"/>
+          <w14:ligatures w14:val="none"/>
+        </w:rPr>
+        <w:t>Propiedad</w:t>
+      </w:r>
+      <w:proofErr w:type="spellEnd"/>
+      <w:r>
+        <w:rPr>
+          <w:rFonts w:eastAsia="Times New Roman" w:cstheme="minorHAnsi"/>
+          <w:kern w:val="0"/>
+          <w:sz w:val="32"/>
+          <w:szCs w:val="32"/>
+          <w:lang w:val="en-US" w:eastAsia="es-CO"/>
+          <w14:ligatures w14:val="none"/>
+        </w:rPr>
+        <w:t xml:space="preserve"> de video controls:</w:t>
+      </w:r>
+    </w:p>
+    <w:p>
+      <w:pPr>
+        <w:shd w:val="clear" w:color="auto" w:fill="FFFFFF"/>
+        <w:spacing w:before="360" w:after="360" w:line="240" w:lineRule="auto"/>
+        <w:rPr>
+          <w:rFonts w:eastAsia="Times New Roman" w:cstheme="minorHAnsi"/>
+          <w:kern w:val="0"/>
+          <w:sz w:val="32"/>
+          <w:szCs w:val="32"/>
+          <w:lang w:eastAsia="es-CO"/>
+          <w14:ligatures w14:val="none"/>
+        </w:rPr>
+      </w:pPr>
+      <w:r>
+        <w:rPr>
+          <w:rFonts w:eastAsia="Times New Roman" w:cstheme="minorHAnsi"/>
+          <w:kern w:val="0"/>
+          <w:sz w:val="32"/>
+          <w:szCs w:val="32"/>
+          <w:lang w:eastAsia="es-CO"/>
+          <w14:ligatures w14:val="none"/>
+        </w:rPr>
+        <w:t>Ventajas de escribir un c</w:t>
+      </w:r>
+      <w:r>
+        <w:rPr>
+          <w:rFonts w:eastAsia="Times New Roman" w:cstheme="minorHAnsi"/>
+          <w:kern w:val="0"/>
+          <w:sz w:val="32"/>
+          <w:szCs w:val="32"/>
+          <w:lang w:eastAsia="es-CO"/>
+          <w14:ligatures w14:val="none"/>
+        </w:rPr>
+        <w:t xml:space="preserve">ódigo semántico: </w:t>
+      </w:r>
+    </w:p>
+    <w:p>
+      <w:pPr>
+        <w:shd w:val="clear" w:color="auto" w:fill="FFFFFF"/>
+        <w:spacing w:before="360" w:after="360" w:line="240" w:lineRule="auto"/>
+        <w:rPr>
+          <w:rFonts w:ascii="Source Serif Pro" w:hAnsi="Source Serif Pro"/>
+          <w:color w:val="767E85"/>
+          <w:sz w:val="23"/>
+          <w:szCs w:val="23"/>
+          <w:shd w:val="clear" w:color="auto" w:fill="FFFFFF"/>
+        </w:rPr>
+      </w:pPr>
+      <w:r>
+        <w:rPr>
+          <w:rFonts w:ascii="Source Serif Pro" w:hAnsi="Source Serif Pro"/>
+          <w:color w:val="83AD6D"/>
+          <w:sz w:val="26"/>
+          <w:szCs w:val="26"/>
+          <w:shd w:val="clear" w:color="auto" w:fill="FAFDFA"/>
+        </w:rPr>
+        <w:t>Para que otras personas desarrolladoras puedan entender.</w:t>
+      </w:r>
+      <w:r>
+        <w:rPr>
+          <w:rFonts w:ascii="Source Serif Pro" w:hAnsi="Source Serif Pro"/>
+          <w:color w:val="83AD6D"/>
+          <w:sz w:val="26"/>
+          <w:szCs w:val="26"/>
+          <w:shd w:val="clear" w:color="auto" w:fill="FAFDFA"/>
+        </w:rPr>
+        <w:t xml:space="preserve"> </w:t>
+      </w:r>
+      <w:r>
+        <w:rPr>
+          <w:rFonts w:ascii="Source Serif Pro" w:hAnsi="Source Serif Pro"/>
+          <w:color w:val="767E85"/>
+          <w:sz w:val="23"/>
+          <w:szCs w:val="23"/>
+          <w:shd w:val="clear" w:color="auto" w:fill="FFFFFF"/>
+        </w:rPr>
+        <w:t>Debemos recordar que nuestro código tal vez necesite pasar a otras personas y ellas necesitan entender lo que sucede en nuestro código cuando tengan que leerlo.</w:t>
+      </w:r>
+    </w:p>
+    <w:p>
+      <w:pPr>
+        <w:shd w:val="clear" w:color="auto" w:fill="FFFFFF"/>
+        <w:spacing w:before="360" w:after="360" w:line="240" w:lineRule="auto"/>
+        <w:rPr>
+          <w:rFonts w:ascii="Source Serif Pro" w:hAnsi="Source Serif Pro"/>
+          <w:color w:val="767E85"/>
+          <w:sz w:val="23"/>
+          <w:szCs w:val="23"/>
+          <w:shd w:val="clear" w:color="auto" w:fill="FFFFFF"/>
+        </w:rPr>
+      </w:pPr>
+      <w:r>
+        <w:rPr>
+          <w:rFonts w:ascii="Source Serif Pro" w:hAnsi="Source Serif Pro"/>
+          <w:color w:val="83AD6D"/>
+          <w:sz w:val="26"/>
+          <w:szCs w:val="26"/>
+          <w:shd w:val="clear" w:color="auto" w:fill="FAFDFA"/>
+        </w:rPr>
+        <w:t>Para atender a los requisitos de accesibilidad.</w:t>
+      </w:r>
+      <w:r>
+        <w:rPr>
+          <w:rFonts w:ascii="Source Serif Pro" w:hAnsi="Source Serif Pro"/>
+          <w:color w:val="83AD6D"/>
+          <w:sz w:val="26"/>
+          <w:szCs w:val="26"/>
+          <w:shd w:val="clear" w:color="auto" w:fill="FAFDFA"/>
+        </w:rPr>
+        <w:t xml:space="preserve"> </w:t>
+      </w:r>
+      <w:r>
+        <w:rPr>
+          <w:rFonts w:ascii="Source Serif Pro" w:hAnsi="Source Serif Pro"/>
+          <w:color w:val="767E85"/>
+          <w:sz w:val="23"/>
+          <w:szCs w:val="23"/>
+          <w:shd w:val="clear" w:color="auto" w:fill="FFFFFF"/>
+        </w:rPr>
+        <w:t>Debemos dejar nuestra página lo más inclusiva y para eso precisamos utilizar todas las etiquetas correctas para demarcar todo el contenido de la página web.</w:t>
+      </w:r>
+      <w:r>
+        <w:rPr>
+          <w:rFonts w:ascii="Source Serif Pro" w:hAnsi="Source Serif Pro"/>
+          <w:color w:val="767E85"/>
+          <w:sz w:val="23"/>
+          <w:szCs w:val="23"/>
+          <w:shd w:val="clear" w:color="auto" w:fill="FFFFFF"/>
+        </w:rPr>
+        <w:t xml:space="preserve"> </w:t>
+      </w:r>
+    </w:p>
+    <w:p>
+      <w:pPr>
+        <w:shd w:val="clear" w:color="auto" w:fill="FFFFFF"/>
+        <w:spacing w:before="360" w:after="360" w:line="240" w:lineRule="auto"/>
+        <w:rPr>
+          <w:rFonts w:ascii="Source Serif Pro" w:hAnsi="Source Serif Pro"/>
+          <w:color w:val="767E85"/>
+          <w:sz w:val="23"/>
+          <w:szCs w:val="23"/>
+          <w:shd w:val="clear" w:color="auto" w:fill="FFFFFF"/>
+        </w:rPr>
+      </w:pPr>
+      <w:r>
+        <w:rPr>
+          <w:rFonts w:ascii="Source Serif Pro" w:hAnsi="Source Serif Pro"/>
+          <w:color w:val="83AD6D"/>
+          <w:sz w:val="26"/>
+          <w:szCs w:val="26"/>
+          <w:shd w:val="clear" w:color="auto" w:fill="FAFDFA"/>
+        </w:rPr>
+        <w:t>Para herramientas de indexación.</w:t>
+      </w:r>
+      <w:r>
+        <w:rPr>
+          <w:rFonts w:ascii="Source Serif Pro" w:hAnsi="Source Serif Pro"/>
+          <w:color w:val="83AD6D"/>
+          <w:sz w:val="26"/>
+          <w:szCs w:val="26"/>
+          <w:shd w:val="clear" w:color="auto" w:fill="FAFDFA"/>
+        </w:rPr>
+        <w:t xml:space="preserve"> </w:t>
+      </w:r>
+      <w:r>
+        <w:rPr>
+          <w:rFonts w:ascii="Source Serif Pro" w:hAnsi="Source Serif Pro"/>
+          <w:color w:val="767E85"/>
+          <w:sz w:val="23"/>
+          <w:szCs w:val="23"/>
+          <w:shd w:val="clear" w:color="auto" w:fill="FFFFFF"/>
+        </w:rPr>
+        <w:t xml:space="preserve">Hay muchos </w:t>
+      </w:r>
+      <w:proofErr w:type="spellStart"/>
+      <w:r>
+        <w:rPr>
+          <w:rFonts w:ascii="Source Serif Pro" w:hAnsi="Source Serif Pro"/>
+          <w:color w:val="767E85"/>
+          <w:sz w:val="23"/>
+          <w:szCs w:val="23"/>
+          <w:shd w:val="clear" w:color="auto" w:fill="FFFFFF"/>
+        </w:rPr>
+        <w:t>bots</w:t>
+      </w:r>
+      <w:proofErr w:type="spellEnd"/>
+      <w:r>
+        <w:rPr>
+          <w:rFonts w:ascii="Source Serif Pro" w:hAnsi="Source Serif Pro"/>
+          <w:color w:val="767E85"/>
+          <w:sz w:val="23"/>
+          <w:szCs w:val="23"/>
+          <w:shd w:val="clear" w:color="auto" w:fill="FFFFFF"/>
+        </w:rPr>
+        <w:t xml:space="preserve"> (herramientas automáticas) que verifican todo el código de nuestro proyecto, después hacen una validación para cambiar el posicionamiento de nuestra página en los resultados de motores de búsqueda (ejemplo: Google, Bing, </w:t>
+      </w:r>
+      <w:proofErr w:type="spellStart"/>
+      <w:r>
+        <w:rPr>
+          <w:rFonts w:ascii="Source Serif Pro" w:hAnsi="Source Serif Pro"/>
+          <w:color w:val="767E85"/>
+          <w:sz w:val="23"/>
+          <w:szCs w:val="23"/>
+          <w:shd w:val="clear" w:color="auto" w:fill="FFFFFF"/>
+        </w:rPr>
+        <w:t>Yahoo</w:t>
+      </w:r>
+      <w:proofErr w:type="spellEnd"/>
+      <w:r>
+        <w:rPr>
+          <w:rFonts w:ascii="Source Serif Pro" w:hAnsi="Source Serif Pro"/>
+          <w:color w:val="767E85"/>
+          <w:sz w:val="23"/>
+          <w:szCs w:val="23"/>
+          <w:shd w:val="clear" w:color="auto" w:fill="FFFFFF"/>
+        </w:rPr>
+        <w:t>).</w:t>
+      </w:r>
     </w:p>
     <w:p>
       <w:pPr>
@@ -3908,6 +5488,40 @@
       <w14:ligatures w14:val="none"/>
     </w:rPr>
   </w:style>
+  <w:style w:type="character" w:styleId="nfasis">
+    <w:name w:val="Emphasis"/>
+    <w:basedOn w:val="Fuentedeprrafopredeter"/>
+    <w:uiPriority w:val="20"/>
+    <w:qFormat/>
+    <w:rsid w:val="004E1CA5"/>
+    <w:rPr>
+      <w:i/>
+      <w:iCs/>
+    </w:rPr>
+  </w:style>
+  <w:style w:type="character" w:styleId="Textoennegrita">
+    <w:name w:val="Strong"/>
+    <w:basedOn w:val="Fuentedeprrafopredeter"/>
+    <w:uiPriority w:val="22"/>
+    <w:qFormat/>
+    <w:rsid w:val="004E1CA5"/>
+    <w:rPr>
+      <w:b/>
+      <w:bCs/>
+    </w:rPr>
+  </w:style>
+  <w:style w:type="character" w:styleId="Hipervnculo">
+    <w:name w:val="Hyperlink"/>
+    <w:basedOn w:val="Fuentedeprrafopredeter"/>
+    <w:uiPriority w:val="99"/>
+    <w:semiHidden/>
+    <w:unhideWhenUsed/>
+    <w:rsid w:val="004E1CA5"/>
+    <w:rPr>
+      <w:color w:val="0000FF"/>
+      <w:u w:val="single"/>
+    </w:rPr>
+  </w:style>
 </w:styles>
 </file>
 

</xml_diff>

<commit_message>
Anotaciones de la clase 4 y clase 5.
</commit_message>
<xml_diff>
--- a/anotaciones/layouts.docx
+++ b/anotaciones/layouts.docx
@@ -52,15 +52,6 @@
     </w:p>
     <w:p>
       <w:pPr>
-        <w:jc w:val="center"/>
-        <w:rPr>
-          <w:sz w:val="52"/>
-          <w:szCs w:val="52"/>
-        </w:rPr>
-      </w:pPr>
-    </w:p>
-    <w:p>
-      <w:pPr>
         <w:rPr>
           <w:rFonts w:cstheme="minorHAnsi"/>
           <w:sz w:val="32"/>
@@ -291,7 +282,27 @@
           <w:szCs w:val="32"/>
           <w:shd w:val="clear" w:color="auto" w:fill="FAFDFA"/>
         </w:rPr>
-        <w:t>, por lo tanto si la etiqueta </w:t>
+        <w:t xml:space="preserve">, por lo </w:t>
+      </w:r>
+      <w:proofErr w:type="gramStart"/>
+      <w:r>
+        <w:rPr>
+          <w:rFonts w:cstheme="minorHAnsi"/>
+          <w:sz w:val="32"/>
+          <w:szCs w:val="32"/>
+          <w:shd w:val="clear" w:color="auto" w:fill="FAFDFA"/>
+        </w:rPr>
+        <w:t>tanto</w:t>
+      </w:r>
+      <w:proofErr w:type="gramEnd"/>
+      <w:r>
+        <w:rPr>
+          <w:rFonts w:cstheme="minorHAnsi"/>
+          <w:sz w:val="32"/>
+          <w:szCs w:val="32"/>
+          <w:shd w:val="clear" w:color="auto" w:fill="FAFDFA"/>
+        </w:rPr>
+        <w:t xml:space="preserve"> si la etiqueta </w:t>
       </w:r>
       <w:r>
         <w:rPr>
@@ -607,7 +618,6 @@
           <w:szCs w:val="32"/>
           <w:shd w:val="clear" w:color="auto" w:fill="FFFFFF"/>
         </w:rPr>
-        <w:lastRenderedPageBreak/>
         <w:t xml:space="preserve">Imagen PNG: </w:t>
       </w:r>
     </w:p>
@@ -656,6 +666,7 @@
           <w:szCs w:val="32"/>
           <w:shd w:val="clear" w:color="auto" w:fill="FFFFFF"/>
         </w:rPr>
+        <w:lastRenderedPageBreak/>
         <w:t>Se m</w:t>
       </w:r>
       <w:r>
@@ -1271,17 +1282,6 @@
         <w:lastRenderedPageBreak/>
         <w:t>Clase 2</w:t>
       </w:r>
-    </w:p>
-    <w:p>
-      <w:pPr>
-        <w:jc w:val="center"/>
-        <w:rPr>
-          <w:rFonts w:cstheme="minorHAnsi"/>
-          <w:sz w:val="52"/>
-          <w:szCs w:val="52"/>
-          <w:shd w:val="clear" w:color="auto" w:fill="FFFFFF"/>
-        </w:rPr>
-      </w:pPr>
     </w:p>
     <w:p>
       <w:pPr>
@@ -1801,7 +1801,6 @@
           <w:lang w:eastAsia="es-CO"/>
           <w14:ligatures w14:val="none"/>
         </w:rPr>
-        <w:lastRenderedPageBreak/>
         <w:t xml:space="preserve">La interfaz tiene </w:t>
       </w:r>
       <w:proofErr w:type="spellStart"/>
@@ -1886,6 +1885,7 @@
           <w:lang w:eastAsia="es-CO"/>
           <w14:ligatures w14:val="none"/>
         </w:rPr>
+        <w:lastRenderedPageBreak/>
         <w:t xml:space="preserve">El producto es optimizado para desktop (ejemplo: Google </w:t>
       </w:r>
       <w:proofErr w:type="spellStart"/>
@@ -2412,7 +2412,19 @@
           <w:lang w:eastAsia="es-CO"/>
           <w14:ligatures w14:val="none"/>
         </w:rPr>
-        <w:t xml:space="preserve"> Se pueden crear usando el selector :</w:t>
+        <w:t xml:space="preserve"> Se pueden crear usando el </w:t>
+      </w:r>
+      <w:proofErr w:type="gramStart"/>
+      <w:r>
+        <w:rPr>
+          <w:rFonts w:eastAsia="Times New Roman" w:cstheme="minorHAnsi"/>
+          <w:kern w:val="0"/>
+          <w:sz w:val="32"/>
+          <w:szCs w:val="32"/>
+          <w:lang w:eastAsia="es-CO"/>
+          <w14:ligatures w14:val="none"/>
+        </w:rPr>
+        <w:t>selector :</w:t>
       </w:r>
       <w:proofErr w:type="spellStart"/>
       <w:r>
@@ -2427,6 +2439,7 @@
         <w:t>root</w:t>
       </w:r>
       <w:proofErr w:type="spellEnd"/>
+      <w:proofErr w:type="gramEnd"/>
       <w:r>
         <w:rPr>
           <w:rFonts w:eastAsia="Times New Roman" w:cstheme="minorHAnsi"/>
@@ -2542,7 +2555,17 @@
           <w:szCs w:val="32"/>
           <w:shd w:val="clear" w:color="auto" w:fill="FAFDFA"/>
         </w:rPr>
-        <w:t>Declarar dentro de algún selector (que se logra ser el </w:t>
+        <w:t xml:space="preserve">Declarar dentro de algún selector (que se logra ser </w:t>
+      </w:r>
+      <w:proofErr w:type="gramStart"/>
+      <w:r>
+        <w:rPr>
+          <w:rFonts w:cstheme="minorHAnsi"/>
+          <w:sz w:val="32"/>
+          <w:szCs w:val="32"/>
+          <w:shd w:val="clear" w:color="auto" w:fill="FAFDFA"/>
+        </w:rPr>
+        <w:t>el </w:t>
       </w:r>
       <w:r>
         <w:rPr>
@@ -2566,6 +2589,7 @@
         <w:t>root</w:t>
       </w:r>
       <w:proofErr w:type="spellEnd"/>
+      <w:proofErr w:type="gramEnd"/>
       <w:r>
         <w:rPr>
           <w:rStyle w:val="CdigoHTML"/>
@@ -2623,37 +2647,19 @@
           <w:szCs w:val="32"/>
           <w:shd w:val="clear" w:color="auto" w:fill="FAFDFA"/>
         </w:rPr>
-        <w:t> con el nombre de la variable dentro de esa función.</w:t>
-      </w:r>
-      <w:r>
-        <w:rPr>
-          <w:rFonts w:cstheme="minorHAnsi"/>
-          <w:sz w:val="32"/>
-          <w:szCs w:val="32"/>
-          <w:shd w:val="clear" w:color="auto" w:fill="FAFDFA"/>
-        </w:rPr>
-        <w:t xml:space="preserve"> </w:t>
-      </w:r>
-      <w:r>
-        <w:rPr>
-          <w:rFonts w:cstheme="minorHAnsi"/>
-          <w:sz w:val="32"/>
-          <w:szCs w:val="32"/>
-          <w:shd w:val="clear" w:color="auto" w:fill="FFFFFF"/>
-        </w:rPr>
-        <w:t xml:space="preserve">Opción correcta porque </w:t>
-      </w:r>
-      <w:r>
-        <w:rPr>
-          <w:rFonts w:cstheme="minorHAnsi"/>
-          <w:sz w:val="32"/>
-          <w:szCs w:val="32"/>
-          <w:shd w:val="clear" w:color="auto" w:fill="FFFFFF"/>
-        </w:rPr>
-        <w:lastRenderedPageBreak/>
-        <w:t>precisamos declarar variables CSS dentro de algún selector. Y para utilizar esas variables necesitamos seguir la sintaxis </w:t>
+        <w:t xml:space="preserve"> con el nombre de la variable dentro de esa función. </w:t>
+      </w:r>
+      <w:r>
+        <w:rPr>
+          <w:rFonts w:cstheme="minorHAnsi"/>
+          <w:sz w:val="32"/>
+          <w:szCs w:val="32"/>
+          <w:shd w:val="clear" w:color="auto" w:fill="FFFFFF"/>
+        </w:rPr>
+        <w:t>Opción correcta porque precisamos declarar variables CSS dentro de algún selector. Y para utilizar esas variables necesitamos seguir la sintaxis </w:t>
       </w:r>
       <w:proofErr w:type="spellStart"/>
+      <w:proofErr w:type="gramStart"/>
       <w:r>
         <w:rPr>
           <w:rStyle w:val="CdigoHTML"/>
@@ -2673,7 +2679,18 @@
           <w:szCs w:val="32"/>
           <w:shd w:val="clear" w:color="auto" w:fill="F0F3F5"/>
         </w:rPr>
-        <w:t>(--nombre-de-la-variable)</w:t>
+        <w:t>(</w:t>
+      </w:r>
+      <w:proofErr w:type="gramEnd"/>
+      <w:r>
+        <w:rPr>
+          <w:rStyle w:val="CdigoHTML"/>
+          <w:rFonts w:asciiTheme="minorHAnsi" w:eastAsiaTheme="minorHAnsi" w:hAnsiTheme="minorHAnsi" w:cstheme="minorHAnsi"/>
+          <w:sz w:val="32"/>
+          <w:szCs w:val="32"/>
+          <w:shd w:val="clear" w:color="auto" w:fill="F0F3F5"/>
+        </w:rPr>
+        <w:t>--nombre-de-la-variable)</w:t>
       </w:r>
       <w:r>
         <w:rPr>
@@ -2697,11 +2714,10 @@
           <w:kern w:val="0"/>
           <w:sz w:val="32"/>
           <w:szCs w:val="32"/>
-          <w:lang w:val="en-US" w:eastAsia="es-CO"/>
-          <w14:ligatures w14:val="none"/>
-        </w:rPr>
-      </w:pPr>
-      <w:proofErr w:type="spellStart"/>
+          <w:lang w:eastAsia="es-CO"/>
+          <w14:ligatures w14:val="none"/>
+        </w:rPr>
+      </w:pPr>
       <w:r>
         <w:rPr>
           <w:rFonts w:eastAsia="Times New Roman" w:cstheme="minorHAnsi"/>
@@ -2712,38 +2728,49 @@
           <w:kern w:val="0"/>
           <w:sz w:val="32"/>
           <w:szCs w:val="32"/>
-          <w:lang w:val="en-US" w:eastAsia="es-CO"/>
-          <w14:ligatures w14:val="none"/>
-        </w:rPr>
-        <w:t>Referenciar</w:t>
+          <w:lang w:eastAsia="es-CO"/>
+          <w14:ligatures w14:val="none"/>
+        </w:rPr>
+        <w:lastRenderedPageBreak/>
+        <w:t>Referenciar variables CSS:</w:t>
+      </w:r>
+      <w:r>
+        <w:rPr>
+          <w:rFonts w:eastAsia="Times New Roman" w:cstheme="minorHAnsi"/>
+          <w:kern w:val="0"/>
+          <w:sz w:val="32"/>
+          <w:szCs w:val="32"/>
+          <w:lang w:eastAsia="es-CO"/>
+          <w14:ligatures w14:val="none"/>
+        </w:rPr>
+        <w:t xml:space="preserve"> </w:t>
+      </w:r>
+      <w:proofErr w:type="spellStart"/>
+      <w:r>
+        <w:rPr>
+          <w:rFonts w:eastAsia="Times New Roman" w:cstheme="minorHAnsi"/>
+          <w:kern w:val="0"/>
+          <w:sz w:val="32"/>
+          <w:szCs w:val="32"/>
+          <w:lang w:eastAsia="es-CO"/>
+          <w14:ligatures w14:val="none"/>
+        </w:rPr>
+        <w:t>font-family</w:t>
       </w:r>
       <w:proofErr w:type="spellEnd"/>
       <w:r>
         <w:rPr>
           <w:rFonts w:eastAsia="Times New Roman" w:cstheme="minorHAnsi"/>
-          <w:b/>
-          <w:bCs/>
-          <w:i/>
-          <w:iCs/>
-          <w:kern w:val="0"/>
-          <w:sz w:val="32"/>
-          <w:szCs w:val="32"/>
-          <w:lang w:val="en-US" w:eastAsia="es-CO"/>
-          <w14:ligatures w14:val="none"/>
-        </w:rPr>
-        <w:t xml:space="preserve"> variables CSS:</w:t>
-      </w:r>
-      <w:r>
-        <w:rPr>
-          <w:rFonts w:eastAsia="Times New Roman" w:cstheme="minorHAnsi"/>
-          <w:kern w:val="0"/>
-          <w:sz w:val="32"/>
-          <w:szCs w:val="32"/>
-          <w:lang w:val="en-US" w:eastAsia="es-CO"/>
-          <w14:ligatures w14:val="none"/>
-        </w:rPr>
-        <w:t xml:space="preserve"> font-family: </w:t>
-      </w:r>
+          <w:kern w:val="0"/>
+          <w:sz w:val="32"/>
+          <w:szCs w:val="32"/>
+          <w:lang w:eastAsia="es-CO"/>
+          <w14:ligatures w14:val="none"/>
+        </w:rPr>
+        <w:t xml:space="preserve">: </w:t>
+      </w:r>
+      <w:proofErr w:type="spellStart"/>
+      <w:proofErr w:type="gramStart"/>
       <w:r>
         <w:rPr>
           <w:rFonts w:eastAsia="Times New Roman" w:cstheme="minorHAnsi"/>
@@ -2753,10 +2780,70 @@
           <w:kern w:val="0"/>
           <w:sz w:val="32"/>
           <w:szCs w:val="32"/>
-          <w:lang w:val="en-US" w:eastAsia="es-CO"/>
-          <w14:ligatures w14:val="none"/>
-        </w:rPr>
-        <w:t>var(--open-sans);</w:t>
+          <w:lang w:eastAsia="es-CO"/>
+          <w14:ligatures w14:val="none"/>
+        </w:rPr>
+        <w:t>var</w:t>
+      </w:r>
+      <w:proofErr w:type="spellEnd"/>
+      <w:r>
+        <w:rPr>
+          <w:rFonts w:eastAsia="Times New Roman" w:cstheme="minorHAnsi"/>
+          <w:b/>
+          <w:bCs/>
+          <w:color w:val="00B050"/>
+          <w:kern w:val="0"/>
+          <w:sz w:val="32"/>
+          <w:szCs w:val="32"/>
+          <w:lang w:eastAsia="es-CO"/>
+          <w14:ligatures w14:val="none"/>
+        </w:rPr>
+        <w:t>(</w:t>
+      </w:r>
+      <w:proofErr w:type="gramEnd"/>
+      <w:r>
+        <w:rPr>
+          <w:rFonts w:eastAsia="Times New Roman" w:cstheme="minorHAnsi"/>
+          <w:b/>
+          <w:bCs/>
+          <w:color w:val="00B050"/>
+          <w:kern w:val="0"/>
+          <w:sz w:val="32"/>
+          <w:szCs w:val="32"/>
+          <w:lang w:eastAsia="es-CO"/>
+          <w14:ligatures w14:val="none"/>
+        </w:rPr>
+        <w:t>--open-</w:t>
+      </w:r>
+      <w:proofErr w:type="spellStart"/>
+      <w:r>
+        <w:rPr>
+          <w:rFonts w:eastAsia="Times New Roman" w:cstheme="minorHAnsi"/>
+          <w:b/>
+          <w:bCs/>
+          <w:color w:val="00B050"/>
+          <w:kern w:val="0"/>
+          <w:sz w:val="32"/>
+          <w:szCs w:val="32"/>
+          <w:lang w:eastAsia="es-CO"/>
+          <w14:ligatures w14:val="none"/>
+        </w:rPr>
+        <w:t>sans</w:t>
+      </w:r>
+      <w:proofErr w:type="spellEnd"/>
+      <w:r>
+        <w:rPr>
+          <w:rFonts w:eastAsia="Times New Roman" w:cstheme="minorHAnsi"/>
+          <w:b/>
+          <w:bCs/>
+          <w:color w:val="00B050"/>
+          <w:kern w:val="0"/>
+          <w:sz w:val="32"/>
+          <w:szCs w:val="32"/>
+          <w:lang w:eastAsia="es-CO"/>
+          <w14:ligatures w14:val="none"/>
+        </w:rPr>
+        <w:t>);</w:t>
       </w:r>
     </w:p>
     <w:p>
@@ -2771,7 +2858,7 @@
           <w:kern w:val="0"/>
           <w:sz w:val="32"/>
           <w:szCs w:val="32"/>
-          <w:lang w:val="en-US" w:eastAsia="es-CO"/>
+          <w:lang w:eastAsia="es-CO"/>
           <w14:ligatures w14:val="none"/>
         </w:rPr>
       </w:pPr>
@@ -2786,33 +2873,20 @@
           <w:kern w:val="0"/>
           <w:sz w:val="52"/>
           <w:szCs w:val="52"/>
-          <w:lang w:val="en-US" w:eastAsia="es-CO"/>
-          <w14:ligatures w14:val="none"/>
-        </w:rPr>
-      </w:pPr>
-      <w:proofErr w:type="spellStart"/>
+          <w:lang w:eastAsia="es-CO"/>
+          <w14:ligatures w14:val="none"/>
+        </w:rPr>
+      </w:pPr>
       <w:r>
         <w:rPr>
           <w:rFonts w:eastAsia="Times New Roman" w:cstheme="minorHAnsi"/>
           <w:kern w:val="0"/>
           <w:sz w:val="52"/>
           <w:szCs w:val="52"/>
-          <w:lang w:val="en-US" w:eastAsia="es-CO"/>
-          <w14:ligatures w14:val="none"/>
-        </w:rPr>
-        <w:t>Clase</w:t>
-      </w:r>
-      <w:proofErr w:type="spellEnd"/>
-      <w:r>
-        <w:rPr>
-          <w:rFonts w:eastAsia="Times New Roman" w:cstheme="minorHAnsi"/>
-          <w:kern w:val="0"/>
-          <w:sz w:val="52"/>
-          <w:szCs w:val="52"/>
-          <w:lang w:val="en-US" w:eastAsia="es-CO"/>
-          <w14:ligatures w14:val="none"/>
-        </w:rPr>
-        <w:t xml:space="preserve"> 3</w:t>
+          <w:lang w:eastAsia="es-CO"/>
+          <w14:ligatures w14:val="none"/>
+        </w:rPr>
+        <w:t>Clase 3</w:t>
       </w:r>
     </w:p>
     <w:p>
@@ -3339,7 +3413,6 @@
           <w:szCs w:val="32"/>
           <w:shd w:val="clear" w:color="auto" w:fill="FFFFFF"/>
         </w:rPr>
-        <w:lastRenderedPageBreak/>
         <w:t>Valor 100vw: Representa el ancho del elemento en relación del ancho total de la pantalla del dispositiv</w:t>
       </w:r>
       <w:r>
@@ -3390,6 +3463,7 @@
           <w:szCs w:val="32"/>
           <w:shd w:val="clear" w:color="auto" w:fill="FFFFFF"/>
         </w:rPr>
+        <w:lastRenderedPageBreak/>
         <w:t xml:space="preserve">Limitaciones de los dispositivos: </w:t>
       </w:r>
     </w:p>
@@ -3432,7 +3506,27 @@
           <w:szCs w:val="32"/>
           <w:shd w:val="clear" w:color="auto" w:fill="FFFFFF"/>
         </w:rPr>
-        <w:t xml:space="preserve">Espaciamientos superiores, inferiores y laterales de los elementos de la página. La orientación de las pantallas es vertical, por tanto los elementos deben de mostrarse adecuadamente en ese sentido. </w:t>
+        <w:t xml:space="preserve">Espaciamientos superiores, inferiores y laterales de los elementos de la página. La orientación de las pantallas es vertical, por </w:t>
+      </w:r>
+      <w:proofErr w:type="gramStart"/>
+      <w:r>
+        <w:rPr>
+          <w:rFonts w:cstheme="minorHAnsi"/>
+          <w:sz w:val="32"/>
+          <w:szCs w:val="32"/>
+          <w:shd w:val="clear" w:color="auto" w:fill="FFFFFF"/>
+        </w:rPr>
+        <w:t>tanto</w:t>
+      </w:r>
+      <w:proofErr w:type="gramEnd"/>
+      <w:r>
+        <w:rPr>
+          <w:rFonts w:cstheme="minorHAnsi"/>
+          <w:sz w:val="32"/>
+          <w:szCs w:val="32"/>
+          <w:shd w:val="clear" w:color="auto" w:fill="FFFFFF"/>
+        </w:rPr>
+        <w:t xml:space="preserve"> los elementos deben de mostrarse adecuadamente en ese sentido. </w:t>
       </w:r>
     </w:p>
     <w:p>
@@ -3485,7 +3579,27 @@
           <w:szCs w:val="32"/>
           <w:shd w:val="clear" w:color="auto" w:fill="FFFFFF"/>
         </w:rPr>
-        <w:t xml:space="preserve">Señal del dispositivo o conectividad a la red. Puede que dependiendo de la señal, ciertos elementos o datos carguen o no de la manera adecuada. </w:t>
+        <w:t xml:space="preserve">Señal del dispositivo o conectividad a la red. Puede </w:t>
+      </w:r>
+      <w:proofErr w:type="gramStart"/>
+      <w:r>
+        <w:rPr>
+          <w:rFonts w:cstheme="minorHAnsi"/>
+          <w:sz w:val="32"/>
+          <w:szCs w:val="32"/>
+          <w:shd w:val="clear" w:color="auto" w:fill="FFFFFF"/>
+        </w:rPr>
+        <w:t>que</w:t>
+      </w:r>
+      <w:proofErr w:type="gramEnd"/>
+      <w:r>
+        <w:rPr>
+          <w:rFonts w:cstheme="minorHAnsi"/>
+          <w:sz w:val="32"/>
+          <w:szCs w:val="32"/>
+          <w:shd w:val="clear" w:color="auto" w:fill="FFFFFF"/>
+        </w:rPr>
+        <w:t xml:space="preserve"> dependiendo de la señal, ciertos elementos o datos carguen o no de la manera adecuada. </w:t>
       </w:r>
     </w:p>
     <w:p>
@@ -3549,32 +3663,8 @@
           <w:sz w:val="52"/>
           <w:szCs w:val="52"/>
           <w:shd w:val="clear" w:color="auto" w:fill="FFFFFF"/>
-          <w:lang w:val="en-US"/>
-        </w:rPr>
-      </w:pPr>
-      <w:proofErr w:type="spellStart"/>
-      <w:r>
-        <w:rPr>
-          <w:rFonts w:cstheme="minorHAnsi"/>
-          <w:sz w:val="52"/>
-          <w:szCs w:val="52"/>
-          <w:shd w:val="clear" w:color="auto" w:fill="FFFFFF"/>
-          <w:lang w:val="en-US"/>
-        </w:rPr>
-        <w:lastRenderedPageBreak/>
-        <w:t>Clase</w:t>
-      </w:r>
-      <w:proofErr w:type="spellEnd"/>
-      <w:r>
-        <w:rPr>
-          <w:rFonts w:cstheme="minorHAnsi"/>
-          <w:sz w:val="52"/>
-          <w:szCs w:val="52"/>
-          <w:shd w:val="clear" w:color="auto" w:fill="FFFFFF"/>
-          <w:lang w:val="en-US"/>
-        </w:rPr>
-        <w:t xml:space="preserve"> 4</w:t>
-      </w:r>
+        </w:rPr>
+      </w:pPr>
     </w:p>
     <w:p>
       <w:pPr>
@@ -3586,7 +3676,6 @@
           <w:sz w:val="52"/>
           <w:szCs w:val="52"/>
           <w:shd w:val="clear" w:color="auto" w:fill="FFFFFF"/>
-          <w:lang w:val="en-US"/>
         </w:rPr>
       </w:pPr>
     </w:p>
@@ -3594,84 +3683,82 @@
       <w:pPr>
         <w:shd w:val="clear" w:color="auto" w:fill="FFFFFF"/>
         <w:spacing w:before="360" w:after="360" w:line="240" w:lineRule="auto"/>
-        <w:rPr>
-          <w:rFonts w:cstheme="minorHAnsi"/>
-          <w:sz w:val="32"/>
-          <w:szCs w:val="32"/>
+        <w:jc w:val="center"/>
+        <w:rPr>
+          <w:rFonts w:cstheme="minorHAnsi"/>
+          <w:sz w:val="52"/>
+          <w:szCs w:val="52"/>
           <w:shd w:val="clear" w:color="auto" w:fill="FFFFFF"/>
           <w:lang w:val="en-US"/>
         </w:rPr>
       </w:pPr>
-      <w:r>
-        <w:rPr>
-          <w:rFonts w:cstheme="minorHAnsi"/>
-          <w:sz w:val="32"/>
-          <w:szCs w:val="32"/>
+      <w:proofErr w:type="spellStart"/>
+      <w:r>
+        <w:rPr>
+          <w:rFonts w:cstheme="minorHAnsi"/>
+          <w:sz w:val="52"/>
+          <w:szCs w:val="52"/>
           <w:shd w:val="clear" w:color="auto" w:fill="FFFFFF"/>
           <w:lang w:val="en-US"/>
         </w:rPr>
-        <w:t xml:space="preserve">Background-repeat: </w:t>
+        <w:lastRenderedPageBreak/>
+        <w:t>Clase</w:t>
+      </w:r>
+      <w:proofErr w:type="spellEnd"/>
+      <w:r>
+        <w:rPr>
+          <w:rFonts w:cstheme="minorHAnsi"/>
+          <w:sz w:val="52"/>
+          <w:szCs w:val="52"/>
+          <w:shd w:val="clear" w:color="auto" w:fill="FFFFFF"/>
+          <w:lang w:val="en-US"/>
+        </w:rPr>
+        <w:t xml:space="preserve"> 4</w:t>
       </w:r>
     </w:p>
     <w:p>
       <w:pPr>
         <w:shd w:val="clear" w:color="auto" w:fill="FFFFFF"/>
         <w:spacing w:before="360" w:after="360" w:line="240" w:lineRule="auto"/>
-        <w:rPr>
-          <w:rFonts w:cstheme="minorHAnsi"/>
-          <w:sz w:val="32"/>
-          <w:szCs w:val="32"/>
+        <w:jc w:val="center"/>
+        <w:rPr>
+          <w:rFonts w:cstheme="minorHAnsi"/>
+          <w:sz w:val="52"/>
+          <w:szCs w:val="52"/>
           <w:shd w:val="clear" w:color="auto" w:fill="FFFFFF"/>
           <w:lang w:val="en-US"/>
         </w:rPr>
       </w:pPr>
-      <w:r>
-        <w:rPr>
-          <w:rFonts w:cstheme="minorHAnsi"/>
-          <w:sz w:val="32"/>
-          <w:szCs w:val="32"/>
-          <w:shd w:val="clear" w:color="auto" w:fill="FFFFFF"/>
-          <w:lang w:val="en-US"/>
-        </w:rPr>
-        <w:t xml:space="preserve">Background-position: </w:t>
-      </w:r>
     </w:p>
     <w:p>
       <w:pPr>
         <w:shd w:val="clear" w:color="auto" w:fill="FFFFFF"/>
         <w:spacing w:before="360" w:after="360" w:line="240" w:lineRule="auto"/>
         <w:rPr>
-          <w:rFonts w:eastAsia="Times New Roman" w:cstheme="minorHAnsi"/>
-          <w:kern w:val="0"/>
-          <w:sz w:val="32"/>
-          <w:szCs w:val="32"/>
-          <w:lang w:val="en-US" w:eastAsia="es-CO"/>
-          <w14:ligatures w14:val="none"/>
-        </w:rPr>
-      </w:pPr>
-      <w:proofErr w:type="spellStart"/>
-      <w:r>
-        <w:rPr>
-          <w:rFonts w:eastAsia="Times New Roman" w:cstheme="minorHAnsi"/>
-          <w:kern w:val="0"/>
-          <w:sz w:val="32"/>
-          <w:szCs w:val="32"/>
-          <w:lang w:val="en-US" w:eastAsia="es-CO"/>
-          <w14:ligatures w14:val="none"/>
-        </w:rPr>
-        <w:t>Etiqueta</w:t>
-      </w:r>
-      <w:proofErr w:type="spellEnd"/>
-      <w:r>
-        <w:rPr>
-          <w:rFonts w:eastAsia="Times New Roman" w:cstheme="minorHAnsi"/>
-          <w:kern w:val="0"/>
-          <w:sz w:val="32"/>
-          <w:szCs w:val="32"/>
-          <w:lang w:val="en-US" w:eastAsia="es-CO"/>
-          <w14:ligatures w14:val="none"/>
-        </w:rPr>
-        <w:t xml:space="preserve"> address: </w:t>
+          <w:rFonts w:cstheme="minorHAnsi"/>
+          <w:b/>
+          <w:bCs/>
+          <w:i/>
+          <w:iCs/>
+          <w:sz w:val="32"/>
+          <w:szCs w:val="32"/>
+          <w:shd w:val="clear" w:color="auto" w:fill="FFFFFF"/>
+          <w:lang w:val="en-US"/>
+        </w:rPr>
+      </w:pPr>
+      <w:r>
+        <w:rPr>
+          <w:rFonts w:cstheme="minorHAnsi"/>
+          <w:b/>
+          <w:bCs/>
+          <w:i/>
+          <w:iCs/>
+          <w:sz w:val="32"/>
+          <w:szCs w:val="32"/>
+          <w:shd w:val="clear" w:color="auto" w:fill="FFFFFF"/>
+          <w:lang w:val="en-US"/>
+        </w:rPr>
+        <w:t xml:space="preserve">Background-repeat: </w:t>
       </w:r>
     </w:p>
     <w:p>
@@ -3679,37 +3766,30 @@
         <w:shd w:val="clear" w:color="auto" w:fill="FFFFFF"/>
         <w:spacing w:before="360" w:after="360" w:line="240" w:lineRule="auto"/>
         <w:rPr>
-          <w:rFonts w:eastAsia="Times New Roman" w:cstheme="minorHAnsi"/>
-          <w:kern w:val="0"/>
-          <w:sz w:val="32"/>
-          <w:szCs w:val="32"/>
-          <w:lang w:val="en-US" w:eastAsia="es-CO"/>
-          <w14:ligatures w14:val="none"/>
-        </w:rPr>
-      </w:pPr>
-      <w:proofErr w:type="spellStart"/>
-      <w:r>
-        <w:rPr>
-          <w:rFonts w:eastAsia="Times New Roman" w:cstheme="minorHAnsi"/>
-          <w:kern w:val="0"/>
-          <w:sz w:val="32"/>
-          <w:szCs w:val="32"/>
-          <w:lang w:val="en-US" w:eastAsia="es-CO"/>
-          <w14:ligatures w14:val="none"/>
-        </w:rPr>
-        <w:t>Etiqueta</w:t>
-      </w:r>
-      <w:proofErr w:type="spellEnd"/>
-      <w:r>
-        <w:rPr>
-          <w:rFonts w:eastAsia="Times New Roman" w:cstheme="minorHAnsi"/>
-          <w:kern w:val="0"/>
-          <w:sz w:val="32"/>
-          <w:szCs w:val="32"/>
-          <w:lang w:val="en-US" w:eastAsia="es-CO"/>
-          <w14:ligatures w14:val="none"/>
-        </w:rPr>
-        <w:t xml:space="preserve"> article: </w:t>
+          <w:rFonts w:cstheme="minorHAnsi"/>
+          <w:b/>
+          <w:bCs/>
+          <w:i/>
+          <w:iCs/>
+          <w:sz w:val="32"/>
+          <w:szCs w:val="32"/>
+          <w:shd w:val="clear" w:color="auto" w:fill="FFFFFF"/>
+          <w:lang w:val="en-US"/>
+        </w:rPr>
+      </w:pPr>
+      <w:r>
+        <w:rPr>
+          <w:rFonts w:cstheme="minorHAnsi"/>
+          <w:b/>
+          <w:bCs/>
+          <w:i/>
+          <w:iCs/>
+          <w:sz w:val="32"/>
+          <w:szCs w:val="32"/>
+          <w:shd w:val="clear" w:color="auto" w:fill="FFFFFF"/>
+          <w:lang w:val="en-US"/>
+        </w:rPr>
+        <w:t xml:space="preserve">Background-position: </w:t>
       </w:r>
     </w:p>
     <w:p>
@@ -3718,6 +3798,10 @@
         <w:spacing w:before="360" w:after="360" w:line="240" w:lineRule="auto"/>
         <w:rPr>
           <w:rFonts w:eastAsia="Times New Roman" w:cstheme="minorHAnsi"/>
+          <w:b/>
+          <w:bCs/>
+          <w:i/>
+          <w:iCs/>
           <w:kern w:val="0"/>
           <w:sz w:val="32"/>
           <w:szCs w:val="32"/>
@@ -3729,25 +3813,33 @@
       <w:r>
         <w:rPr>
           <w:rFonts w:eastAsia="Times New Roman" w:cstheme="minorHAnsi"/>
+          <w:b/>
+          <w:bCs/>
+          <w:i/>
+          <w:iCs/>
           <w:kern w:val="0"/>
           <w:sz w:val="32"/>
           <w:szCs w:val="32"/>
           <w:lang w:val="en-US" w:eastAsia="es-CO"/>
           <w14:ligatures w14:val="none"/>
         </w:rPr>
-        <w:t>Propiedad</w:t>
+        <w:t>Etiqueta</w:t>
       </w:r>
       <w:proofErr w:type="spellEnd"/>
       <w:r>
         <w:rPr>
           <w:rFonts w:eastAsia="Times New Roman" w:cstheme="minorHAnsi"/>
+          <w:b/>
+          <w:bCs/>
+          <w:i/>
+          <w:iCs/>
           <w:kern w:val="0"/>
           <w:sz w:val="32"/>
           <w:szCs w:val="32"/>
           <w:lang w:val="en-US" w:eastAsia="es-CO"/>
           <w14:ligatures w14:val="none"/>
         </w:rPr>
-        <w:t xml:space="preserve"> de video controls:</w:t>
+        <w:t xml:space="preserve"> address: </w:t>
       </w:r>
     </w:p>
     <w:p>
@@ -3756,34 +3848,63 @@
         <w:spacing w:before="360" w:after="360" w:line="240" w:lineRule="auto"/>
         <w:rPr>
           <w:rFonts w:eastAsia="Times New Roman" w:cstheme="minorHAnsi"/>
-          <w:kern w:val="0"/>
-          <w:sz w:val="32"/>
-          <w:szCs w:val="32"/>
-          <w:lang w:eastAsia="es-CO"/>
-          <w14:ligatures w14:val="none"/>
-        </w:rPr>
-      </w:pPr>
-      <w:r>
-        <w:rPr>
-          <w:rFonts w:eastAsia="Times New Roman" w:cstheme="minorHAnsi"/>
-          <w:kern w:val="0"/>
-          <w:sz w:val="32"/>
-          <w:szCs w:val="32"/>
-          <w:lang w:eastAsia="es-CO"/>
-          <w14:ligatures w14:val="none"/>
-        </w:rPr>
-        <w:t>Ventajas de escribir un c</w:t>
-      </w:r>
-      <w:r>
-        <w:rPr>
-          <w:rFonts w:eastAsia="Times New Roman" w:cstheme="minorHAnsi"/>
-          <w:kern w:val="0"/>
-          <w:sz w:val="32"/>
-          <w:szCs w:val="32"/>
-          <w:lang w:eastAsia="es-CO"/>
-          <w14:ligatures w14:val="none"/>
-        </w:rPr>
-        <w:t xml:space="preserve">ódigo semántico: </w:t>
+          <w:b/>
+          <w:bCs/>
+          <w:i/>
+          <w:iCs/>
+          <w:kern w:val="0"/>
+          <w:sz w:val="32"/>
+          <w:szCs w:val="32"/>
+          <w:lang w:eastAsia="es-CO"/>
+          <w14:ligatures w14:val="none"/>
+        </w:rPr>
+      </w:pPr>
+      <w:r>
+        <w:rPr>
+          <w:rFonts w:eastAsia="Times New Roman" w:cstheme="minorHAnsi"/>
+          <w:b/>
+          <w:bCs/>
+          <w:i/>
+          <w:iCs/>
+          <w:kern w:val="0"/>
+          <w:sz w:val="32"/>
+          <w:szCs w:val="32"/>
+          <w:lang w:eastAsia="es-CO"/>
+          <w14:ligatures w14:val="none"/>
+        </w:rPr>
+        <w:t xml:space="preserve">Etiqueta </w:t>
+      </w:r>
+      <w:proofErr w:type="spellStart"/>
+      <w:r>
+        <w:rPr>
+          <w:rFonts w:eastAsia="Times New Roman" w:cstheme="minorHAnsi"/>
+          <w:b/>
+          <w:bCs/>
+          <w:i/>
+          <w:iCs/>
+          <w:kern w:val="0"/>
+          <w:sz w:val="32"/>
+          <w:szCs w:val="32"/>
+          <w:lang w:eastAsia="es-CO"/>
+          <w14:ligatures w14:val="none"/>
+        </w:rPr>
+        <w:t>article</w:t>
+      </w:r>
+      <w:proofErr w:type="spellEnd"/>
+      <w:r>
+        <w:rPr>
+          <w:rFonts w:eastAsia="Times New Roman" w:cstheme="minorHAnsi"/>
+          <w:b/>
+          <w:bCs/>
+          <w:i/>
+          <w:iCs/>
+          <w:kern w:val="0"/>
+          <w:sz w:val="32"/>
+          <w:szCs w:val="32"/>
+          <w:lang w:eastAsia="es-CO"/>
+          <w14:ligatures w14:val="none"/>
+        </w:rPr>
+        <w:t xml:space="preserve">: </w:t>
       </w:r>
     </w:p>
     <w:p>
@@ -3791,42 +3912,64 @@
         <w:shd w:val="clear" w:color="auto" w:fill="FFFFFF"/>
         <w:spacing w:before="360" w:after="360" w:line="240" w:lineRule="auto"/>
         <w:rPr>
-          <w:rFonts w:ascii="Source Serif Pro" w:hAnsi="Source Serif Pro"/>
-          <w:color w:val="767E85"/>
-          <w:sz w:val="23"/>
-          <w:szCs w:val="23"/>
-          <w:shd w:val="clear" w:color="auto" w:fill="FFFFFF"/>
-        </w:rPr>
-      </w:pPr>
-      <w:r>
-        <w:rPr>
-          <w:rFonts w:ascii="Source Serif Pro" w:hAnsi="Source Serif Pro"/>
-          <w:color w:val="83AD6D"/>
-          <w:sz w:val="26"/>
-          <w:szCs w:val="26"/>
-          <w:shd w:val="clear" w:color="auto" w:fill="FAFDFA"/>
-        </w:rPr>
-        <w:t>Para que otras personas desarrolladoras puedan entender.</w:t>
-      </w:r>
-      <w:r>
-        <w:rPr>
-          <w:rFonts w:ascii="Source Serif Pro" w:hAnsi="Source Serif Pro"/>
-          <w:color w:val="83AD6D"/>
-          <w:sz w:val="26"/>
-          <w:szCs w:val="26"/>
-          <w:shd w:val="clear" w:color="auto" w:fill="FAFDFA"/>
-        </w:rPr>
-        <w:t xml:space="preserve"> </w:t>
-      </w:r>
-      <w:r>
-        <w:rPr>
-          <w:rFonts w:ascii="Source Serif Pro" w:hAnsi="Source Serif Pro"/>
-          <w:color w:val="767E85"/>
-          <w:sz w:val="23"/>
-          <w:szCs w:val="23"/>
-          <w:shd w:val="clear" w:color="auto" w:fill="FFFFFF"/>
-        </w:rPr>
-        <w:t>Debemos recordar que nuestro código tal vez necesite pasar a otras personas y ellas necesitan entender lo que sucede en nuestro código cuando tengan que leerlo.</w:t>
+          <w:rFonts w:eastAsia="Times New Roman" w:cstheme="minorHAnsi"/>
+          <w:b/>
+          <w:bCs/>
+          <w:i/>
+          <w:iCs/>
+          <w:kern w:val="0"/>
+          <w:sz w:val="32"/>
+          <w:szCs w:val="32"/>
+          <w:lang w:eastAsia="es-CO"/>
+          <w14:ligatures w14:val="none"/>
+        </w:rPr>
+      </w:pPr>
+      <w:r>
+        <w:rPr>
+          <w:rFonts w:eastAsia="Times New Roman" w:cstheme="minorHAnsi"/>
+          <w:b/>
+          <w:bCs/>
+          <w:i/>
+          <w:iCs/>
+          <w:kern w:val="0"/>
+          <w:sz w:val="32"/>
+          <w:szCs w:val="32"/>
+          <w:lang w:eastAsia="es-CO"/>
+          <w14:ligatures w14:val="none"/>
+        </w:rPr>
+        <w:t xml:space="preserve">Propiedad de video </w:t>
+      </w:r>
+      <w:proofErr w:type="spellStart"/>
+      <w:r>
+        <w:rPr>
+          <w:rFonts w:eastAsia="Times New Roman" w:cstheme="minorHAnsi"/>
+          <w:b/>
+          <w:bCs/>
+          <w:i/>
+          <w:iCs/>
+          <w:kern w:val="0"/>
+          <w:sz w:val="32"/>
+          <w:szCs w:val="32"/>
+          <w:lang w:eastAsia="es-CO"/>
+          <w14:ligatures w14:val="none"/>
+        </w:rPr>
+        <w:t>controls</w:t>
+      </w:r>
+      <w:proofErr w:type="spellEnd"/>
+      <w:r>
+        <w:rPr>
+          <w:rFonts w:eastAsia="Times New Roman" w:cstheme="minorHAnsi"/>
+          <w:b/>
+          <w:bCs/>
+          <w:i/>
+          <w:iCs/>
+          <w:kern w:val="0"/>
+          <w:sz w:val="32"/>
+          <w:szCs w:val="32"/>
+          <w:lang w:eastAsia="es-CO"/>
+          <w14:ligatures w14:val="none"/>
+        </w:rPr>
+        <w:t>:</w:t>
       </w:r>
     </w:p>
     <w:p>
@@ -3834,152 +3977,487 @@
         <w:shd w:val="clear" w:color="auto" w:fill="FFFFFF"/>
         <w:spacing w:before="360" w:after="360" w:line="240" w:lineRule="auto"/>
         <w:rPr>
-          <w:rFonts w:ascii="Source Serif Pro" w:hAnsi="Source Serif Pro"/>
-          <w:color w:val="767E85"/>
-          <w:sz w:val="23"/>
-          <w:szCs w:val="23"/>
-          <w:shd w:val="clear" w:color="auto" w:fill="FFFFFF"/>
-        </w:rPr>
-      </w:pPr>
-      <w:r>
-        <w:rPr>
-          <w:rFonts w:ascii="Source Serif Pro" w:hAnsi="Source Serif Pro"/>
-          <w:color w:val="83AD6D"/>
-          <w:sz w:val="26"/>
-          <w:szCs w:val="26"/>
-          <w:shd w:val="clear" w:color="auto" w:fill="FAFDFA"/>
-        </w:rPr>
-        <w:t>Para atender a los requisitos de accesibilidad.</w:t>
-      </w:r>
-      <w:r>
-        <w:rPr>
-          <w:rFonts w:ascii="Source Serif Pro" w:hAnsi="Source Serif Pro"/>
-          <w:color w:val="83AD6D"/>
-          <w:sz w:val="26"/>
-          <w:szCs w:val="26"/>
-          <w:shd w:val="clear" w:color="auto" w:fill="FAFDFA"/>
-        </w:rPr>
-        <w:t xml:space="preserve"> </w:t>
-      </w:r>
-      <w:r>
-        <w:rPr>
-          <w:rFonts w:ascii="Source Serif Pro" w:hAnsi="Source Serif Pro"/>
-          <w:color w:val="767E85"/>
-          <w:sz w:val="23"/>
-          <w:szCs w:val="23"/>
-          <w:shd w:val="clear" w:color="auto" w:fill="FFFFFF"/>
-        </w:rPr>
-        <w:t>Debemos dejar nuestra página lo más inclusiva y para eso precisamos utilizar todas las etiquetas correctas para demarcar todo el contenido de la página web.</w:t>
-      </w:r>
-      <w:r>
-        <w:rPr>
-          <w:rFonts w:ascii="Source Serif Pro" w:hAnsi="Source Serif Pro"/>
-          <w:color w:val="767E85"/>
-          <w:sz w:val="23"/>
-          <w:szCs w:val="23"/>
-          <w:shd w:val="clear" w:color="auto" w:fill="FFFFFF"/>
-        </w:rPr>
-        <w:t xml:space="preserve"> </w:t>
-      </w:r>
+          <w:rFonts w:eastAsia="Times New Roman" w:cstheme="minorHAnsi"/>
+          <w:b/>
+          <w:bCs/>
+          <w:i/>
+          <w:iCs/>
+          <w:kern w:val="0"/>
+          <w:sz w:val="32"/>
+          <w:szCs w:val="32"/>
+          <w:lang w:eastAsia="es-CO"/>
+          <w14:ligatures w14:val="none"/>
+        </w:rPr>
+      </w:pPr>
     </w:p>
     <w:p>
       <w:pPr>
         <w:shd w:val="clear" w:color="auto" w:fill="FFFFFF"/>
         <w:spacing w:before="360" w:after="360" w:line="240" w:lineRule="auto"/>
         <w:rPr>
-          <w:rFonts w:ascii="Source Serif Pro" w:hAnsi="Source Serif Pro"/>
-          <w:color w:val="767E85"/>
-          <w:sz w:val="23"/>
-          <w:szCs w:val="23"/>
-          <w:shd w:val="clear" w:color="auto" w:fill="FFFFFF"/>
-        </w:rPr>
-      </w:pPr>
-      <w:r>
-        <w:rPr>
-          <w:rFonts w:ascii="Source Serif Pro" w:hAnsi="Source Serif Pro"/>
-          <w:color w:val="83AD6D"/>
-          <w:sz w:val="26"/>
-          <w:szCs w:val="26"/>
-          <w:shd w:val="clear" w:color="auto" w:fill="FAFDFA"/>
-        </w:rPr>
-        <w:t>Para herramientas de indexación.</w:t>
-      </w:r>
-      <w:r>
-        <w:rPr>
-          <w:rFonts w:ascii="Source Serif Pro" w:hAnsi="Source Serif Pro"/>
-          <w:color w:val="83AD6D"/>
-          <w:sz w:val="26"/>
-          <w:szCs w:val="26"/>
-          <w:shd w:val="clear" w:color="auto" w:fill="FAFDFA"/>
-        </w:rPr>
-        <w:t xml:space="preserve"> </w:t>
-      </w:r>
-      <w:r>
-        <w:rPr>
-          <w:rFonts w:ascii="Source Serif Pro" w:hAnsi="Source Serif Pro"/>
-          <w:color w:val="767E85"/>
-          <w:sz w:val="23"/>
-          <w:szCs w:val="23"/>
-          <w:shd w:val="clear" w:color="auto" w:fill="FFFFFF"/>
-        </w:rPr>
-        <w:t xml:space="preserve">Hay muchos </w:t>
-      </w:r>
-      <w:proofErr w:type="spellStart"/>
-      <w:r>
-        <w:rPr>
-          <w:rFonts w:ascii="Source Serif Pro" w:hAnsi="Source Serif Pro"/>
-          <w:color w:val="767E85"/>
-          <w:sz w:val="23"/>
-          <w:szCs w:val="23"/>
-          <w:shd w:val="clear" w:color="auto" w:fill="FFFFFF"/>
-        </w:rPr>
-        <w:t>bots</w:t>
-      </w:r>
-      <w:proofErr w:type="spellEnd"/>
-      <w:r>
-        <w:rPr>
-          <w:rFonts w:ascii="Source Serif Pro" w:hAnsi="Source Serif Pro"/>
-          <w:color w:val="767E85"/>
-          <w:sz w:val="23"/>
-          <w:szCs w:val="23"/>
-          <w:shd w:val="clear" w:color="auto" w:fill="FFFFFF"/>
-        </w:rPr>
-        <w:t xml:space="preserve"> (herramientas automáticas) que verifican todo el código de nuestro proyecto, después hacen una validación para cambiar el posicionamiento de nuestra página en los resultados de motores de búsqueda (ejemplo: Google, Bing, </w:t>
-      </w:r>
-      <w:proofErr w:type="spellStart"/>
-      <w:r>
-        <w:rPr>
-          <w:rFonts w:ascii="Source Serif Pro" w:hAnsi="Source Serif Pro"/>
-          <w:color w:val="767E85"/>
-          <w:sz w:val="23"/>
-          <w:szCs w:val="23"/>
-          <w:shd w:val="clear" w:color="auto" w:fill="FFFFFF"/>
-        </w:rPr>
-        <w:t>Yahoo</w:t>
-      </w:r>
-      <w:proofErr w:type="spellEnd"/>
-      <w:r>
-        <w:rPr>
-          <w:rFonts w:ascii="Source Serif Pro" w:hAnsi="Source Serif Pro"/>
-          <w:color w:val="767E85"/>
-          <w:sz w:val="23"/>
-          <w:szCs w:val="23"/>
-          <w:shd w:val="clear" w:color="auto" w:fill="FFFFFF"/>
-        </w:rPr>
-        <w:t>).</w:t>
-      </w:r>
-    </w:p>
-    <w:p>
-      <w:pPr>
+          <w:rFonts w:eastAsia="Times New Roman" w:cstheme="minorHAnsi"/>
+          <w:kern w:val="0"/>
+          <w:sz w:val="32"/>
+          <w:szCs w:val="32"/>
+          <w:lang w:eastAsia="es-CO"/>
+          <w14:ligatures w14:val="none"/>
+        </w:rPr>
+      </w:pPr>
+      <w:r>
+        <w:rPr>
+          <w:rFonts w:eastAsia="Times New Roman" w:cstheme="minorHAnsi"/>
+          <w:kern w:val="0"/>
+          <w:sz w:val="32"/>
+          <w:szCs w:val="32"/>
+          <w:lang w:eastAsia="es-CO"/>
+          <w14:ligatures w14:val="none"/>
+        </w:rPr>
+        <w:t>Ventajas de escribir un c</w:t>
+      </w:r>
+      <w:r>
+        <w:rPr>
+          <w:rFonts w:eastAsia="Times New Roman" w:cstheme="minorHAnsi"/>
+          <w:kern w:val="0"/>
+          <w:sz w:val="32"/>
+          <w:szCs w:val="32"/>
+          <w:lang w:eastAsia="es-CO"/>
+          <w14:ligatures w14:val="none"/>
+        </w:rPr>
+        <w:t>ódigo semántico</w:t>
+      </w:r>
+      <w:r>
+        <w:rPr>
+          <w:rFonts w:eastAsia="Times New Roman" w:cstheme="minorHAnsi"/>
+          <w:kern w:val="0"/>
+          <w:sz w:val="32"/>
+          <w:szCs w:val="32"/>
+          <w:lang w:eastAsia="es-CO"/>
+          <w14:ligatures w14:val="none"/>
+        </w:rPr>
+        <w:t>.</w:t>
+      </w:r>
+    </w:p>
+    <w:p>
+      <w:pPr>
+        <w:pStyle w:val="Prrafodelista"/>
+        <w:numPr>
+          <w:ilvl w:val="0"/>
+          <w:numId w:val="9"/>
+        </w:numPr>
         <w:shd w:val="clear" w:color="auto" w:fill="FFFFFF"/>
         <w:spacing w:before="360" w:after="360" w:line="240" w:lineRule="auto"/>
         <w:rPr>
-          <w:rFonts w:eastAsia="Times New Roman" w:cstheme="minorHAnsi"/>
-          <w:kern w:val="0"/>
-          <w:sz w:val="32"/>
-          <w:szCs w:val="32"/>
-          <w:lang w:eastAsia="es-CO"/>
-          <w14:ligatures w14:val="none"/>
+          <w:rFonts w:cstheme="minorHAnsi"/>
+          <w:sz w:val="32"/>
+          <w:szCs w:val="32"/>
+          <w:shd w:val="clear" w:color="auto" w:fill="FFFFFF"/>
+        </w:rPr>
+      </w:pPr>
+      <w:r>
+        <w:rPr>
+          <w:rFonts w:cstheme="minorHAnsi"/>
+          <w:b/>
+          <w:bCs/>
+          <w:i/>
+          <w:iCs/>
+          <w:color w:val="00B050"/>
+          <w:sz w:val="32"/>
+          <w:szCs w:val="32"/>
+          <w:shd w:val="clear" w:color="auto" w:fill="FAFDFA"/>
+        </w:rPr>
+        <w:t>Para que otras personas desarrolladoras puedan entender</w:t>
+      </w:r>
+      <w:r>
+        <w:rPr>
+          <w:rFonts w:cstheme="minorHAnsi"/>
+          <w:b/>
+          <w:bCs/>
+          <w:i/>
+          <w:iCs/>
+          <w:color w:val="00B050"/>
+          <w:sz w:val="32"/>
+          <w:szCs w:val="32"/>
+          <w:shd w:val="clear" w:color="auto" w:fill="FAFDFA"/>
+        </w:rPr>
+        <w:t>:</w:t>
+      </w:r>
+      <w:r>
+        <w:rPr>
+          <w:rFonts w:cstheme="minorHAnsi"/>
+          <w:color w:val="00B050"/>
+          <w:sz w:val="32"/>
+          <w:szCs w:val="32"/>
+          <w:shd w:val="clear" w:color="auto" w:fill="FAFDFA"/>
+        </w:rPr>
+        <w:t xml:space="preserve"> </w:t>
+      </w:r>
+      <w:r>
+        <w:rPr>
+          <w:rFonts w:cstheme="minorHAnsi"/>
+          <w:sz w:val="32"/>
+          <w:szCs w:val="32"/>
+          <w:shd w:val="clear" w:color="auto" w:fill="FFFFFF"/>
+        </w:rPr>
+        <w:t>Debemos recordar que nuestro código tal vez necesite pasar a otras personas y ellas necesitan entender lo que sucede en nuestro código cuando tengan que leerlo.</w:t>
+      </w:r>
+    </w:p>
+    <w:p>
+      <w:pPr>
+        <w:pStyle w:val="Prrafodelista"/>
+        <w:numPr>
+          <w:ilvl w:val="0"/>
+          <w:numId w:val="9"/>
+        </w:numPr>
+        <w:shd w:val="clear" w:color="auto" w:fill="FFFFFF"/>
+        <w:spacing w:before="360" w:after="360" w:line="240" w:lineRule="auto"/>
+        <w:rPr>
+          <w:rFonts w:cstheme="minorHAnsi"/>
+          <w:sz w:val="32"/>
+          <w:szCs w:val="32"/>
+          <w:shd w:val="clear" w:color="auto" w:fill="FFFFFF"/>
+        </w:rPr>
+      </w:pPr>
+      <w:r>
+        <w:rPr>
+          <w:rFonts w:cstheme="minorHAnsi"/>
+          <w:b/>
+          <w:bCs/>
+          <w:i/>
+          <w:iCs/>
+          <w:color w:val="00B050"/>
+          <w:sz w:val="32"/>
+          <w:szCs w:val="32"/>
+          <w:shd w:val="clear" w:color="auto" w:fill="FAFDFA"/>
+        </w:rPr>
+        <w:t>Para atender a los requisitos de accesibilidad</w:t>
+      </w:r>
+      <w:r>
+        <w:rPr>
+          <w:rFonts w:cstheme="minorHAnsi"/>
+          <w:b/>
+          <w:bCs/>
+          <w:i/>
+          <w:iCs/>
+          <w:color w:val="00B050"/>
+          <w:sz w:val="32"/>
+          <w:szCs w:val="32"/>
+          <w:shd w:val="clear" w:color="auto" w:fill="FAFDFA"/>
+        </w:rPr>
+        <w:t>:</w:t>
+      </w:r>
+      <w:r>
+        <w:rPr>
+          <w:rFonts w:cstheme="minorHAnsi"/>
+          <w:color w:val="00B050"/>
+          <w:sz w:val="32"/>
+          <w:szCs w:val="32"/>
+          <w:shd w:val="clear" w:color="auto" w:fill="FAFDFA"/>
+        </w:rPr>
+        <w:t xml:space="preserve"> </w:t>
+      </w:r>
+      <w:r>
+        <w:rPr>
+          <w:rFonts w:cstheme="minorHAnsi"/>
+          <w:sz w:val="32"/>
+          <w:szCs w:val="32"/>
+          <w:shd w:val="clear" w:color="auto" w:fill="FFFFFF"/>
+        </w:rPr>
+        <w:t xml:space="preserve">Debemos dejar nuestra página lo más inclusiva y para eso precisamos utilizar todas las etiquetas correctas para demarcar todo el contenido de la página web. </w:t>
+      </w:r>
+    </w:p>
+    <w:p>
+      <w:pPr>
+        <w:pStyle w:val="Prrafodelista"/>
+        <w:numPr>
+          <w:ilvl w:val="0"/>
+          <w:numId w:val="9"/>
+        </w:numPr>
+        <w:shd w:val="clear" w:color="auto" w:fill="FFFFFF"/>
+        <w:spacing w:before="360" w:after="360" w:line="240" w:lineRule="auto"/>
+        <w:rPr>
+          <w:rFonts w:cstheme="minorHAnsi"/>
+          <w:sz w:val="32"/>
+          <w:szCs w:val="32"/>
+          <w:shd w:val="clear" w:color="auto" w:fill="FFFFFF"/>
+        </w:rPr>
+      </w:pPr>
+      <w:r>
+        <w:rPr>
+          <w:rFonts w:cstheme="minorHAnsi"/>
+          <w:b/>
+          <w:bCs/>
+          <w:i/>
+          <w:iCs/>
+          <w:color w:val="00B050"/>
+          <w:sz w:val="32"/>
+          <w:szCs w:val="32"/>
+          <w:shd w:val="clear" w:color="auto" w:fill="FAFDFA"/>
+        </w:rPr>
+        <w:t>Para herramientas de indexación</w:t>
+      </w:r>
+      <w:r>
+        <w:rPr>
+          <w:rFonts w:cstheme="minorHAnsi"/>
+          <w:b/>
+          <w:bCs/>
+          <w:i/>
+          <w:iCs/>
+          <w:color w:val="00B050"/>
+          <w:sz w:val="32"/>
+          <w:szCs w:val="32"/>
+          <w:shd w:val="clear" w:color="auto" w:fill="FAFDFA"/>
+        </w:rPr>
+        <w:t>:</w:t>
+      </w:r>
+      <w:r>
+        <w:rPr>
+          <w:rFonts w:cstheme="minorHAnsi"/>
+          <w:color w:val="00B050"/>
+          <w:sz w:val="32"/>
+          <w:szCs w:val="32"/>
+          <w:shd w:val="clear" w:color="auto" w:fill="FAFDFA"/>
+        </w:rPr>
+        <w:t xml:space="preserve"> </w:t>
+      </w:r>
+      <w:r>
+        <w:rPr>
+          <w:rFonts w:cstheme="minorHAnsi"/>
+          <w:sz w:val="32"/>
+          <w:szCs w:val="32"/>
+          <w:shd w:val="clear" w:color="auto" w:fill="FFFFFF"/>
+        </w:rPr>
+        <w:t xml:space="preserve">Hay muchos </w:t>
+      </w:r>
+      <w:proofErr w:type="spellStart"/>
+      <w:r>
+        <w:rPr>
+          <w:rFonts w:cstheme="minorHAnsi"/>
+          <w:sz w:val="32"/>
+          <w:szCs w:val="32"/>
+          <w:shd w:val="clear" w:color="auto" w:fill="FFFFFF"/>
+        </w:rPr>
+        <w:t>bots</w:t>
+      </w:r>
+      <w:proofErr w:type="spellEnd"/>
+      <w:r>
+        <w:rPr>
+          <w:rFonts w:cstheme="minorHAnsi"/>
+          <w:sz w:val="32"/>
+          <w:szCs w:val="32"/>
+          <w:shd w:val="clear" w:color="auto" w:fill="FFFFFF"/>
+        </w:rPr>
+        <w:t xml:space="preserve"> (herramientas automáticas) que verifican todo el código de nuestro proyecto, después hacen una validación para cambiar el posicionamiento de nuestra página en los resultados de motores de búsqueda (ejemplo: Google, Bing, </w:t>
+      </w:r>
+      <w:proofErr w:type="spellStart"/>
+      <w:r>
+        <w:rPr>
+          <w:rFonts w:cstheme="minorHAnsi"/>
+          <w:sz w:val="32"/>
+          <w:szCs w:val="32"/>
+          <w:shd w:val="clear" w:color="auto" w:fill="FFFFFF"/>
+        </w:rPr>
+        <w:t>Yahoo</w:t>
+      </w:r>
+      <w:proofErr w:type="spellEnd"/>
+      <w:r>
+        <w:rPr>
+          <w:rFonts w:cstheme="minorHAnsi"/>
+          <w:sz w:val="32"/>
+          <w:szCs w:val="32"/>
+          <w:shd w:val="clear" w:color="auto" w:fill="FFFFFF"/>
+        </w:rPr>
+        <w:t>).</w:t>
+      </w:r>
+    </w:p>
+    <w:p>
+      <w:pPr>
+        <w:shd w:val="clear" w:color="auto" w:fill="FFFFFF"/>
+        <w:spacing w:before="360" w:after="360" w:line="240" w:lineRule="auto"/>
+        <w:jc w:val="center"/>
+        <w:rPr>
+          <w:rFonts w:eastAsia="Times New Roman" w:cstheme="minorHAnsi"/>
+          <w:kern w:val="0"/>
+          <w:sz w:val="52"/>
+          <w:szCs w:val="52"/>
+          <w:lang w:eastAsia="es-CO"/>
+          <w14:ligatures w14:val="none"/>
+        </w:rPr>
+      </w:pPr>
+      <w:r>
+        <w:rPr>
+          <w:rFonts w:eastAsia="Times New Roman" w:cstheme="minorHAnsi"/>
+          <w:kern w:val="0"/>
+          <w:sz w:val="52"/>
+          <w:szCs w:val="52"/>
+          <w:lang w:eastAsia="es-CO"/>
+          <w14:ligatures w14:val="none"/>
+        </w:rPr>
+        <w:lastRenderedPageBreak/>
+        <w:t>Clase 5</w:t>
+      </w:r>
+    </w:p>
+    <w:p>
+      <w:pPr>
+        <w:shd w:val="clear" w:color="auto" w:fill="FFFFFF"/>
+        <w:spacing w:before="360" w:after="360" w:line="240" w:lineRule="auto"/>
+        <w:rPr>
+          <w:rFonts w:cstheme="minorHAnsi"/>
+          <w:sz w:val="32"/>
+          <w:szCs w:val="32"/>
+          <w:shd w:val="clear" w:color="auto" w:fill="F0F3F5"/>
+        </w:rPr>
+      </w:pPr>
+      <w:proofErr w:type="spellStart"/>
+      <w:r>
+        <w:rPr>
+          <w:rFonts w:eastAsia="Times New Roman" w:cstheme="minorHAnsi"/>
+          <w:kern w:val="0"/>
+          <w:sz w:val="32"/>
+          <w:szCs w:val="32"/>
+          <w:lang w:eastAsia="es-CO"/>
+          <w14:ligatures w14:val="none"/>
+        </w:rPr>
+        <w:t>Mediaqueries</w:t>
+      </w:r>
+      <w:proofErr w:type="spellEnd"/>
+      <w:r>
+        <w:rPr>
+          <w:rFonts w:eastAsia="Times New Roman" w:cstheme="minorHAnsi"/>
+          <w:kern w:val="0"/>
+          <w:sz w:val="32"/>
+          <w:szCs w:val="32"/>
+          <w:lang w:eastAsia="es-CO"/>
+          <w14:ligatures w14:val="none"/>
+        </w:rPr>
+        <w:t xml:space="preserve">: </w:t>
+      </w:r>
+      <w:r>
+        <w:rPr>
+          <w:rFonts w:cstheme="minorHAnsi"/>
+          <w:sz w:val="32"/>
+          <w:szCs w:val="32"/>
+          <w:shd w:val="clear" w:color="auto" w:fill="FFFFFF"/>
+        </w:rPr>
+        <w:t xml:space="preserve">Las media </w:t>
+      </w:r>
+      <w:proofErr w:type="spellStart"/>
+      <w:r>
+        <w:rPr>
+          <w:rFonts w:cstheme="minorHAnsi"/>
+          <w:sz w:val="32"/>
+          <w:szCs w:val="32"/>
+          <w:shd w:val="clear" w:color="auto" w:fill="FFFFFF"/>
+        </w:rPr>
+        <w:t>queries</w:t>
+      </w:r>
+      <w:proofErr w:type="spellEnd"/>
+      <w:r>
+        <w:rPr>
+          <w:rFonts w:cstheme="minorHAnsi"/>
+          <w:sz w:val="32"/>
+          <w:szCs w:val="32"/>
+          <w:shd w:val="clear" w:color="auto" w:fill="FFFFFF"/>
+        </w:rPr>
+        <w:t xml:space="preserve"> permiten crear páginas con estilos diferentes en el mismo archivo CSS por muchas condiciones diferentes, </w:t>
+      </w:r>
+      <w:proofErr w:type="gramStart"/>
+      <w:r>
+        <w:rPr>
+          <w:rFonts w:cstheme="minorHAnsi"/>
+          <w:sz w:val="32"/>
+          <w:szCs w:val="32"/>
+          <w:shd w:val="clear" w:color="auto" w:fill="FFFFFF"/>
+        </w:rPr>
+        <w:t>como</w:t>
+      </w:r>
+      <w:proofErr w:type="gramEnd"/>
+      <w:r>
+        <w:rPr>
+          <w:rFonts w:cstheme="minorHAnsi"/>
+          <w:sz w:val="32"/>
+          <w:szCs w:val="32"/>
+          <w:shd w:val="clear" w:color="auto" w:fill="FFFFFF"/>
+        </w:rPr>
+        <w:t xml:space="preserve"> por ejemplo, la largura de la pantalla de un dispositivo.</w:t>
+      </w:r>
+      <w:r>
+        <w:rPr>
+          <w:rFonts w:cstheme="minorHAnsi"/>
+          <w:sz w:val="32"/>
+          <w:szCs w:val="32"/>
+          <w:shd w:val="clear" w:color="auto" w:fill="FFFFFF"/>
+        </w:rPr>
+        <w:t xml:space="preserve"> Ejemplo: </w:t>
+      </w:r>
+      <w:r>
+        <w:rPr>
+          <w:rFonts w:cstheme="minorHAnsi"/>
+          <w:sz w:val="32"/>
+          <w:szCs w:val="32"/>
+          <w:shd w:val="clear" w:color="auto" w:fill="F0F3F5"/>
+        </w:rPr>
+        <w:t>@media (min-</w:t>
+      </w:r>
+      <w:proofErr w:type="spellStart"/>
+      <w:r>
+        <w:rPr>
+          <w:rFonts w:cstheme="minorHAnsi"/>
+          <w:sz w:val="32"/>
+          <w:szCs w:val="32"/>
+          <w:shd w:val="clear" w:color="auto" w:fill="F0F3F5"/>
+        </w:rPr>
+        <w:t>width</w:t>
+      </w:r>
+      <w:proofErr w:type="spellEnd"/>
+      <w:r>
+        <w:rPr>
+          <w:rFonts w:cstheme="minorHAnsi"/>
+          <w:sz w:val="32"/>
+          <w:szCs w:val="32"/>
+          <w:shd w:val="clear" w:color="auto" w:fill="F0F3F5"/>
+        </w:rPr>
+        <w:t xml:space="preserve">: 768px) </w:t>
+      </w:r>
+      <w:proofErr w:type="gramStart"/>
+      <w:r>
+        <w:rPr>
+          <w:rFonts w:cstheme="minorHAnsi"/>
+          <w:sz w:val="32"/>
+          <w:szCs w:val="32"/>
+          <w:shd w:val="clear" w:color="auto" w:fill="F0F3F5"/>
+        </w:rPr>
+        <w:t>{ “</w:t>
+      </w:r>
+      <w:proofErr w:type="gramEnd"/>
+      <w:r>
+        <w:rPr>
+          <w:rFonts w:cstheme="minorHAnsi"/>
+          <w:sz w:val="32"/>
+          <w:szCs w:val="32"/>
+          <w:shd w:val="clear" w:color="auto" w:fill="F0F3F5"/>
+        </w:rPr>
+        <w:t>estilo aquí” }</w:t>
+      </w:r>
+      <w:r>
+        <w:rPr>
+          <w:rFonts w:cstheme="minorHAnsi"/>
+          <w:sz w:val="32"/>
+          <w:szCs w:val="32"/>
+          <w:shd w:val="clear" w:color="auto" w:fill="F0F3F5"/>
+        </w:rPr>
+        <w:t>.</w:t>
+      </w:r>
+    </w:p>
+    <w:p>
+      <w:pPr>
+        <w:shd w:val="clear" w:color="auto" w:fill="FFFFFF"/>
+        <w:spacing w:before="360" w:after="360" w:line="240" w:lineRule="auto"/>
+        <w:rPr>
+          <w:rFonts w:ascii="Source Serif Pro" w:hAnsi="Source Serif Pro"/>
+          <w:color w:val="3D464D"/>
+          <w:sz w:val="27"/>
+          <w:szCs w:val="27"/>
+          <w:shd w:val="clear" w:color="auto" w:fill="FFFFFF"/>
         </w:rPr>
       </w:pPr>
     </w:p>
@@ -4015,6 +4493,119 @@
 <file path=word/numbering.xml><?xml version="1.0" encoding="utf-8"?>
 <w:numbering xmlns:wpc="http://schemas.microsoft.com/office/word/2010/wordprocessingCanvas" xmlns:cx="http://schemas.microsoft.com/office/drawing/2014/chartex" xmlns:cx1="http://schemas.microsoft.com/office/drawing/2015/9/8/chartex" xmlns:cx2="http://schemas.microsoft.com/office/drawing/2015/10/21/chartex" xmlns:cx3="http://schemas.microsoft.com/office/drawing/2016/5/9/chartex" xmlns:cx4="http://schemas.microsoft.com/office/drawing/2016/5/10/chartex" xmlns:cx5="http://schemas.microsoft.com/office/drawing/2016/5/11/chartex" xmlns:cx6="http://schemas.microsoft.com/office/drawing/2016/5/12/chartex" xmlns:cx7="http://schemas.microsoft.com/office/drawing/2016/5/13/chartex" xmlns:cx8="http://schemas.microsoft.com/office/drawing/2016/5/14/chartex" xmlns:mc="http://schemas.openxmlformats.org/markup-compatibility/2006" xmlns:aink="http://schemas.microsoft.com/office/drawing/2016/ink" xmlns:am3d="http://schemas.microsoft.com/office/drawing/2017/model3d" xmlns:o="urn:schemas-microsoft-com:office:office" xmlns:oel="http://schemas.microsoft.com/office/2019/extlst" xmlns:r="http://schemas.openxmlformats.org/officeDocument/2006/relationships" xmlns:m="http://schemas.openxmlformats.org/officeDocument/2006/math" xmlns:v="urn:schemas-microsoft-com:vml" xmlns:wp14="http://schemas.microsoft.com/office/word/2010/wordprocessingDrawing" xmlns:wp="http://schemas.openxmlformats.org/drawingml/2006/wordprocessingDrawing" xmlns:w10="urn:schemas-microsoft-com:office:word" xmlns:w="http://schemas.openxmlformats.org/wordprocessingml/2006/main" xmlns:w14="http://schemas.microsoft.com/office/word/2010/wordml" xmlns:w15="http://schemas.microsoft.com/office/word/2012/wordml" xmlns:w16cex="http://schemas.microsoft.com/office/word/2018/wordml/cex" xmlns:w16cid="http://schemas.microsoft.com/office/word/2016/wordml/cid" xmlns:w16="http://schemas.microsoft.com/office/word/2018/wordml" xmlns:w16sdtdh="http://schemas.microsoft.com/office/word/2020/wordml/sdtdatahash" xmlns:w16se="http://schemas.microsoft.com/office/word/2015/wordml/symex" xmlns:wpg="http://schemas.microsoft.com/office/word/2010/wordprocessingGroup" xmlns:wpi="http://schemas.microsoft.com/office/word/2010/wordprocessingInk" xmlns:wne="http://schemas.microsoft.com/office/word/2006/wordml" xmlns:wps="http://schemas.microsoft.com/office/word/2010/wordprocessingShape" mc:Ignorable="w14 w15 w16se w16cid w16 w16cex w16sdtdh wp14">
   <w:abstractNum w:abstractNumId="0" w15:restartNumberingAfterBreak="0">
+    <w:nsid w:val="301600D4"/>
+    <w:multiLevelType w:val="hybridMultilevel"/>
+    <w:tmpl w:val="09F0AA56"/>
+    <w:lvl w:ilvl="0" w:tplc="240A0001">
+      <w:start w:val="1"/>
+      <w:numFmt w:val="bullet"/>
+      <w:lvlText w:val=""/>
+      <w:lvlJc w:val="left"/>
+      <w:pPr>
+        <w:ind w:left="720" w:hanging="360"/>
+      </w:pPr>
+      <w:rPr>
+        <w:rFonts w:ascii="Symbol" w:hAnsi="Symbol" w:hint="default"/>
+      </w:rPr>
+    </w:lvl>
+    <w:lvl w:ilvl="1" w:tplc="240A0003" w:tentative="1">
+      <w:start w:val="1"/>
+      <w:numFmt w:val="bullet"/>
+      <w:lvlText w:val="o"/>
+      <w:lvlJc w:val="left"/>
+      <w:pPr>
+        <w:ind w:left="1440" w:hanging="360"/>
+      </w:pPr>
+      <w:rPr>
+        <w:rFonts w:ascii="Courier New" w:hAnsi="Courier New" w:cs="Courier New" w:hint="default"/>
+      </w:rPr>
+    </w:lvl>
+    <w:lvl w:ilvl="2" w:tplc="240A0005" w:tentative="1">
+      <w:start w:val="1"/>
+      <w:numFmt w:val="bullet"/>
+      <w:lvlText w:val=""/>
+      <w:lvlJc w:val="left"/>
+      <w:pPr>
+        <w:ind w:left="2160" w:hanging="360"/>
+      </w:pPr>
+      <w:rPr>
+        <w:rFonts w:ascii="Wingdings" w:hAnsi="Wingdings" w:hint="default"/>
+      </w:rPr>
+    </w:lvl>
+    <w:lvl w:ilvl="3" w:tplc="240A0001" w:tentative="1">
+      <w:start w:val="1"/>
+      <w:numFmt w:val="bullet"/>
+      <w:lvlText w:val=""/>
+      <w:lvlJc w:val="left"/>
+      <w:pPr>
+        <w:ind w:left="2880" w:hanging="360"/>
+      </w:pPr>
+      <w:rPr>
+        <w:rFonts w:ascii="Symbol" w:hAnsi="Symbol" w:hint="default"/>
+      </w:rPr>
+    </w:lvl>
+    <w:lvl w:ilvl="4" w:tplc="240A0003" w:tentative="1">
+      <w:start w:val="1"/>
+      <w:numFmt w:val="bullet"/>
+      <w:lvlText w:val="o"/>
+      <w:lvlJc w:val="left"/>
+      <w:pPr>
+        <w:ind w:left="3600" w:hanging="360"/>
+      </w:pPr>
+      <w:rPr>
+        <w:rFonts w:ascii="Courier New" w:hAnsi="Courier New" w:cs="Courier New" w:hint="default"/>
+      </w:rPr>
+    </w:lvl>
+    <w:lvl w:ilvl="5" w:tplc="240A0005" w:tentative="1">
+      <w:start w:val="1"/>
+      <w:numFmt w:val="bullet"/>
+      <w:lvlText w:val=""/>
+      <w:lvlJc w:val="left"/>
+      <w:pPr>
+        <w:ind w:left="4320" w:hanging="360"/>
+      </w:pPr>
+      <w:rPr>
+        <w:rFonts w:ascii="Wingdings" w:hAnsi="Wingdings" w:hint="default"/>
+      </w:rPr>
+    </w:lvl>
+    <w:lvl w:ilvl="6" w:tplc="240A0001" w:tentative="1">
+      <w:start w:val="1"/>
+      <w:numFmt w:val="bullet"/>
+      <w:lvlText w:val=""/>
+      <w:lvlJc w:val="left"/>
+      <w:pPr>
+        <w:ind w:left="5040" w:hanging="360"/>
+      </w:pPr>
+      <w:rPr>
+        <w:rFonts w:ascii="Symbol" w:hAnsi="Symbol" w:hint="default"/>
+      </w:rPr>
+    </w:lvl>
+    <w:lvl w:ilvl="7" w:tplc="240A0003" w:tentative="1">
+      <w:start w:val="1"/>
+      <w:numFmt w:val="bullet"/>
+      <w:lvlText w:val="o"/>
+      <w:lvlJc w:val="left"/>
+      <w:pPr>
+        <w:ind w:left="5760" w:hanging="360"/>
+      </w:pPr>
+      <w:rPr>
+        <w:rFonts w:ascii="Courier New" w:hAnsi="Courier New" w:cs="Courier New" w:hint="default"/>
+      </w:rPr>
+    </w:lvl>
+    <w:lvl w:ilvl="8" w:tplc="240A0005" w:tentative="1">
+      <w:start w:val="1"/>
+      <w:numFmt w:val="bullet"/>
+      <w:lvlText w:val=""/>
+      <w:lvlJc w:val="left"/>
+      <w:pPr>
+        <w:ind w:left="6480" w:hanging="360"/>
+      </w:pPr>
+      <w:rPr>
+        <w:rFonts w:ascii="Wingdings" w:hAnsi="Wingdings" w:hint="default"/>
+      </w:rPr>
+    </w:lvl>
+  </w:abstractNum>
+  <w:abstractNum w:abstractNumId="1" w15:restartNumberingAfterBreak="0">
     <w:nsid w:val="30C35543"/>
     <w:multiLevelType w:val="hybridMultilevel"/>
     <w:tmpl w:val="5D9EF2EE"/>
@@ -4127,7 +4718,7 @@
       </w:rPr>
     </w:lvl>
   </w:abstractNum>
-  <w:abstractNum w:abstractNumId="1" w15:restartNumberingAfterBreak="0">
+  <w:abstractNum w:abstractNumId="2" w15:restartNumberingAfterBreak="0">
     <w:nsid w:val="35973043"/>
     <w:multiLevelType w:val="hybridMultilevel"/>
     <w:tmpl w:val="48C658DE"/>
@@ -4240,7 +4831,7 @@
       </w:rPr>
     </w:lvl>
   </w:abstractNum>
-  <w:abstractNum w:abstractNumId="2" w15:restartNumberingAfterBreak="0">
+  <w:abstractNum w:abstractNumId="3" w15:restartNumberingAfterBreak="0">
     <w:nsid w:val="3D047339"/>
     <w:multiLevelType w:val="multilevel"/>
     <w:tmpl w:val="5CACBF26"/>
@@ -4389,7 +4980,7 @@
       </w:rPr>
     </w:lvl>
   </w:abstractNum>
-  <w:abstractNum w:abstractNumId="3" w15:restartNumberingAfterBreak="0">
+  <w:abstractNum w:abstractNumId="4" w15:restartNumberingAfterBreak="0">
     <w:nsid w:val="4E640E6B"/>
     <w:multiLevelType w:val="hybridMultilevel"/>
     <w:tmpl w:val="BAE802F8"/>
@@ -4502,7 +5093,7 @@
       </w:rPr>
     </w:lvl>
   </w:abstractNum>
-  <w:abstractNum w:abstractNumId="4" w15:restartNumberingAfterBreak="0">
+  <w:abstractNum w:abstractNumId="5" w15:restartNumberingAfterBreak="0">
     <w:nsid w:val="50E525F4"/>
     <w:multiLevelType w:val="multilevel"/>
     <w:tmpl w:val="9B22F2AC"/>
@@ -4651,7 +5242,7 @@
       </w:rPr>
     </w:lvl>
   </w:abstractNum>
-  <w:abstractNum w:abstractNumId="5" w15:restartNumberingAfterBreak="0">
+  <w:abstractNum w:abstractNumId="6" w15:restartNumberingAfterBreak="0">
     <w:nsid w:val="59637A07"/>
     <w:multiLevelType w:val="hybridMultilevel"/>
     <w:tmpl w:val="834A1D06"/>
@@ -4764,7 +5355,7 @@
       </w:rPr>
     </w:lvl>
   </w:abstractNum>
-  <w:abstractNum w:abstractNumId="6" w15:restartNumberingAfterBreak="0">
+  <w:abstractNum w:abstractNumId="7" w15:restartNumberingAfterBreak="0">
     <w:nsid w:val="62662E4D"/>
     <w:multiLevelType w:val="hybridMultilevel"/>
     <w:tmpl w:val="1192554E"/>
@@ -4877,7 +5468,7 @@
       </w:rPr>
     </w:lvl>
   </w:abstractNum>
-  <w:abstractNum w:abstractNumId="7" w15:restartNumberingAfterBreak="0">
+  <w:abstractNum w:abstractNumId="8" w15:restartNumberingAfterBreak="0">
     <w:nsid w:val="7B0B2A60"/>
     <w:multiLevelType w:val="hybridMultilevel"/>
     <w:tmpl w:val="D0BC773A"/>
@@ -4991,28 +5582,31 @@
     </w:lvl>
   </w:abstractNum>
   <w:num w:numId="1" w16cid:durableId="912354650">
+    <w:abstractNumId w:val="7"/>
+  </w:num>
+  <w:num w:numId="2" w16cid:durableId="1805007102">
+    <w:abstractNumId w:val="1"/>
+  </w:num>
+  <w:num w:numId="3" w16cid:durableId="504973915">
     <w:abstractNumId w:val="6"/>
   </w:num>
-  <w:num w:numId="2" w16cid:durableId="1805007102">
-    <w:abstractNumId w:val="0"/>
+  <w:num w:numId="4" w16cid:durableId="1945335913">
+    <w:abstractNumId w:val="2"/>
   </w:num>
-  <w:num w:numId="3" w16cid:durableId="504973915">
+  <w:num w:numId="5" w16cid:durableId="449710128">
+    <w:abstractNumId w:val="4"/>
+  </w:num>
+  <w:num w:numId="6" w16cid:durableId="518859677">
     <w:abstractNumId w:val="5"/>
   </w:num>
-  <w:num w:numId="4" w16cid:durableId="1945335913">
-    <w:abstractNumId w:val="1"/>
-  </w:num>
-  <w:num w:numId="5" w16cid:durableId="449710128">
+  <w:num w:numId="7" w16cid:durableId="1541044240">
     <w:abstractNumId w:val="3"/>
   </w:num>
-  <w:num w:numId="6" w16cid:durableId="518859677">
-    <w:abstractNumId w:val="4"/>
+  <w:num w:numId="8" w16cid:durableId="939410329">
+    <w:abstractNumId w:val="8"/>
   </w:num>
-  <w:num w:numId="7" w16cid:durableId="1541044240">
-    <w:abstractNumId w:val="2"/>
-  </w:num>
-  <w:num w:numId="8" w16cid:durableId="939410329">
-    <w:abstractNumId w:val="7"/>
+  <w:num w:numId="9" w16cid:durableId="610749679">
+    <w:abstractNumId w:val="0"/>
   </w:num>
 </w:numbering>
 </file>

</xml_diff>

<commit_message>
Anotación sobre los tamaños base para tablets.
</commit_message>
<xml_diff>
--- a/anotaciones/layouts.docx
+++ b/anotaciones/layouts.docx
@@ -282,27 +282,7 @@
           <w:szCs w:val="32"/>
           <w:shd w:val="clear" w:color="auto" w:fill="FAFDFA"/>
         </w:rPr>
-        <w:t xml:space="preserve">, por lo </w:t>
-      </w:r>
-      <w:proofErr w:type="gramStart"/>
-      <w:r>
-        <w:rPr>
-          <w:rFonts w:cstheme="minorHAnsi"/>
-          <w:sz w:val="32"/>
-          <w:szCs w:val="32"/>
-          <w:shd w:val="clear" w:color="auto" w:fill="FAFDFA"/>
-        </w:rPr>
-        <w:t>tanto</w:t>
-      </w:r>
-      <w:proofErr w:type="gramEnd"/>
-      <w:r>
-        <w:rPr>
-          <w:rFonts w:cstheme="minorHAnsi"/>
-          <w:sz w:val="32"/>
-          <w:szCs w:val="32"/>
-          <w:shd w:val="clear" w:color="auto" w:fill="FAFDFA"/>
-        </w:rPr>
-        <w:t xml:space="preserve"> si la etiqueta </w:t>
+        <w:t>, por lo tanto si la etiqueta </w:t>
       </w:r>
       <w:r>
         <w:rPr>
@@ -666,7 +646,6 @@
           <w:szCs w:val="32"/>
           <w:shd w:val="clear" w:color="auto" w:fill="FFFFFF"/>
         </w:rPr>
-        <w:lastRenderedPageBreak/>
         <w:t>Se m</w:t>
       </w:r>
       <w:r>
@@ -1279,7 +1258,6 @@
           <w:szCs w:val="52"/>
           <w:shd w:val="clear" w:color="auto" w:fill="FFFFFF"/>
         </w:rPr>
-        <w:lastRenderedPageBreak/>
         <w:t>Clase 2</w:t>
       </w:r>
     </w:p>
@@ -1885,7 +1863,6 @@
           <w:lang w:eastAsia="es-CO"/>
           <w14:ligatures w14:val="none"/>
         </w:rPr>
-        <w:lastRenderedPageBreak/>
         <w:t xml:space="preserve">El producto es optimizado para desktop (ejemplo: Google </w:t>
       </w:r>
       <w:proofErr w:type="spellStart"/>
@@ -2412,19 +2389,7 @@
           <w:lang w:eastAsia="es-CO"/>
           <w14:ligatures w14:val="none"/>
         </w:rPr>
-        <w:t xml:space="preserve"> Se pueden crear usando el </w:t>
-      </w:r>
-      <w:proofErr w:type="gramStart"/>
-      <w:r>
-        <w:rPr>
-          <w:rFonts w:eastAsia="Times New Roman" w:cstheme="minorHAnsi"/>
-          <w:kern w:val="0"/>
-          <w:sz w:val="32"/>
-          <w:szCs w:val="32"/>
-          <w:lang w:eastAsia="es-CO"/>
-          <w14:ligatures w14:val="none"/>
-        </w:rPr>
-        <w:t>selector :</w:t>
+        <w:t xml:space="preserve"> Se pueden crear usando el selector :</w:t>
       </w:r>
       <w:proofErr w:type="spellStart"/>
       <w:r>
@@ -2439,7 +2404,6 @@
         <w:t>root</w:t>
       </w:r>
       <w:proofErr w:type="spellEnd"/>
-      <w:proofErr w:type="gramEnd"/>
       <w:r>
         <w:rPr>
           <w:rFonts w:eastAsia="Times New Roman" w:cstheme="minorHAnsi"/>
@@ -2555,17 +2519,7 @@
           <w:szCs w:val="32"/>
           <w:shd w:val="clear" w:color="auto" w:fill="FAFDFA"/>
         </w:rPr>
-        <w:t xml:space="preserve">Declarar dentro de algún selector (que se logra ser </w:t>
-      </w:r>
-      <w:proofErr w:type="gramStart"/>
-      <w:r>
-        <w:rPr>
-          <w:rFonts w:cstheme="minorHAnsi"/>
-          <w:sz w:val="32"/>
-          <w:szCs w:val="32"/>
-          <w:shd w:val="clear" w:color="auto" w:fill="FAFDFA"/>
-        </w:rPr>
-        <w:t>el </w:t>
+        <w:t>Declarar dentro de algún selector (que se logra ser el </w:t>
       </w:r>
       <w:r>
         <w:rPr>
@@ -2589,7 +2543,6 @@
         <w:t>root</w:t>
       </w:r>
       <w:proofErr w:type="spellEnd"/>
-      <w:proofErr w:type="gramEnd"/>
       <w:r>
         <w:rPr>
           <w:rStyle w:val="CdigoHTML"/>
@@ -2659,7 +2612,6 @@
         <w:t>Opción correcta porque precisamos declarar variables CSS dentro de algún selector. Y para utilizar esas variables necesitamos seguir la sintaxis </w:t>
       </w:r>
       <w:proofErr w:type="spellStart"/>
-      <w:proofErr w:type="gramStart"/>
       <w:r>
         <w:rPr>
           <w:rStyle w:val="CdigoHTML"/>
@@ -2679,18 +2631,7 @@
           <w:szCs w:val="32"/>
           <w:shd w:val="clear" w:color="auto" w:fill="F0F3F5"/>
         </w:rPr>
-        <w:t>(</w:t>
-      </w:r>
-      <w:proofErr w:type="gramEnd"/>
-      <w:r>
-        <w:rPr>
-          <w:rStyle w:val="CdigoHTML"/>
-          <w:rFonts w:asciiTheme="minorHAnsi" w:eastAsiaTheme="minorHAnsi" w:hAnsiTheme="minorHAnsi" w:cstheme="minorHAnsi"/>
-          <w:sz w:val="32"/>
-          <w:szCs w:val="32"/>
-          <w:shd w:val="clear" w:color="auto" w:fill="F0F3F5"/>
-        </w:rPr>
-        <w:t>--nombre-de-la-variable)</w:t>
+        <w:t>(--nombre-de-la-variable)</w:t>
       </w:r>
       <w:r>
         <w:rPr>
@@ -2731,7 +2672,6 @@
           <w:lang w:eastAsia="es-CO"/>
           <w14:ligatures w14:val="none"/>
         </w:rPr>
-        <w:lastRenderedPageBreak/>
         <w:t>Referenciar variables CSS:</w:t>
       </w:r>
       <w:r>
@@ -2770,7 +2710,6 @@
         <w:t xml:space="preserve">: </w:t>
       </w:r>
       <w:proofErr w:type="spellStart"/>
-      <w:proofErr w:type="gramStart"/>
       <w:r>
         <w:rPr>
           <w:rFonts w:eastAsia="Times New Roman" w:cstheme="minorHAnsi"/>
@@ -2798,22 +2737,7 @@
           <w:lang w:eastAsia="es-CO"/>
           <w14:ligatures w14:val="none"/>
         </w:rPr>
-        <w:t>(</w:t>
-      </w:r>
-      <w:proofErr w:type="gramEnd"/>
-      <w:r>
-        <w:rPr>
-          <w:rFonts w:eastAsia="Times New Roman" w:cstheme="minorHAnsi"/>
-          <w:b/>
-          <w:bCs/>
-          <w:color w:val="00B050"/>
-          <w:kern w:val="0"/>
-          <w:sz w:val="32"/>
-          <w:szCs w:val="32"/>
-          <w:lang w:eastAsia="es-CO"/>
-          <w14:ligatures w14:val="none"/>
-        </w:rPr>
-        <w:t>--open-</w:t>
+        <w:t>(--open-</w:t>
       </w:r>
       <w:proofErr w:type="spellStart"/>
       <w:r>
@@ -3463,7 +3387,6 @@
           <w:szCs w:val="32"/>
           <w:shd w:val="clear" w:color="auto" w:fill="FFFFFF"/>
         </w:rPr>
-        <w:lastRenderedPageBreak/>
         <w:t xml:space="preserve">Limitaciones de los dispositivos: </w:t>
       </w:r>
     </w:p>
@@ -3506,27 +3429,7 @@
           <w:szCs w:val="32"/>
           <w:shd w:val="clear" w:color="auto" w:fill="FFFFFF"/>
         </w:rPr>
-        <w:t xml:space="preserve">Espaciamientos superiores, inferiores y laterales de los elementos de la página. La orientación de las pantallas es vertical, por </w:t>
-      </w:r>
-      <w:proofErr w:type="gramStart"/>
-      <w:r>
-        <w:rPr>
-          <w:rFonts w:cstheme="minorHAnsi"/>
-          <w:sz w:val="32"/>
-          <w:szCs w:val="32"/>
-          <w:shd w:val="clear" w:color="auto" w:fill="FFFFFF"/>
-        </w:rPr>
-        <w:t>tanto</w:t>
-      </w:r>
-      <w:proofErr w:type="gramEnd"/>
-      <w:r>
-        <w:rPr>
-          <w:rFonts w:cstheme="minorHAnsi"/>
-          <w:sz w:val="32"/>
-          <w:szCs w:val="32"/>
-          <w:shd w:val="clear" w:color="auto" w:fill="FFFFFF"/>
-        </w:rPr>
-        <w:t xml:space="preserve"> los elementos deben de mostrarse adecuadamente en ese sentido. </w:t>
+        <w:t xml:space="preserve">Espaciamientos superiores, inferiores y laterales de los elementos de la página. La orientación de las pantallas es vertical, por tanto los elementos deben de mostrarse adecuadamente en ese sentido. </w:t>
       </w:r>
     </w:p>
     <w:p>
@@ -3579,27 +3482,7 @@
           <w:szCs w:val="32"/>
           <w:shd w:val="clear" w:color="auto" w:fill="FFFFFF"/>
         </w:rPr>
-        <w:t xml:space="preserve">Señal del dispositivo o conectividad a la red. Puede </w:t>
-      </w:r>
-      <w:proofErr w:type="gramStart"/>
-      <w:r>
-        <w:rPr>
-          <w:rFonts w:cstheme="minorHAnsi"/>
-          <w:sz w:val="32"/>
-          <w:szCs w:val="32"/>
-          <w:shd w:val="clear" w:color="auto" w:fill="FFFFFF"/>
-        </w:rPr>
-        <w:t>que</w:t>
-      </w:r>
-      <w:proofErr w:type="gramEnd"/>
-      <w:r>
-        <w:rPr>
-          <w:rFonts w:cstheme="minorHAnsi"/>
-          <w:sz w:val="32"/>
-          <w:szCs w:val="32"/>
-          <w:shd w:val="clear" w:color="auto" w:fill="FFFFFF"/>
-        </w:rPr>
-        <w:t xml:space="preserve"> dependiendo de la señal, ciertos elementos o datos carguen o no de la manera adecuada. </w:t>
+        <w:t xml:space="preserve">Señal del dispositivo o conectividad a la red. Puede que dependiendo de la señal, ciertos elementos o datos carguen o no de la manera adecuada. </w:t>
       </w:r>
     </w:p>
     <w:p>
@@ -3701,7 +3584,6 @@
           <w:shd w:val="clear" w:color="auto" w:fill="FFFFFF"/>
           <w:lang w:val="en-US"/>
         </w:rPr>
-        <w:lastRenderedPageBreak/>
         <w:t>Clase</w:t>
       </w:r>
       <w:proofErr w:type="spellEnd"/>
@@ -3805,11 +3687,10 @@
           <w:kern w:val="0"/>
           <w:sz w:val="32"/>
           <w:szCs w:val="32"/>
-          <w:lang w:val="en-US" w:eastAsia="es-CO"/>
-          <w14:ligatures w14:val="none"/>
-        </w:rPr>
-      </w:pPr>
-      <w:proofErr w:type="spellStart"/>
+          <w:lang w:eastAsia="es-CO"/>
+          <w14:ligatures w14:val="none"/>
+        </w:rPr>
+      </w:pPr>
       <w:r>
         <w:rPr>
           <w:rFonts w:eastAsia="Times New Roman" w:cstheme="minorHAnsi"/>
@@ -3820,12 +3701,12 @@
           <w:kern w:val="0"/>
           <w:sz w:val="32"/>
           <w:szCs w:val="32"/>
-          <w:lang w:val="en-US" w:eastAsia="es-CO"/>
-          <w14:ligatures w14:val="none"/>
-        </w:rPr>
-        <w:t>Etiqueta</w:t>
-      </w:r>
-      <w:proofErr w:type="spellEnd"/>
+          <w:lang w:eastAsia="es-CO"/>
+          <w14:ligatures w14:val="none"/>
+        </w:rPr>
+        <w:t xml:space="preserve">Etiqueta </w:t>
+      </w:r>
+      <w:proofErr w:type="spellStart"/>
       <w:r>
         <w:rPr>
           <w:rFonts w:eastAsia="Times New Roman" w:cstheme="minorHAnsi"/>
@@ -3836,10 +3717,26 @@
           <w:kern w:val="0"/>
           <w:sz w:val="32"/>
           <w:szCs w:val="32"/>
-          <w:lang w:val="en-US" w:eastAsia="es-CO"/>
-          <w14:ligatures w14:val="none"/>
-        </w:rPr>
-        <w:t xml:space="preserve"> address: </w:t>
+          <w:lang w:eastAsia="es-CO"/>
+          <w14:ligatures w14:val="none"/>
+        </w:rPr>
+        <w:t>address</w:t>
+      </w:r>
+      <w:proofErr w:type="spellEnd"/>
+      <w:r>
+        <w:rPr>
+          <w:rFonts w:eastAsia="Times New Roman" w:cstheme="minorHAnsi"/>
+          <w:b/>
+          <w:bCs/>
+          <w:i/>
+          <w:iCs/>
+          <w:kern w:val="0"/>
+          <w:sz w:val="32"/>
+          <w:szCs w:val="32"/>
+          <w:lang w:eastAsia="es-CO"/>
+          <w14:ligatures w14:val="none"/>
+        </w:rPr>
+        <w:t xml:space="preserve">: </w:t>
       </w:r>
     </w:p>
     <w:p>
@@ -4292,7 +4189,6 @@
           <w:lang w:eastAsia="es-CO"/>
           <w14:ligatures w14:val="none"/>
         </w:rPr>
-        <w:lastRenderedPageBreak/>
         <w:t>Clase 5</w:t>
       </w:r>
     </w:p>
@@ -4358,36 +4254,7 @@
           <w:szCs w:val="32"/>
           <w:shd w:val="clear" w:color="auto" w:fill="FFFFFF"/>
         </w:rPr>
-        <w:t xml:space="preserve"> permiten crear páginas con estilos diferentes en el mismo archivo CSS por muchas condiciones diferentes, </w:t>
-      </w:r>
-      <w:proofErr w:type="gramStart"/>
-      <w:r>
-        <w:rPr>
-          <w:rFonts w:cstheme="minorHAnsi"/>
-          <w:sz w:val="32"/>
-          <w:szCs w:val="32"/>
-          <w:shd w:val="clear" w:color="auto" w:fill="FFFFFF"/>
-        </w:rPr>
-        <w:t>como</w:t>
-      </w:r>
-      <w:proofErr w:type="gramEnd"/>
-      <w:r>
-        <w:rPr>
-          <w:rFonts w:cstheme="minorHAnsi"/>
-          <w:sz w:val="32"/>
-          <w:szCs w:val="32"/>
-          <w:shd w:val="clear" w:color="auto" w:fill="FFFFFF"/>
-        </w:rPr>
-        <w:t xml:space="preserve"> por ejemplo, la largura de la pantalla de un dispositivo.</w:t>
-      </w:r>
-      <w:r>
-        <w:rPr>
-          <w:rFonts w:cstheme="minorHAnsi"/>
-          <w:sz w:val="32"/>
-          <w:szCs w:val="32"/>
-          <w:shd w:val="clear" w:color="auto" w:fill="FFFFFF"/>
-        </w:rPr>
-        <w:t xml:space="preserve"> Ejemplo: </w:t>
+        <w:t xml:space="preserve"> permiten crear páginas con estilos diferentes en el mismo archivo CSS por muchas condiciones diferentes, como por ejemplo, la largura de la pantalla de un dispositivo. Ejemplo: </w:t>
       </w:r>
       <w:r>
         <w:rPr>
@@ -4416,9 +4283,8 @@
           <w:szCs w:val="32"/>
           <w:shd w:val="clear" w:color="auto" w:fill="F0F3F5"/>
         </w:rPr>
-        <w:t xml:space="preserve">: 768px) </w:t>
-      </w:r>
-      <w:proofErr w:type="gramStart"/>
+        <w:t>: 768px) { “estilo aquí” }</w:t>
+      </w:r>
       <w:r>
         <w:rPr>
           <w:rFonts w:cstheme="minorHAnsi"/>
@@ -4426,18 +4292,20 @@
           <w:szCs w:val="32"/>
           <w:shd w:val="clear" w:color="auto" w:fill="F0F3F5"/>
         </w:rPr>
-        <w:t>{ “</w:t>
-      </w:r>
-      <w:proofErr w:type="gramEnd"/>
-      <w:r>
+        <w:t>.</w:t>
+      </w:r>
+    </w:p>
+    <w:p>
+      <w:pPr>
+        <w:shd w:val="clear" w:color="auto" w:fill="FFFFFF"/>
+        <w:spacing w:before="360" w:after="360" w:line="240" w:lineRule="auto"/>
         <w:rPr>
           <w:rFonts w:cstheme="minorHAnsi"/>
           <w:sz w:val="32"/>
           <w:szCs w:val="32"/>
           <w:shd w:val="clear" w:color="auto" w:fill="F0F3F5"/>
         </w:rPr>
-        <w:t>estilo aquí” }</w:t>
-      </w:r>
+      </w:pPr>
       <w:r>
         <w:rPr>
           <w:rFonts w:cstheme="minorHAnsi"/>
@@ -4445,8 +4313,80 @@
           <w:szCs w:val="32"/>
           <w:shd w:val="clear" w:color="auto" w:fill="F0F3F5"/>
         </w:rPr>
-        <w:t>.</w:t>
-      </w:r>
+        <w:t xml:space="preserve">Tamaño base para </w:t>
+      </w:r>
+      <w:proofErr w:type="spellStart"/>
+      <w:r>
+        <w:rPr>
+          <w:rFonts w:cstheme="minorHAnsi"/>
+          <w:sz w:val="32"/>
+          <w:szCs w:val="32"/>
+          <w:shd w:val="clear" w:color="auto" w:fill="F0F3F5"/>
+        </w:rPr>
+        <w:t>tablets</w:t>
+      </w:r>
+      <w:proofErr w:type="spellEnd"/>
+      <w:r>
+        <w:rPr>
+          <w:rFonts w:cstheme="minorHAnsi"/>
+          <w:sz w:val="32"/>
+          <w:szCs w:val="32"/>
+          <w:shd w:val="clear" w:color="auto" w:fill="F0F3F5"/>
+        </w:rPr>
+        <w:t xml:space="preserve"> en CSS3: Está entre 768px (</w:t>
+      </w:r>
+      <w:proofErr w:type="spellStart"/>
+      <w:r>
+        <w:rPr>
+          <w:rFonts w:cstheme="minorHAnsi"/>
+          <w:sz w:val="32"/>
+          <w:szCs w:val="32"/>
+          <w:shd w:val="clear" w:color="auto" w:fill="F0F3F5"/>
+        </w:rPr>
+        <w:t>minwidth</w:t>
+      </w:r>
+      <w:proofErr w:type="spellEnd"/>
+      <w:r>
+        <w:rPr>
+          <w:rFonts w:cstheme="minorHAnsi"/>
+          <w:sz w:val="32"/>
+          <w:szCs w:val="32"/>
+          <w:shd w:val="clear" w:color="auto" w:fill="F0F3F5"/>
+        </w:rPr>
+        <w:t>) hasta 1024px (</w:t>
+      </w:r>
+      <w:proofErr w:type="spellStart"/>
+      <w:r>
+        <w:rPr>
+          <w:rFonts w:cstheme="minorHAnsi"/>
+          <w:sz w:val="32"/>
+          <w:szCs w:val="32"/>
+          <w:shd w:val="clear" w:color="auto" w:fill="F0F3F5"/>
+        </w:rPr>
+        <w:t>maxwidth</w:t>
+      </w:r>
+      <w:proofErr w:type="spellEnd"/>
+      <w:r>
+        <w:rPr>
+          <w:rFonts w:cstheme="minorHAnsi"/>
+          <w:sz w:val="32"/>
+          <w:szCs w:val="32"/>
+          <w:shd w:val="clear" w:color="auto" w:fill="F0F3F5"/>
+        </w:rPr>
+        <w:t>).</w:t>
+      </w:r>
+    </w:p>
+    <w:p>
+      <w:pPr>
+        <w:shd w:val="clear" w:color="auto" w:fill="FFFFFF"/>
+        <w:spacing w:before="360" w:after="360" w:line="240" w:lineRule="auto"/>
+        <w:rPr>
+          <w:rFonts w:cstheme="minorHAnsi"/>
+          <w:sz w:val="32"/>
+          <w:szCs w:val="32"/>
+          <w:shd w:val="clear" w:color="auto" w:fill="F0F3F5"/>
+        </w:rPr>
+      </w:pPr>
     </w:p>
     <w:p>
       <w:pPr>

</xml_diff>